<commit_message>
Added bonus point for SET
</commit_message>
<xml_diff>
--- a/Lab5/Lab 5 - Alamri - Hayden - Mireles.docx
+++ b/Lab5/Lab 5 - Alamri - Hayden - Mireles.docx
@@ -1,6 +1,6 @@
 
 <file path=word/document.xml><?xml version="1.0" encoding="utf-8"?>
-<w:document xmlns:wpc="http://schemas.microsoft.com/office/word/2010/wordprocessingCanvas" xmlns:cx="http://schemas.microsoft.com/office/drawing/2014/chartex" xmlns:mc="http://schemas.openxmlformats.org/markup-compatibility/2006" xmlns:o="urn:schemas-microsoft-com:office:office" xmlns:r="http://schemas.openxmlformats.org/officeDocument/2006/relationships" xmlns:m="http://schemas.openxmlformats.org/officeDocument/2006/math" xmlns:v="urn:schemas-microsoft-com:vml" xmlns:wp14="http://schemas.microsoft.com/office/word/2010/wordprocessingDrawing" xmlns:wp="http://schemas.openxmlformats.org/drawingml/2006/wordprocessingDrawing" xmlns:w10="urn:schemas-microsoft-com:office:word" xmlns:w="http://schemas.openxmlformats.org/wordprocessingml/2006/main" xmlns:w14="http://schemas.microsoft.com/office/word/2010/wordml" xmlns:w15="http://schemas.microsoft.com/office/word/2012/wordml" xmlns:w16se="http://schemas.microsoft.com/office/word/2015/wordml/symex" xmlns:wpg="http://schemas.microsoft.com/office/word/2010/wordprocessingGroup" xmlns:wpi="http://schemas.microsoft.com/office/word/2010/wordprocessingInk" xmlns:wne="http://schemas.microsoft.com/office/word/2006/wordml" xmlns:wps="http://schemas.microsoft.com/office/word/2010/wordprocessingShape" mc:Ignorable="w14 w15 w16se wp14">
+<w:document xmlns:wpc="http://schemas.microsoft.com/office/word/2010/wordprocessingCanvas" xmlns:cx="http://schemas.microsoft.com/office/drawing/2014/chartex" xmlns:cx1="http://schemas.microsoft.com/office/drawing/2015/9/8/chartex" xmlns:mc="http://schemas.openxmlformats.org/markup-compatibility/2006" xmlns:o="urn:schemas-microsoft-com:office:office" xmlns:r="http://schemas.openxmlformats.org/officeDocument/2006/relationships" xmlns:m="http://schemas.openxmlformats.org/officeDocument/2006/math" xmlns:v="urn:schemas-microsoft-com:vml" xmlns:wp14="http://schemas.microsoft.com/office/word/2010/wordprocessingDrawing" xmlns:wp="http://schemas.openxmlformats.org/drawingml/2006/wordprocessingDrawing" xmlns:w10="urn:schemas-microsoft-com:office:word" xmlns:w="http://schemas.openxmlformats.org/wordprocessingml/2006/main" xmlns:w14="http://schemas.microsoft.com/office/word/2010/wordml" xmlns:w15="http://schemas.microsoft.com/office/word/2012/wordml" xmlns:w16se="http://schemas.microsoft.com/office/word/2015/wordml/symex" xmlns:wpg="http://schemas.microsoft.com/office/word/2010/wordprocessingGroup" xmlns:wpi="http://schemas.microsoft.com/office/word/2010/wordprocessingInk" xmlns:wne="http://schemas.microsoft.com/office/word/2006/wordml" xmlns:wps="http://schemas.microsoft.com/office/word/2010/wordprocessingShape" mc:Ignorable="w14 w15 w16se wp14">
   <w:body>
     <w:p>
       <w:pPr>
@@ -675,9 +675,12 @@
         <w:t>Type “</w:t>
       </w:r>
       <w:proofErr w:type="spellStart"/>
+      <w:r>
+        <w:t>shell</w:t>
+      </w:r>
       <w:proofErr w:type="gramStart"/>
       <w:r>
-        <w:t>shell:cookies</w:t>
+        <w:t>:cookies</w:t>
       </w:r>
       <w:proofErr w:type="spellEnd"/>
       <w:proofErr w:type="gramEnd"/>
@@ -2792,6 +2795,7 @@
           <w:b/>
         </w:rPr>
       </w:pPr>
+      <w:proofErr w:type="gramStart"/>
       <w:r>
         <w:rPr>
           <w:b/>
@@ -2802,21 +2806,14 @@
         <w:rPr>
           <w:b/>
         </w:rPr>
-        <w:t>.  Are you greeted by name or just “</w:t>
-      </w:r>
-      <w:proofErr w:type="gramStart"/>
-      <w:r>
-        <w:rPr>
-          <w:b/>
-        </w:rPr>
-        <w:t>Hello.</w:t>
+        <w:t>.  Are</w:t>
       </w:r>
       <w:proofErr w:type="gramEnd"/>
       <w:r>
         <w:rPr>
           <w:b/>
         </w:rPr>
-        <w:t xml:space="preserve"> Sign in </w:t>
+        <w:t xml:space="preserve"> you greeted by name or just “Hello. Sign in </w:t>
       </w:r>
       <w:r>
         <w:rPr>
@@ -4013,6 +4010,7 @@
           <w:b/>
         </w:rPr>
       </w:pPr>
+      <w:proofErr w:type="gramStart"/>
       <w:r>
         <w:rPr>
           <w:b/>
@@ -4023,7 +4021,14 @@
         <w:rPr>
           <w:b/>
         </w:rPr>
-        <w:t xml:space="preserve">.  Are you greeted by </w:t>
+        <w:t>.  Are</w:t>
+      </w:r>
+      <w:proofErr w:type="gramEnd"/>
+      <w:r>
+        <w:rPr>
+          <w:b/>
+        </w:rPr>
+        <w:t xml:space="preserve"> you greeted by </w:t>
       </w:r>
       <w:r>
         <w:rPr>
@@ -4037,19 +4042,11 @@
         </w:rPr>
         <w:t>name or just “</w:t>
       </w:r>
-      <w:proofErr w:type="gramStart"/>
-      <w:r>
-        <w:rPr>
-          <w:b/>
-        </w:rPr>
-        <w:t>Hello.</w:t>
-      </w:r>
-      <w:proofErr w:type="gramEnd"/>
-      <w:r>
-        <w:rPr>
-          <w:b/>
-        </w:rPr>
-        <w:t xml:space="preserve"> Sign in </w:t>
+      <w:r>
+        <w:rPr>
+          <w:b/>
+        </w:rPr>
+        <w:t xml:space="preserve">Hello. Sign in </w:t>
       </w:r>
       <w:r>
         <w:rPr>
@@ -4948,10 +4945,10 @@
             <v:path o:extrusionok="f" gradientshapeok="t" o:connecttype="rect"/>
             <o:lock v:ext="edit" aspectratio="t"/>
           </v:shapetype>
-          <v:shape id="_x0000_i1025" type="#_x0000_t75" style="width:377.45pt;height:272.65pt" o:ole="">
+          <v:shape id="_x0000_i1025" type="#_x0000_t75" style="width:377.25pt;height:273pt" o:ole="">
             <v:imagedata r:id="rId14" o:title=""/>
           </v:shape>
-          <o:OLEObject Type="Embed" ProgID="Visio.Drawing.11" ShapeID="_x0000_i1025" DrawAspect="Content" ObjectID="_1609581951" r:id="rId15"/>
+          <o:OLEObject Type="Embed" ProgID="Visio.Drawing.11" ShapeID="_x0000_i1025" DrawAspect="Content" ObjectID="_1610280745" r:id="rId15"/>
         </w:object>
       </w:r>
     </w:p>
@@ -6376,6 +6373,54 @@
       <w:r>
         <w:t xml:space="preserve">Finish </w:t>
       </w:r>
+    </w:p>
+    <w:p/>
+    <w:p>
+      <w:pPr>
+        <w:rPr>
+          <w:color w:val="FF0000"/>
+        </w:rPr>
+      </w:pPr>
+      <w:r>
+        <w:rPr>
+          <w:b/>
+          <w:color w:val="FF0000"/>
+        </w:rPr>
+        <w:t>BONUS</w:t>
+      </w:r>
+      <w:r>
+        <w:rPr>
+          <w:b/>
+          <w:color w:val="FF0000"/>
+        </w:rPr>
+        <w:t xml:space="preserve">:  </w:t>
+      </w:r>
+      <w:r>
+        <w:rPr>
+          <w:color w:val="FF0000"/>
+        </w:rPr>
+        <w:t xml:space="preserve">For up to </w:t>
+      </w:r>
+      <w:r>
+        <w:rPr>
+          <w:color w:val="FF0000"/>
+        </w:rPr>
+        <w:t>15</w:t>
+      </w:r>
+      <w:r>
+        <w:rPr>
+          <w:color w:val="FF0000"/>
+        </w:rPr>
+        <w:t xml:space="preserve"> bonus points, </w:t>
+      </w:r>
+      <w:r>
+        <w:rPr>
+          <w:color w:val="FF0000"/>
+        </w:rPr>
+        <w:t>create and execute a second SET attack.</w:t>
+      </w:r>
+      <w:bookmarkStart w:id="0" w:name="_GoBack"/>
+      <w:bookmarkEnd w:id="0"/>
     </w:p>
     <w:p/>
     <w:p>
@@ -6449,7 +6494,6 @@
       <w:r>
         <w:br w:type="page"/>
       </w:r>
-      <w:bookmarkStart w:id="0" w:name="_GoBack"/>
       <w:r>
         <w:lastRenderedPageBreak/>
         <w:t>Now set you</w:t>
@@ -6606,7 +6650,6 @@
         </w:drawing>
       </w:r>
     </w:p>
-    <w:bookmarkEnd w:id="0"/>
     <w:p/>
     <w:p/>
     <w:p>
@@ -7028,7 +7071,7 @@
 </file>
 
 <file path=word/endnotes.xml><?xml version="1.0" encoding="utf-8"?>
-<w:endnotes xmlns:wpc="http://schemas.microsoft.com/office/word/2010/wordprocessingCanvas" xmlns:cx="http://schemas.microsoft.com/office/drawing/2014/chartex" xmlns:mc="http://schemas.openxmlformats.org/markup-compatibility/2006" xmlns:o="urn:schemas-microsoft-com:office:office" xmlns:r="http://schemas.openxmlformats.org/officeDocument/2006/relationships" xmlns:m="http://schemas.openxmlformats.org/officeDocument/2006/math" xmlns:v="urn:schemas-microsoft-com:vml" xmlns:wp14="http://schemas.microsoft.com/office/word/2010/wordprocessingDrawing" xmlns:wp="http://schemas.openxmlformats.org/drawingml/2006/wordprocessingDrawing" xmlns:w10="urn:schemas-microsoft-com:office:word" xmlns:w="http://schemas.openxmlformats.org/wordprocessingml/2006/main" xmlns:w14="http://schemas.microsoft.com/office/word/2010/wordml" xmlns:w15="http://schemas.microsoft.com/office/word/2012/wordml" xmlns:w16se="http://schemas.microsoft.com/office/word/2015/wordml/symex" xmlns:wpg="http://schemas.microsoft.com/office/word/2010/wordprocessingGroup" xmlns:wpi="http://schemas.microsoft.com/office/word/2010/wordprocessingInk" xmlns:wne="http://schemas.microsoft.com/office/word/2006/wordml" xmlns:wps="http://schemas.microsoft.com/office/word/2010/wordprocessingShape" mc:Ignorable="w14 w15 w16se wp14">
+<w:endnotes xmlns:wpc="http://schemas.microsoft.com/office/word/2010/wordprocessingCanvas" xmlns:cx="http://schemas.microsoft.com/office/drawing/2014/chartex" xmlns:cx1="http://schemas.microsoft.com/office/drawing/2015/9/8/chartex" xmlns:mc="http://schemas.openxmlformats.org/markup-compatibility/2006" xmlns:o="urn:schemas-microsoft-com:office:office" xmlns:r="http://schemas.openxmlformats.org/officeDocument/2006/relationships" xmlns:m="http://schemas.openxmlformats.org/officeDocument/2006/math" xmlns:v="urn:schemas-microsoft-com:vml" xmlns:wp14="http://schemas.microsoft.com/office/word/2010/wordprocessingDrawing" xmlns:wp="http://schemas.openxmlformats.org/drawingml/2006/wordprocessingDrawing" xmlns:w10="urn:schemas-microsoft-com:office:word" xmlns:w="http://schemas.openxmlformats.org/wordprocessingml/2006/main" xmlns:w14="http://schemas.microsoft.com/office/word/2010/wordml" xmlns:w15="http://schemas.microsoft.com/office/word/2012/wordml" xmlns:w16se="http://schemas.microsoft.com/office/word/2015/wordml/symex" xmlns:wpg="http://schemas.microsoft.com/office/word/2010/wordprocessingGroup" xmlns:wpi="http://schemas.microsoft.com/office/word/2010/wordprocessingInk" xmlns:wne="http://schemas.microsoft.com/office/word/2006/wordml" xmlns:wps="http://schemas.microsoft.com/office/word/2010/wordprocessingShape" mc:Ignorable="w14 w15 w16se wp14">
   <w:endnote w:type="separator" w:id="-1">
     <w:p>
       <w:r>
@@ -7047,7 +7090,7 @@
 </file>
 
 <file path=word/footer1.xml><?xml version="1.0" encoding="utf-8"?>
-<w:ftr xmlns:wpc="http://schemas.microsoft.com/office/word/2010/wordprocessingCanvas" xmlns:cx="http://schemas.microsoft.com/office/drawing/2014/chartex" xmlns:mc="http://schemas.openxmlformats.org/markup-compatibility/2006" xmlns:o="urn:schemas-microsoft-com:office:office" xmlns:r="http://schemas.openxmlformats.org/officeDocument/2006/relationships" xmlns:m="http://schemas.openxmlformats.org/officeDocument/2006/math" xmlns:v="urn:schemas-microsoft-com:vml" xmlns:wp14="http://schemas.microsoft.com/office/word/2010/wordprocessingDrawing" xmlns:wp="http://schemas.openxmlformats.org/drawingml/2006/wordprocessingDrawing" xmlns:w10="urn:schemas-microsoft-com:office:word" xmlns:w="http://schemas.openxmlformats.org/wordprocessingml/2006/main" xmlns:w14="http://schemas.microsoft.com/office/word/2010/wordml" xmlns:w15="http://schemas.microsoft.com/office/word/2012/wordml" xmlns:w16se="http://schemas.microsoft.com/office/word/2015/wordml/symex" xmlns:wpg="http://schemas.microsoft.com/office/word/2010/wordprocessingGroup" xmlns:wpi="http://schemas.microsoft.com/office/word/2010/wordprocessingInk" xmlns:wne="http://schemas.microsoft.com/office/word/2006/wordml" xmlns:wps="http://schemas.microsoft.com/office/word/2010/wordprocessingShape" mc:Ignorable="w14 w15 w16se wp14">
+<w:ftr xmlns:wpc="http://schemas.microsoft.com/office/word/2010/wordprocessingCanvas" xmlns:cx="http://schemas.microsoft.com/office/drawing/2014/chartex" xmlns:cx1="http://schemas.microsoft.com/office/drawing/2015/9/8/chartex" xmlns:mc="http://schemas.openxmlformats.org/markup-compatibility/2006" xmlns:o="urn:schemas-microsoft-com:office:office" xmlns:r="http://schemas.openxmlformats.org/officeDocument/2006/relationships" xmlns:m="http://schemas.openxmlformats.org/officeDocument/2006/math" xmlns:v="urn:schemas-microsoft-com:vml" xmlns:wp14="http://schemas.microsoft.com/office/word/2010/wordprocessingDrawing" xmlns:wp="http://schemas.openxmlformats.org/drawingml/2006/wordprocessingDrawing" xmlns:w10="urn:schemas-microsoft-com:office:word" xmlns:w="http://schemas.openxmlformats.org/wordprocessingml/2006/main" xmlns:w14="http://schemas.microsoft.com/office/word/2010/wordml" xmlns:w15="http://schemas.microsoft.com/office/word/2012/wordml" xmlns:w16se="http://schemas.microsoft.com/office/word/2015/wordml/symex" xmlns:wpg="http://schemas.microsoft.com/office/word/2010/wordprocessingGroup" xmlns:wpi="http://schemas.microsoft.com/office/word/2010/wordprocessingInk" xmlns:wne="http://schemas.microsoft.com/office/word/2006/wordml" xmlns:wps="http://schemas.microsoft.com/office/word/2010/wordprocessingShape" mc:Ignorable="w14 w15 w16se wp14">
   <w:p>
     <w:pPr>
       <w:pStyle w:val="Footer"/>
@@ -7081,7 +7124,7 @@
 </file>
 
 <file path=word/footnotes.xml><?xml version="1.0" encoding="utf-8"?>
-<w:footnotes xmlns:wpc="http://schemas.microsoft.com/office/word/2010/wordprocessingCanvas" xmlns:cx="http://schemas.microsoft.com/office/drawing/2014/chartex" xmlns:mc="http://schemas.openxmlformats.org/markup-compatibility/2006" xmlns:o="urn:schemas-microsoft-com:office:office" xmlns:r="http://schemas.openxmlformats.org/officeDocument/2006/relationships" xmlns:m="http://schemas.openxmlformats.org/officeDocument/2006/math" xmlns:v="urn:schemas-microsoft-com:vml" xmlns:wp14="http://schemas.microsoft.com/office/word/2010/wordprocessingDrawing" xmlns:wp="http://schemas.openxmlformats.org/drawingml/2006/wordprocessingDrawing" xmlns:w10="urn:schemas-microsoft-com:office:word" xmlns:w="http://schemas.openxmlformats.org/wordprocessingml/2006/main" xmlns:w14="http://schemas.microsoft.com/office/word/2010/wordml" xmlns:w15="http://schemas.microsoft.com/office/word/2012/wordml" xmlns:w16se="http://schemas.microsoft.com/office/word/2015/wordml/symex" xmlns:wpg="http://schemas.microsoft.com/office/word/2010/wordprocessingGroup" xmlns:wpi="http://schemas.microsoft.com/office/word/2010/wordprocessingInk" xmlns:wne="http://schemas.microsoft.com/office/word/2006/wordml" xmlns:wps="http://schemas.microsoft.com/office/word/2010/wordprocessingShape" mc:Ignorable="w14 w15 w16se wp14">
+<w:footnotes xmlns:wpc="http://schemas.microsoft.com/office/word/2010/wordprocessingCanvas" xmlns:cx="http://schemas.microsoft.com/office/drawing/2014/chartex" xmlns:cx1="http://schemas.microsoft.com/office/drawing/2015/9/8/chartex" xmlns:mc="http://schemas.openxmlformats.org/markup-compatibility/2006" xmlns:o="urn:schemas-microsoft-com:office:office" xmlns:r="http://schemas.openxmlformats.org/officeDocument/2006/relationships" xmlns:m="http://schemas.openxmlformats.org/officeDocument/2006/math" xmlns:v="urn:schemas-microsoft-com:vml" xmlns:wp14="http://schemas.microsoft.com/office/word/2010/wordprocessingDrawing" xmlns:wp="http://schemas.openxmlformats.org/drawingml/2006/wordprocessingDrawing" xmlns:w10="urn:schemas-microsoft-com:office:word" xmlns:w="http://schemas.openxmlformats.org/wordprocessingml/2006/main" xmlns:w14="http://schemas.microsoft.com/office/word/2010/wordml" xmlns:w15="http://schemas.microsoft.com/office/word/2012/wordml" xmlns:w16se="http://schemas.microsoft.com/office/word/2015/wordml/symex" xmlns:wpg="http://schemas.microsoft.com/office/word/2010/wordprocessingGroup" xmlns:wpi="http://schemas.microsoft.com/office/word/2010/wordprocessingInk" xmlns:wne="http://schemas.microsoft.com/office/word/2006/wordml" xmlns:wps="http://schemas.microsoft.com/office/word/2010/wordprocessingShape" mc:Ignorable="w14 w15 w16se wp14">
   <w:footnote w:type="separator" w:id="-1">
     <w:p>
       <w:r>
@@ -7100,7 +7143,7 @@
 </file>
 
 <file path=word/numbering.xml><?xml version="1.0" encoding="utf-8"?>
-<w:numbering xmlns:wpc="http://schemas.microsoft.com/office/word/2010/wordprocessingCanvas" xmlns:cx="http://schemas.microsoft.com/office/drawing/2014/chartex" xmlns:mc="http://schemas.openxmlformats.org/markup-compatibility/2006" xmlns:o="urn:schemas-microsoft-com:office:office" xmlns:r="http://schemas.openxmlformats.org/officeDocument/2006/relationships" xmlns:m="http://schemas.openxmlformats.org/officeDocument/2006/math" xmlns:v="urn:schemas-microsoft-com:vml" xmlns:wp14="http://schemas.microsoft.com/office/word/2010/wordprocessingDrawing" xmlns:wp="http://schemas.openxmlformats.org/drawingml/2006/wordprocessingDrawing" xmlns:w10="urn:schemas-microsoft-com:office:word" xmlns:w="http://schemas.openxmlformats.org/wordprocessingml/2006/main" xmlns:w14="http://schemas.microsoft.com/office/word/2010/wordml" xmlns:w15="http://schemas.microsoft.com/office/word/2012/wordml" xmlns:w16se="http://schemas.microsoft.com/office/word/2015/wordml/symex" xmlns:wpg="http://schemas.microsoft.com/office/word/2010/wordprocessingGroup" xmlns:wpi="http://schemas.microsoft.com/office/word/2010/wordprocessingInk" xmlns:wne="http://schemas.microsoft.com/office/word/2006/wordml" xmlns:wps="http://schemas.microsoft.com/office/word/2010/wordprocessingShape" mc:Ignorable="w14 w15 w16se wp14">
+<w:numbering xmlns:wpc="http://schemas.microsoft.com/office/word/2010/wordprocessingCanvas" xmlns:cx="http://schemas.microsoft.com/office/drawing/2014/chartex" xmlns:cx1="http://schemas.microsoft.com/office/drawing/2015/9/8/chartex" xmlns:mc="http://schemas.openxmlformats.org/markup-compatibility/2006" xmlns:o="urn:schemas-microsoft-com:office:office" xmlns:r="http://schemas.openxmlformats.org/officeDocument/2006/relationships" xmlns:m="http://schemas.openxmlformats.org/officeDocument/2006/math" xmlns:v="urn:schemas-microsoft-com:vml" xmlns:wp14="http://schemas.microsoft.com/office/word/2010/wordprocessingDrawing" xmlns:wp="http://schemas.openxmlformats.org/drawingml/2006/wordprocessingDrawing" xmlns:w10="urn:schemas-microsoft-com:office:word" xmlns:w="http://schemas.openxmlformats.org/wordprocessingml/2006/main" xmlns:w14="http://schemas.microsoft.com/office/word/2010/wordml" xmlns:w15="http://schemas.microsoft.com/office/word/2012/wordml" xmlns:w16se="http://schemas.microsoft.com/office/word/2015/wordml/symex" xmlns:wpg="http://schemas.microsoft.com/office/word/2010/wordprocessingGroup" xmlns:wpi="http://schemas.microsoft.com/office/word/2010/wordprocessingInk" xmlns:wne="http://schemas.microsoft.com/office/word/2006/wordml" xmlns:wps="http://schemas.microsoft.com/office/word/2010/wordprocessingShape" mc:Ignorable="w14 w15 w16se wp14">
   <w:abstractNum w:abstractNumId="0" w15:restartNumberingAfterBreak="0">
     <w:nsid w:val="FFFFFFFE"/>
     <w:multiLevelType w:val="singleLevel"/>
@@ -7225,6 +7268,119 @@
     </w:lvl>
   </w:abstractNum>
   <w:abstractNum w:abstractNumId="2" w15:restartNumberingAfterBreak="0">
+    <w:nsid w:val="06BD1E89"/>
+    <w:multiLevelType w:val="hybridMultilevel"/>
+    <w:tmpl w:val="671E7032"/>
+    <w:lvl w:ilvl="0" w:tplc="04090001">
+      <w:start w:val="1"/>
+      <w:numFmt w:val="bullet"/>
+      <w:lvlText w:val=""/>
+      <w:lvlJc w:val="left"/>
+      <w:pPr>
+        <w:ind w:left="720" w:hanging="360"/>
+      </w:pPr>
+      <w:rPr>
+        <w:rFonts w:ascii="Symbol" w:hAnsi="Symbol" w:hint="default"/>
+      </w:rPr>
+    </w:lvl>
+    <w:lvl w:ilvl="1" w:tplc="04090003" w:tentative="1">
+      <w:start w:val="1"/>
+      <w:numFmt w:val="bullet"/>
+      <w:lvlText w:val="o"/>
+      <w:lvlJc w:val="left"/>
+      <w:pPr>
+        <w:ind w:left="1440" w:hanging="360"/>
+      </w:pPr>
+      <w:rPr>
+        <w:rFonts w:ascii="Courier New" w:hAnsi="Courier New" w:cs="Courier New" w:hint="default"/>
+      </w:rPr>
+    </w:lvl>
+    <w:lvl w:ilvl="2" w:tplc="04090005" w:tentative="1">
+      <w:start w:val="1"/>
+      <w:numFmt w:val="bullet"/>
+      <w:lvlText w:val=""/>
+      <w:lvlJc w:val="left"/>
+      <w:pPr>
+        <w:ind w:left="2160" w:hanging="360"/>
+      </w:pPr>
+      <w:rPr>
+        <w:rFonts w:ascii="Wingdings" w:hAnsi="Wingdings" w:hint="default"/>
+      </w:rPr>
+    </w:lvl>
+    <w:lvl w:ilvl="3" w:tplc="04090001" w:tentative="1">
+      <w:start w:val="1"/>
+      <w:numFmt w:val="bullet"/>
+      <w:lvlText w:val=""/>
+      <w:lvlJc w:val="left"/>
+      <w:pPr>
+        <w:ind w:left="2880" w:hanging="360"/>
+      </w:pPr>
+      <w:rPr>
+        <w:rFonts w:ascii="Symbol" w:hAnsi="Symbol" w:hint="default"/>
+      </w:rPr>
+    </w:lvl>
+    <w:lvl w:ilvl="4" w:tplc="04090003" w:tentative="1">
+      <w:start w:val="1"/>
+      <w:numFmt w:val="bullet"/>
+      <w:lvlText w:val="o"/>
+      <w:lvlJc w:val="left"/>
+      <w:pPr>
+        <w:ind w:left="3600" w:hanging="360"/>
+      </w:pPr>
+      <w:rPr>
+        <w:rFonts w:ascii="Courier New" w:hAnsi="Courier New" w:cs="Courier New" w:hint="default"/>
+      </w:rPr>
+    </w:lvl>
+    <w:lvl w:ilvl="5" w:tplc="04090005" w:tentative="1">
+      <w:start w:val="1"/>
+      <w:numFmt w:val="bullet"/>
+      <w:lvlText w:val=""/>
+      <w:lvlJc w:val="left"/>
+      <w:pPr>
+        <w:ind w:left="4320" w:hanging="360"/>
+      </w:pPr>
+      <w:rPr>
+        <w:rFonts w:ascii="Wingdings" w:hAnsi="Wingdings" w:hint="default"/>
+      </w:rPr>
+    </w:lvl>
+    <w:lvl w:ilvl="6" w:tplc="04090001" w:tentative="1">
+      <w:start w:val="1"/>
+      <w:numFmt w:val="bullet"/>
+      <w:lvlText w:val=""/>
+      <w:lvlJc w:val="left"/>
+      <w:pPr>
+        <w:ind w:left="5040" w:hanging="360"/>
+      </w:pPr>
+      <w:rPr>
+        <w:rFonts w:ascii="Symbol" w:hAnsi="Symbol" w:hint="default"/>
+      </w:rPr>
+    </w:lvl>
+    <w:lvl w:ilvl="7" w:tplc="04090003" w:tentative="1">
+      <w:start w:val="1"/>
+      <w:numFmt w:val="bullet"/>
+      <w:lvlText w:val="o"/>
+      <w:lvlJc w:val="left"/>
+      <w:pPr>
+        <w:ind w:left="5760" w:hanging="360"/>
+      </w:pPr>
+      <w:rPr>
+        <w:rFonts w:ascii="Courier New" w:hAnsi="Courier New" w:cs="Courier New" w:hint="default"/>
+      </w:rPr>
+    </w:lvl>
+    <w:lvl w:ilvl="8" w:tplc="04090005" w:tentative="1">
+      <w:start w:val="1"/>
+      <w:numFmt w:val="bullet"/>
+      <w:lvlText w:val=""/>
+      <w:lvlJc w:val="left"/>
+      <w:pPr>
+        <w:ind w:left="6480" w:hanging="360"/>
+      </w:pPr>
+      <w:rPr>
+        <w:rFonts w:ascii="Wingdings" w:hAnsi="Wingdings" w:hint="default"/>
+      </w:rPr>
+    </w:lvl>
+  </w:abstractNum>
+  <w:abstractNum w:abstractNumId="3" w15:restartNumberingAfterBreak="0">
     <w:nsid w:val="0D066335"/>
     <w:multiLevelType w:val="singleLevel"/>
     <w:tmpl w:val="58BA601E"/>
@@ -7239,7 +7395,120 @@
       </w:rPr>
     </w:lvl>
   </w:abstractNum>
-  <w:abstractNum w:abstractNumId="3" w15:restartNumberingAfterBreak="0">
+  <w:abstractNum w:abstractNumId="4" w15:restartNumberingAfterBreak="0">
+    <w:nsid w:val="14250503"/>
+    <w:multiLevelType w:val="hybridMultilevel"/>
+    <w:tmpl w:val="D0642F9C"/>
+    <w:lvl w:ilvl="0" w:tplc="04090001">
+      <w:start w:val="1"/>
+      <w:numFmt w:val="bullet"/>
+      <w:lvlText w:val=""/>
+      <w:lvlJc w:val="left"/>
+      <w:pPr>
+        <w:ind w:left="720" w:hanging="360"/>
+      </w:pPr>
+      <w:rPr>
+        <w:rFonts w:ascii="Symbol" w:hAnsi="Symbol" w:hint="default"/>
+      </w:rPr>
+    </w:lvl>
+    <w:lvl w:ilvl="1" w:tplc="04090003" w:tentative="1">
+      <w:start w:val="1"/>
+      <w:numFmt w:val="bullet"/>
+      <w:lvlText w:val="o"/>
+      <w:lvlJc w:val="left"/>
+      <w:pPr>
+        <w:ind w:left="1440" w:hanging="360"/>
+      </w:pPr>
+      <w:rPr>
+        <w:rFonts w:ascii="Courier New" w:hAnsi="Courier New" w:cs="Courier New" w:hint="default"/>
+      </w:rPr>
+    </w:lvl>
+    <w:lvl w:ilvl="2" w:tplc="04090005" w:tentative="1">
+      <w:start w:val="1"/>
+      <w:numFmt w:val="bullet"/>
+      <w:lvlText w:val=""/>
+      <w:lvlJc w:val="left"/>
+      <w:pPr>
+        <w:ind w:left="2160" w:hanging="360"/>
+      </w:pPr>
+      <w:rPr>
+        <w:rFonts w:ascii="Wingdings" w:hAnsi="Wingdings" w:hint="default"/>
+      </w:rPr>
+    </w:lvl>
+    <w:lvl w:ilvl="3" w:tplc="04090001" w:tentative="1">
+      <w:start w:val="1"/>
+      <w:numFmt w:val="bullet"/>
+      <w:lvlText w:val=""/>
+      <w:lvlJc w:val="left"/>
+      <w:pPr>
+        <w:ind w:left="2880" w:hanging="360"/>
+      </w:pPr>
+      <w:rPr>
+        <w:rFonts w:ascii="Symbol" w:hAnsi="Symbol" w:hint="default"/>
+      </w:rPr>
+    </w:lvl>
+    <w:lvl w:ilvl="4" w:tplc="04090003" w:tentative="1">
+      <w:start w:val="1"/>
+      <w:numFmt w:val="bullet"/>
+      <w:lvlText w:val="o"/>
+      <w:lvlJc w:val="left"/>
+      <w:pPr>
+        <w:ind w:left="3600" w:hanging="360"/>
+      </w:pPr>
+      <w:rPr>
+        <w:rFonts w:ascii="Courier New" w:hAnsi="Courier New" w:cs="Courier New" w:hint="default"/>
+      </w:rPr>
+    </w:lvl>
+    <w:lvl w:ilvl="5" w:tplc="04090005" w:tentative="1">
+      <w:start w:val="1"/>
+      <w:numFmt w:val="bullet"/>
+      <w:lvlText w:val=""/>
+      <w:lvlJc w:val="left"/>
+      <w:pPr>
+        <w:ind w:left="4320" w:hanging="360"/>
+      </w:pPr>
+      <w:rPr>
+        <w:rFonts w:ascii="Wingdings" w:hAnsi="Wingdings" w:hint="default"/>
+      </w:rPr>
+    </w:lvl>
+    <w:lvl w:ilvl="6" w:tplc="04090001" w:tentative="1">
+      <w:start w:val="1"/>
+      <w:numFmt w:val="bullet"/>
+      <w:lvlText w:val=""/>
+      <w:lvlJc w:val="left"/>
+      <w:pPr>
+        <w:ind w:left="5040" w:hanging="360"/>
+      </w:pPr>
+      <w:rPr>
+        <w:rFonts w:ascii="Symbol" w:hAnsi="Symbol" w:hint="default"/>
+      </w:rPr>
+    </w:lvl>
+    <w:lvl w:ilvl="7" w:tplc="04090003" w:tentative="1">
+      <w:start w:val="1"/>
+      <w:numFmt w:val="bullet"/>
+      <w:lvlText w:val="o"/>
+      <w:lvlJc w:val="left"/>
+      <w:pPr>
+        <w:ind w:left="5760" w:hanging="360"/>
+      </w:pPr>
+      <w:rPr>
+        <w:rFonts w:ascii="Courier New" w:hAnsi="Courier New" w:cs="Courier New" w:hint="default"/>
+      </w:rPr>
+    </w:lvl>
+    <w:lvl w:ilvl="8" w:tplc="04090005" w:tentative="1">
+      <w:start w:val="1"/>
+      <w:numFmt w:val="bullet"/>
+      <w:lvlText w:val=""/>
+      <w:lvlJc w:val="left"/>
+      <w:pPr>
+        <w:ind w:left="6480" w:hanging="360"/>
+      </w:pPr>
+      <w:rPr>
+        <w:rFonts w:ascii="Wingdings" w:hAnsi="Wingdings" w:hint="default"/>
+      </w:rPr>
+    </w:lvl>
+  </w:abstractNum>
+  <w:abstractNum w:abstractNumId="5" w15:restartNumberingAfterBreak="0">
     <w:nsid w:val="15713855"/>
     <w:multiLevelType w:val="multilevel"/>
     <w:tmpl w:val="8B4A1DAA"/>
@@ -7352,7 +7621,7 @@
       </w:pPr>
     </w:lvl>
   </w:abstractNum>
-  <w:abstractNum w:abstractNumId="4" w15:restartNumberingAfterBreak="0">
+  <w:abstractNum w:abstractNumId="6" w15:restartNumberingAfterBreak="0">
     <w:nsid w:val="1E9323DC"/>
     <w:multiLevelType w:val="hybridMultilevel"/>
     <w:tmpl w:val="BB52A9E0"/>
@@ -7465,7 +7734,7 @@
       </w:rPr>
     </w:lvl>
   </w:abstractNum>
-  <w:abstractNum w:abstractNumId="5" w15:restartNumberingAfterBreak="0">
+  <w:abstractNum w:abstractNumId="7" w15:restartNumberingAfterBreak="0">
     <w:nsid w:val="1EE43CD6"/>
     <w:multiLevelType w:val="hybridMultilevel"/>
     <w:tmpl w:val="7FB028F2"/>
@@ -7554,7 +7823,7 @@
       </w:pPr>
     </w:lvl>
   </w:abstractNum>
-  <w:abstractNum w:abstractNumId="6" w15:restartNumberingAfterBreak="0">
+  <w:abstractNum w:abstractNumId="8" w15:restartNumberingAfterBreak="0">
     <w:nsid w:val="20064A0F"/>
     <w:multiLevelType w:val="hybridMultilevel"/>
     <w:tmpl w:val="0F0479EA"/>
@@ -7643,7 +7912,7 @@
       </w:pPr>
     </w:lvl>
   </w:abstractNum>
-  <w:abstractNum w:abstractNumId="7" w15:restartNumberingAfterBreak="0">
+  <w:abstractNum w:abstractNumId="9" w15:restartNumberingAfterBreak="0">
     <w:nsid w:val="23066373"/>
     <w:multiLevelType w:val="hybridMultilevel"/>
     <w:tmpl w:val="36AA6B7E"/>
@@ -7756,7 +8025,7 @@
       </w:rPr>
     </w:lvl>
   </w:abstractNum>
-  <w:abstractNum w:abstractNumId="8" w15:restartNumberingAfterBreak="0">
+  <w:abstractNum w:abstractNumId="10" w15:restartNumberingAfterBreak="0">
     <w:nsid w:val="282F3BDD"/>
     <w:multiLevelType w:val="hybridMultilevel"/>
     <w:tmpl w:val="775CA73A"/>
@@ -7869,7 +8138,7 @@
       </w:rPr>
     </w:lvl>
   </w:abstractNum>
-  <w:abstractNum w:abstractNumId="9" w15:restartNumberingAfterBreak="0">
+  <w:abstractNum w:abstractNumId="11" w15:restartNumberingAfterBreak="0">
     <w:nsid w:val="29CE03FC"/>
     <w:multiLevelType w:val="hybridMultilevel"/>
     <w:tmpl w:val="23ACF216"/>
@@ -7982,7 +8251,7 @@
       </w:rPr>
     </w:lvl>
   </w:abstractNum>
-  <w:abstractNum w:abstractNumId="10" w15:restartNumberingAfterBreak="0">
+  <w:abstractNum w:abstractNumId="12" w15:restartNumberingAfterBreak="0">
     <w:nsid w:val="2A634D97"/>
     <w:multiLevelType w:val="hybridMultilevel"/>
     <w:tmpl w:val="A9768258"/>
@@ -8095,7 +8364,7 @@
       </w:rPr>
     </w:lvl>
   </w:abstractNum>
-  <w:abstractNum w:abstractNumId="11" w15:restartNumberingAfterBreak="0">
+  <w:abstractNum w:abstractNumId="13" w15:restartNumberingAfterBreak="0">
     <w:nsid w:val="2AC46A77"/>
     <w:multiLevelType w:val="hybridMultilevel"/>
     <w:tmpl w:val="380A6100"/>
@@ -8208,7 +8477,7 @@
       </w:rPr>
     </w:lvl>
   </w:abstractNum>
-  <w:abstractNum w:abstractNumId="12" w15:restartNumberingAfterBreak="0">
+  <w:abstractNum w:abstractNumId="14" w15:restartNumberingAfterBreak="0">
     <w:nsid w:val="2BB61CDC"/>
     <w:multiLevelType w:val="hybridMultilevel"/>
     <w:tmpl w:val="5B402A78"/>
@@ -8321,7 +8590,7 @@
       </w:rPr>
     </w:lvl>
   </w:abstractNum>
-  <w:abstractNum w:abstractNumId="13" w15:restartNumberingAfterBreak="0">
+  <w:abstractNum w:abstractNumId="15" w15:restartNumberingAfterBreak="0">
     <w:nsid w:val="2E5C3369"/>
     <w:multiLevelType w:val="multilevel"/>
     <w:tmpl w:val="DCCAB492"/>
@@ -8434,7 +8703,7 @@
       </w:pPr>
     </w:lvl>
   </w:abstractNum>
-  <w:abstractNum w:abstractNumId="14" w15:restartNumberingAfterBreak="0">
+  <w:abstractNum w:abstractNumId="16" w15:restartNumberingAfterBreak="0">
     <w:nsid w:val="39C91C28"/>
     <w:multiLevelType w:val="multilevel"/>
     <w:tmpl w:val="04090023"/>
@@ -8548,7 +8817,7 @@
       </w:pPr>
     </w:lvl>
   </w:abstractNum>
-  <w:abstractNum w:abstractNumId="15" w15:restartNumberingAfterBreak="0">
+  <w:abstractNum w:abstractNumId="17" w15:restartNumberingAfterBreak="0">
     <w:nsid w:val="4C06358B"/>
     <w:multiLevelType w:val="hybridMultilevel"/>
     <w:tmpl w:val="5B286BC4"/>
@@ -8667,7 +8936,7 @@
       </w:pPr>
     </w:lvl>
   </w:abstractNum>
-  <w:abstractNum w:abstractNumId="16" w15:restartNumberingAfterBreak="0">
+  <w:abstractNum w:abstractNumId="18" w15:restartNumberingAfterBreak="0">
     <w:nsid w:val="517831C2"/>
     <w:multiLevelType w:val="hybridMultilevel"/>
     <w:tmpl w:val="C2C22F7E"/>
@@ -8756,7 +9025,7 @@
       </w:pPr>
     </w:lvl>
   </w:abstractNum>
-  <w:abstractNum w:abstractNumId="17" w15:restartNumberingAfterBreak="0">
+  <w:abstractNum w:abstractNumId="19" w15:restartNumberingAfterBreak="0">
     <w:nsid w:val="55C9476C"/>
     <w:multiLevelType w:val="hybridMultilevel"/>
     <w:tmpl w:val="6ACC9468"/>
@@ -8842,7 +9111,7 @@
       </w:pPr>
     </w:lvl>
   </w:abstractNum>
-  <w:abstractNum w:abstractNumId="18" w15:restartNumberingAfterBreak="0">
+  <w:abstractNum w:abstractNumId="20" w15:restartNumberingAfterBreak="0">
     <w:nsid w:val="56B94BDF"/>
     <w:multiLevelType w:val="hybridMultilevel"/>
     <w:tmpl w:val="0492A710"/>
@@ -8955,7 +9224,7 @@
       </w:rPr>
     </w:lvl>
   </w:abstractNum>
-  <w:abstractNum w:abstractNumId="19" w15:restartNumberingAfterBreak="0">
+  <w:abstractNum w:abstractNumId="21" w15:restartNumberingAfterBreak="0">
     <w:nsid w:val="5AC346F4"/>
     <w:multiLevelType w:val="hybridMultilevel"/>
     <w:tmpl w:val="9E6AB0A2"/>
@@ -9095,7 +9364,7 @@
       </w:rPr>
     </w:lvl>
   </w:abstractNum>
-  <w:abstractNum w:abstractNumId="20" w15:restartNumberingAfterBreak="0">
+  <w:abstractNum w:abstractNumId="22" w15:restartNumberingAfterBreak="0">
     <w:nsid w:val="5AE671B0"/>
     <w:multiLevelType w:val="hybridMultilevel"/>
     <w:tmpl w:val="84CAA5F6"/>
@@ -9208,7 +9477,7 @@
       </w:rPr>
     </w:lvl>
   </w:abstractNum>
-  <w:abstractNum w:abstractNumId="21" w15:restartNumberingAfterBreak="0">
+  <w:abstractNum w:abstractNumId="23" w15:restartNumberingAfterBreak="0">
     <w:nsid w:val="5B1A40A2"/>
     <w:multiLevelType w:val="hybridMultilevel"/>
     <w:tmpl w:val="B69E4D10"/>
@@ -9321,7 +9590,7 @@
       </w:rPr>
     </w:lvl>
   </w:abstractNum>
-  <w:abstractNum w:abstractNumId="22" w15:restartNumberingAfterBreak="0">
+  <w:abstractNum w:abstractNumId="24" w15:restartNumberingAfterBreak="0">
     <w:nsid w:val="5FF86787"/>
     <w:multiLevelType w:val="hybridMultilevel"/>
     <w:tmpl w:val="F23C958A"/>
@@ -9434,7 +9703,7 @@
       </w:rPr>
     </w:lvl>
   </w:abstractNum>
-  <w:abstractNum w:abstractNumId="23" w15:restartNumberingAfterBreak="0">
+  <w:abstractNum w:abstractNumId="25" w15:restartNumberingAfterBreak="0">
     <w:nsid w:val="63BE38D5"/>
     <w:multiLevelType w:val="multilevel"/>
     <w:tmpl w:val="0409001D"/>
@@ -9547,7 +9816,7 @@
       </w:pPr>
     </w:lvl>
   </w:abstractNum>
-  <w:abstractNum w:abstractNumId="24" w15:restartNumberingAfterBreak="0">
+  <w:abstractNum w:abstractNumId="26" w15:restartNumberingAfterBreak="0">
     <w:nsid w:val="69AA5ACF"/>
     <w:multiLevelType w:val="hybridMultilevel"/>
     <w:tmpl w:val="07E40274"/>
@@ -9660,7 +9929,7 @@
       </w:rPr>
     </w:lvl>
   </w:abstractNum>
-  <w:abstractNum w:abstractNumId="25" w15:restartNumberingAfterBreak="0">
+  <w:abstractNum w:abstractNumId="27" w15:restartNumberingAfterBreak="0">
     <w:nsid w:val="6A4825A3"/>
     <w:multiLevelType w:val="hybridMultilevel"/>
     <w:tmpl w:val="4C10540A"/>
@@ -9773,7 +10042,7 @@
       </w:rPr>
     </w:lvl>
   </w:abstractNum>
-  <w:abstractNum w:abstractNumId="26" w15:restartNumberingAfterBreak="0">
+  <w:abstractNum w:abstractNumId="28" w15:restartNumberingAfterBreak="0">
     <w:nsid w:val="6BD50C4F"/>
     <w:multiLevelType w:val="multilevel"/>
     <w:tmpl w:val="D2C09BF4"/>
@@ -9913,7 +10182,7 @@
       </w:rPr>
     </w:lvl>
   </w:abstractNum>
-  <w:abstractNum w:abstractNumId="27" w15:restartNumberingAfterBreak="0">
+  <w:abstractNum w:abstractNumId="29" w15:restartNumberingAfterBreak="0">
     <w:nsid w:val="6F777BE6"/>
     <w:multiLevelType w:val="hybridMultilevel"/>
     <w:tmpl w:val="D2C09BF4"/>
@@ -10053,7 +10322,7 @@
       </w:rPr>
     </w:lvl>
   </w:abstractNum>
-  <w:abstractNum w:abstractNumId="28" w15:restartNumberingAfterBreak="0">
+  <w:abstractNum w:abstractNumId="30" w15:restartNumberingAfterBreak="0">
     <w:nsid w:val="70E66487"/>
     <w:multiLevelType w:val="hybridMultilevel"/>
     <w:tmpl w:val="C4A6A3CA"/>
@@ -10166,7 +10435,7 @@
       </w:rPr>
     </w:lvl>
   </w:abstractNum>
-  <w:abstractNum w:abstractNumId="29" w15:restartNumberingAfterBreak="0">
+  <w:abstractNum w:abstractNumId="31" w15:restartNumberingAfterBreak="0">
     <w:nsid w:val="771835D3"/>
     <w:multiLevelType w:val="hybridMultilevel"/>
     <w:tmpl w:val="2E7E189A"/>
@@ -10252,7 +10521,7 @@
       </w:pPr>
     </w:lvl>
   </w:abstractNum>
-  <w:abstractNum w:abstractNumId="30" w15:restartNumberingAfterBreak="0">
+  <w:abstractNum w:abstractNumId="32" w15:restartNumberingAfterBreak="0">
     <w:nsid w:val="77246DA4"/>
     <w:multiLevelType w:val="multilevel"/>
     <w:tmpl w:val="0409001F"/>
@@ -10365,7 +10634,7 @@
       </w:pPr>
     </w:lvl>
   </w:abstractNum>
-  <w:abstractNum w:abstractNumId="31" w15:restartNumberingAfterBreak="0">
+  <w:abstractNum w:abstractNumId="33" w15:restartNumberingAfterBreak="0">
     <w:nsid w:val="79ED59CB"/>
     <w:multiLevelType w:val="hybridMultilevel"/>
     <w:tmpl w:val="1090E48E"/>
@@ -10493,97 +10762,103 @@
     </w:lvlOverride>
   </w:num>
   <w:num w:numId="2">
-    <w:abstractNumId w:val="2"/>
+    <w:abstractNumId w:val="3"/>
   </w:num>
   <w:num w:numId="3">
-    <w:abstractNumId w:val="3"/>
+    <w:abstractNumId w:val="5"/>
   </w:num>
   <w:num w:numId="4">
-    <w:abstractNumId w:val="13"/>
+    <w:abstractNumId w:val="15"/>
   </w:num>
   <w:num w:numId="5">
-    <w:abstractNumId w:val="15"/>
+    <w:abstractNumId w:val="17"/>
   </w:num>
   <w:num w:numId="6">
-    <w:abstractNumId w:val="27"/>
+    <w:abstractNumId w:val="29"/>
   </w:num>
   <w:num w:numId="7">
-    <w:abstractNumId w:val="26"/>
+    <w:abstractNumId w:val="28"/>
   </w:num>
   <w:num w:numId="8">
-    <w:abstractNumId w:val="30"/>
+    <w:abstractNumId w:val="32"/>
   </w:num>
   <w:num w:numId="9">
-    <w:abstractNumId w:val="23"/>
+    <w:abstractNumId w:val="25"/>
   </w:num>
   <w:num w:numId="10">
-    <w:abstractNumId w:val="14"/>
+    <w:abstractNumId w:val="16"/>
   </w:num>
   <w:num w:numId="11">
-    <w:abstractNumId w:val="19"/>
+    <w:abstractNumId w:val="21"/>
   </w:num>
   <w:num w:numId="12">
     <w:abstractNumId w:val="1"/>
   </w:num>
   <w:num w:numId="13">
+    <w:abstractNumId w:val="33"/>
+  </w:num>
+  <w:num w:numId="14">
+    <w:abstractNumId w:val="23"/>
+  </w:num>
+  <w:num w:numId="15">
+    <w:abstractNumId w:val="24"/>
+  </w:num>
+  <w:num w:numId="16">
+    <w:abstractNumId w:val="22"/>
+  </w:num>
+  <w:num w:numId="17">
+    <w:abstractNumId w:val="11"/>
+  </w:num>
+  <w:num w:numId="18">
+    <w:abstractNumId w:val="9"/>
+  </w:num>
+  <w:num w:numId="19">
+    <w:abstractNumId w:val="13"/>
+  </w:num>
+  <w:num w:numId="20">
+    <w:abstractNumId w:val="10"/>
+  </w:num>
+  <w:num w:numId="21">
+    <w:abstractNumId w:val="6"/>
+  </w:num>
+  <w:num w:numId="22">
+    <w:abstractNumId w:val="14"/>
+  </w:num>
+  <w:num w:numId="23">
+    <w:abstractNumId w:val="27"/>
+  </w:num>
+  <w:num w:numId="24">
+    <w:abstractNumId w:val="19"/>
+  </w:num>
+  <w:num w:numId="25">
+    <w:abstractNumId w:val="8"/>
+  </w:num>
+  <w:num w:numId="26">
+    <w:abstractNumId w:val="18"/>
+  </w:num>
+  <w:num w:numId="27">
+    <w:abstractNumId w:val="26"/>
+  </w:num>
+  <w:num w:numId="28">
+    <w:abstractNumId w:val="12"/>
+  </w:num>
+  <w:num w:numId="29">
+    <w:abstractNumId w:val="20"/>
+  </w:num>
+  <w:num w:numId="30">
+    <w:abstractNumId w:val="30"/>
+  </w:num>
+  <w:num w:numId="31">
+    <w:abstractNumId w:val="7"/>
+  </w:num>
+  <w:num w:numId="32">
     <w:abstractNumId w:val="31"/>
   </w:num>
-  <w:num w:numId="14">
-    <w:abstractNumId w:val="21"/>
+  <w:num w:numId="33">
+    <w:abstractNumId w:val="2"/>
   </w:num>
-  <w:num w:numId="15">
-    <w:abstractNumId w:val="22"/>
-  </w:num>
-  <w:num w:numId="16">
-    <w:abstractNumId w:val="20"/>
-  </w:num>
-  <w:num w:numId="17">
-    <w:abstractNumId w:val="9"/>
-  </w:num>
-  <w:num w:numId="18">
-    <w:abstractNumId w:val="7"/>
-  </w:num>
-  <w:num w:numId="19">
-    <w:abstractNumId w:val="11"/>
-  </w:num>
-  <w:num w:numId="20">
-    <w:abstractNumId w:val="8"/>
-  </w:num>
-  <w:num w:numId="21">
+  <w:num w:numId="34">
     <w:abstractNumId w:val="4"/>
-  </w:num>
-  <w:num w:numId="22">
-    <w:abstractNumId w:val="12"/>
-  </w:num>
-  <w:num w:numId="23">
-    <w:abstractNumId w:val="25"/>
-  </w:num>
-  <w:num w:numId="24">
-    <w:abstractNumId w:val="17"/>
-  </w:num>
-  <w:num w:numId="25">
-    <w:abstractNumId w:val="6"/>
-  </w:num>
-  <w:num w:numId="26">
-    <w:abstractNumId w:val="16"/>
-  </w:num>
-  <w:num w:numId="27">
-    <w:abstractNumId w:val="24"/>
-  </w:num>
-  <w:num w:numId="28">
-    <w:abstractNumId w:val="10"/>
-  </w:num>
-  <w:num w:numId="29">
-    <w:abstractNumId w:val="18"/>
-  </w:num>
-  <w:num w:numId="30">
-    <w:abstractNumId w:val="28"/>
-  </w:num>
-  <w:num w:numId="31">
-    <w:abstractNumId w:val="5"/>
-  </w:num>
-  <w:num w:numId="32">
-    <w:abstractNumId w:val="29"/>
   </w:num>
 </w:numbering>
 </file>

</xml_diff>

<commit_message>
Completing writeup for Q3
</commit_message>
<xml_diff>
--- a/Lab5/Lab 5 - Alamri - Hayden - Mireles.docx
+++ b/Lab5/Lab 5 - Alamri - Hayden - Mireles.docx
@@ -1143,7 +1143,7 @@
         <mc:AlternateContent>
           <mc:Choice Requires="wps">
             <w:drawing>
-              <wp:anchor distT="0" distB="0" distL="114300" distR="114300" simplePos="0" relativeHeight="251658752" behindDoc="0" locked="0" layoutInCell="1" allowOverlap="1">
+              <wp:anchor distT="0" distB="0" distL="114300" distR="114300" simplePos="0" relativeHeight="251646464" behindDoc="0" locked="0" layoutInCell="1" allowOverlap="1">
                 <wp:simplePos x="0" y="0"/>
                 <wp:positionH relativeFrom="column">
                   <wp:posOffset>1902460</wp:posOffset>
@@ -1218,7 +1218,7 @@
           </mc:Choice>
           <mc:Fallback>
             <w:pict>
-              <v:rect w14:anchorId="5FC7C51F" id="Rectangle 56" o:spid="_x0000_s1026" style="position:absolute;margin-left:149.8pt;margin-top:1.35pt;width:87.6pt;height:33.5pt;z-index:251658752;visibility:visible;mso-wrap-style:square;mso-width-percent:0;mso-height-percent:0;mso-wrap-distance-left:9pt;mso-wrap-distance-top:0;mso-wrap-distance-right:9pt;mso-wrap-distance-bottom:0;mso-position-horizontal:absolute;mso-position-horizontal-relative:text;mso-position-vertical:absolute;mso-position-vertical-relative:text;mso-width-percent:0;mso-height-percent:0;mso-width-relative:page;mso-height-relative:page;v-text-anchor:top" o:gfxdata="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" filled="f" strokecolor="red" strokeweight="1.5pt"/>
+              <v:rect w14:anchorId="1265F219" id="Rectangle 56" o:spid="_x0000_s1026" style="position:absolute;margin-left:149.8pt;margin-top:1.35pt;width:87.6pt;height:33.5pt;z-index:251646464;visibility:visible;mso-wrap-style:square;mso-width-percent:0;mso-height-percent:0;mso-wrap-distance-left:9pt;mso-wrap-distance-top:0;mso-wrap-distance-right:9pt;mso-wrap-distance-bottom:0;mso-position-horizontal:absolute;mso-position-horizontal-relative:text;mso-position-vertical:absolute;mso-position-vertical-relative:text;mso-width-percent:0;mso-height-percent:0;mso-width-relative:page;mso-height-relative:page;v-text-anchor:top" o:gfxdata="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" filled="f" strokecolor="red" strokeweight="1.5pt"/>
             </w:pict>
           </mc:Fallback>
         </mc:AlternateContent>
@@ -1439,7 +1439,7 @@
           <w:lang w:eastAsia="en-US"/>
         </w:rPr>
         <w:drawing>
-          <wp:anchor distT="0" distB="0" distL="114300" distR="114300" simplePos="0" relativeHeight="251656704" behindDoc="0" locked="0" layoutInCell="1" allowOverlap="1">
+          <wp:anchor distT="0" distB="0" distL="114300" distR="114300" simplePos="0" relativeHeight="251644416" behindDoc="0" locked="0" layoutInCell="1" allowOverlap="1">
             <wp:simplePos x="0" y="0"/>
             <wp:positionH relativeFrom="column">
               <wp:posOffset>3366770</wp:posOffset>
@@ -1532,7 +1532,7 @@
         <mc:AlternateContent>
           <mc:Choice Requires="wpg">
             <w:drawing>
-              <wp:anchor distT="0" distB="0" distL="114300" distR="114300" simplePos="0" relativeHeight="251657728" behindDoc="0" locked="0" layoutInCell="1" allowOverlap="1">
+              <wp:anchor distT="0" distB="0" distL="114300" distR="114300" simplePos="0" relativeHeight="251645440" behindDoc="0" locked="0" layoutInCell="1" allowOverlap="1">
                 <wp:simplePos x="0" y="0"/>
                 <wp:positionH relativeFrom="column">
                   <wp:posOffset>3811270</wp:posOffset>
@@ -1869,30 +1869,30 @@
           </mc:Choice>
           <mc:Fallback>
             <w:pict>
-              <v:group w14:anchorId="06CA53F1" id="Group 55" o:spid="_x0000_s1026" style="position:absolute;margin-left:300.1pt;margin-top:1.95pt;width:75.7pt;height:465.95pt;z-index:251657728" coordorigin="4531,2505" coordsize="1514,9319" o:gfxdata="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">
+              <v:group w14:anchorId="74588450" id="Group 55" o:spid="_x0000_s1026" style="position:absolute;margin-left:300.1pt;margin-top:1.95pt;width:75.7pt;height:465.95pt;z-index:251645440" coordorigin="4531,2505" coordsize="1514,9319" o:gfxdata="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">
                 <v:shapetype id="_x0000_t32" coordsize="21600,21600" o:spt="32" o:oned="t" path="m,l21600,21600e" filled="f">
                   <v:path arrowok="t" fillok="f" o:connecttype="none"/>
                   <o:lock v:ext="edit" shapetype="t"/>
                 </v:shapetype>
-                <v:shape id="AutoShape 48" o:spid="_x0000_s1027" type="#_x0000_t32" style="position:absolute;left:4653;top:2505;width:816;height:1;flip:x;visibility:visible;mso-wrap-style:square" o:connectortype="straight" o:gfxdata="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" strokecolor="red" strokeweight="1.5pt">
+                <v:shape id="AutoShape 48" o:spid="_x0000_s1027" type="#_x0000_t32" style="position:absolute;left:4653;top:2505;width:816;height:1;flip:x;visibility:visible;mso-wrap-style:square" o:connectortype="straight" o:gfxdata="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" strokecolor="red" strokeweight="1.5pt">
                   <v:stroke endarrow="block"/>
                 </v:shape>
-                <v:shape id="AutoShape 49" o:spid="_x0000_s1028" type="#_x0000_t32" style="position:absolute;left:5229;top:4150;width:816;height:1;flip:x;visibility:visible;mso-wrap-style:square" o:connectortype="straight" o:gfxdata="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" strokecolor="red" strokeweight="1.5pt">
+                <v:shape id="AutoShape 49" o:spid="_x0000_s1028" type="#_x0000_t32" style="position:absolute;left:5229;top:4150;width:816;height:1;flip:x;visibility:visible;mso-wrap-style:square" o:connectortype="straight" o:gfxdata="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" strokecolor="red" strokeweight="1.5pt">
                   <v:stroke endarrow="block"/>
                 </v:shape>
-                <v:shape id="AutoShape 50" o:spid="_x0000_s1029" type="#_x0000_t32" style="position:absolute;left:4805;top:5518;width:816;height:1;flip:x;visibility:visible;mso-wrap-style:square" o:connectortype="straight" o:gfxdata="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" strokecolor="red" strokeweight="1.5pt">
+                <v:shape id="AutoShape 50" o:spid="_x0000_s1029" type="#_x0000_t32" style="position:absolute;left:4805;top:5518;width:816;height:1;flip:x;visibility:visible;mso-wrap-style:square" o:connectortype="straight" o:gfxdata="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" strokecolor="red" strokeweight="1.5pt">
                   <v:stroke endarrow="block"/>
                 </v:shape>
-                <v:shape id="AutoShape 51" o:spid="_x0000_s1030" type="#_x0000_t32" style="position:absolute;left:4805;top:6873;width:816;height:1;flip:x;visibility:visible;mso-wrap-style:square" o:connectortype="straight" o:gfxdata="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" strokecolor="red" strokeweight="1.5pt">
+                <v:shape id="AutoShape 51" o:spid="_x0000_s1030" type="#_x0000_t32" style="position:absolute;left:4805;top:6873;width:816;height:1;flip:x;visibility:visible;mso-wrap-style:square" o:connectortype="straight" o:gfxdata="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" strokecolor="red" strokeweight="1.5pt">
                   <v:stroke endarrow="block"/>
                 </v:shape>
-                <v:shape id="AutoShape 52" o:spid="_x0000_s1031" type="#_x0000_t32" style="position:absolute;left:5042;top:8241;width:816;height:1;flip:x;visibility:visible;mso-wrap-style:square" o:connectortype="straight" o:gfxdata="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" strokecolor="red" strokeweight="1.5pt">
+                <v:shape id="AutoShape 52" o:spid="_x0000_s1031" type="#_x0000_t32" style="position:absolute;left:5042;top:8241;width:816;height:1;flip:x;visibility:visible;mso-wrap-style:square" o:connectortype="straight" o:gfxdata="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" strokecolor="red" strokeweight="1.5pt">
                   <v:stroke endarrow="block"/>
                 </v:shape>
-                <v:shape id="AutoShape 53" o:spid="_x0000_s1032" type="#_x0000_t32" style="position:absolute;left:4531;top:10334;width:816;height:1;flip:x;visibility:visible;mso-wrap-style:square" o:connectortype="straight" o:gfxdata="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" strokecolor="red" strokeweight="1.5pt">
+                <v:shape id="AutoShape 53" o:spid="_x0000_s1032" type="#_x0000_t32" style="position:absolute;left:4531;top:10334;width:816;height:1;flip:x;visibility:visible;mso-wrap-style:square" o:connectortype="straight" o:gfxdata="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" strokecolor="red" strokeweight="1.5pt">
                   <v:stroke endarrow="block"/>
                 </v:shape>
-                <v:shape id="AutoShape 54" o:spid="_x0000_s1033" type="#_x0000_t32" style="position:absolute;left:4653;top:11823;width:816;height:1;flip:x;visibility:visible;mso-wrap-style:square" o:connectortype="straight" o:gfxdata="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" strokecolor="red" strokeweight="1.5pt">
+                <v:shape id="AutoShape 54" o:spid="_x0000_s1033" type="#_x0000_t32" style="position:absolute;left:4653;top:11823;width:816;height:1;flip:x;visibility:visible;mso-wrap-style:square" o:connectortype="straight" o:gfxdata="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" strokecolor="red" strokeweight="1.5pt">
                   <v:stroke endarrow="block"/>
                 </v:shape>
                 <w10:wrap type="square"/>
@@ -2220,6 +2220,8 @@
           <w:b/>
         </w:rPr>
       </w:pPr>
+      <w:bookmarkStart w:id="0" w:name="OLE_LINK1"/>
+      <w:bookmarkStart w:id="1" w:name="OLE_LINK2"/>
       <w:r>
         <w:rPr>
           <w:rFonts w:ascii="Courier New" w:hAnsi="Courier New" w:cs="Courier New"/>
@@ -2283,6 +2285,8 @@
         <w:t>134-1524539-0274701</w:t>
       </w:r>
     </w:p>
+    <w:bookmarkEnd w:id="0"/>
+    <w:bookmarkEnd w:id="1"/>
     <w:p>
       <w:pPr>
         <w:jc w:val="center"/>
@@ -2303,6 +2307,7 @@
           <w:b/>
         </w:rPr>
       </w:pPr>
+      <w:proofErr w:type="gramStart"/>
       <w:r>
         <w:rPr>
           <w:b/>
@@ -2319,7 +2324,14 @@
         <w:rPr>
           <w:b/>
         </w:rPr>
-        <w:t xml:space="preserve">Speculate </w:t>
+        <w:t>Speculate</w:t>
+      </w:r>
+      <w:proofErr w:type="gramEnd"/>
+      <w:r>
+        <w:rPr>
+          <w:b/>
+        </w:rPr>
+        <w:t xml:space="preserve"> </w:t>
       </w:r>
       <w:r>
         <w:rPr>
@@ -2387,6 +2399,14 @@
         </w:rPr>
         <w:t>?</w:t>
       </w:r>
+    </w:p>
+    <w:p>
+      <w:pPr>
+        <w:jc w:val="both"/>
+        <w:rPr>
+          <w:b/>
+        </w:rPr>
+      </w:pPr>
     </w:p>
     <w:p>
       <w:pPr>
@@ -2447,6 +2467,21 @@
       </w:r>
       <w:r>
         <w:t xml:space="preserve">  You may have to include more fields (e.g., session token) if this format does not work for you.</w:t>
+      </w:r>
+    </w:p>
+    <w:p>
+      <w:pPr>
+        <w:ind w:left="360"/>
+        <w:jc w:val="both"/>
+      </w:pPr>
+    </w:p>
+    <w:p>
+      <w:pPr>
+        <w:ind w:left="360"/>
+        <w:jc w:val="both"/>
+      </w:pPr>
+      <w:r>
+        <w:t>We can discover that Amazon uses the cookie format shown by sniffing traffic using a tool like Wireshark and inspecting relevant packets.  All of the fields used would be indicated in the Set Cookie packet from Amazon to the client.</w:t>
       </w:r>
     </w:p>
     <w:p>
@@ -2504,7 +2539,19 @@
           <w:rPr>
             <w:rStyle w:val="Hyperlink"/>
           </w:rPr>
-          <w:t>https://portswigger.net/burp/communitydownload</w:t>
+          <w:t>https://portswigger.net/b</w:t>
+        </w:r>
+        <w:r>
+          <w:rPr>
+            <w:rStyle w:val="Hyperlink"/>
+          </w:rPr>
+          <w:t>u</w:t>
+        </w:r>
+        <w:r>
+          <w:rPr>
+            <w:rStyle w:val="Hyperlink"/>
+          </w:rPr>
+          <w:t>rp/communitydownload</w:t>
         </w:r>
       </w:hyperlink>
       <w:r>
@@ -2841,6 +2888,19 @@
     </w:p>
     <w:p>
       <w:pPr>
+        <w:pStyle w:val="ListParagraph"/>
+        <w:numPr>
+          <w:ilvl w:val="0"/>
+          <w:numId w:val="35"/>
+        </w:numPr>
+      </w:pPr>
+      <w:r>
+        <w:t>We were greeted by name because our browser sent the stored cookie file to Amazon.  This allowed the site to connect our previous account/browsing with our current session.</w:t>
+      </w:r>
+    </w:p>
+    <w:p/>
+    <w:p>
+      <w:pPr>
         <w:rPr>
           <w:b/>
           <w:i/>
@@ -3168,23 +3228,69 @@
     </w:p>
     <w:p>
       <w:pPr>
-        <w:rPr>
-          <w:b/>
-        </w:rPr>
-      </w:pPr>
-      <w:r>
-        <w:rPr>
-          <w:b/>
-        </w:rPr>
-        <w:t>d.  Do you see a Set-cookie: header?  Why or why not?</w:t>
-      </w:r>
-    </w:p>
-    <w:p>
-      <w:pPr>
+        <w:pStyle w:val="ListParagraph"/>
         <w:numPr>
           <w:ilvl w:val="0"/>
           <w:numId w:val="19"/>
         </w:numPr>
+        <w:rPr>
+          <w:b/>
+        </w:rPr>
+      </w:pPr>
+      <w:r>
+        <w:t>We see a Cookie header in the GET packet.  We have this because there is an Amazon cookie associated with our device.</w:t>
+      </w:r>
+    </w:p>
+    <w:p>
+      <w:pPr>
+        <w:pStyle w:val="ListParagraph"/>
+        <w:rPr>
+          <w:b/>
+        </w:rPr>
+      </w:pPr>
+    </w:p>
+    <w:p>
+      <w:pPr>
+        <w:rPr>
+          <w:b/>
+        </w:rPr>
+      </w:pPr>
+    </w:p>
+    <w:p>
+      <w:pPr>
+        <w:rPr>
+          <w:b/>
+        </w:rPr>
+      </w:pPr>
+    </w:p>
+    <w:p>
+      <w:pPr>
+        <w:rPr>
+          <w:b/>
+        </w:rPr>
+      </w:pPr>
+      <w:proofErr w:type="gramStart"/>
+      <w:r>
+        <w:rPr>
+          <w:b/>
+        </w:rPr>
+        <w:lastRenderedPageBreak/>
+        <w:t>d.  Do</w:t>
+      </w:r>
+      <w:proofErr w:type="gramEnd"/>
+      <w:r>
+        <w:rPr>
+          <w:b/>
+        </w:rPr>
+        <w:t xml:space="preserve"> you see a Set-cookie: header?  Why or why not?</w:t>
+      </w:r>
+    </w:p>
+    <w:p>
+      <w:pPr>
+        <w:numPr>
+          <w:ilvl w:val="0"/>
+          <w:numId w:val="19"/>
+        </w:numPr>
       </w:pPr>
       <w:r>
         <w:t xml:space="preserve">Click on the </w:t>
@@ -3262,53 +3368,55 @@
         <w:t xml:space="preserve">.  </w:t>
       </w:r>
     </w:p>
-    <w:p>
-      <w:pPr>
-        <w:ind w:left="720"/>
-      </w:pPr>
-    </w:p>
-    <w:p>
-      <w:pPr>
-        <w:rPr>
-          <w:b/>
-          <w:i/>
-          <w:color w:val="FF0000"/>
-        </w:rPr>
-      </w:pPr>
-      <w:r>
-        <w:rPr>
-          <w:b/>
-          <w:i/>
-          <w:color w:val="FF0000"/>
-        </w:rPr>
-        <w:t xml:space="preserve">Now let’s intercept </w:t>
-      </w:r>
-      <w:r>
-        <w:rPr>
-          <w:b/>
-          <w:i/>
-          <w:color w:val="FF0000"/>
-        </w:rPr>
-        <w:t>the GET request to Amazon</w:t>
-      </w:r>
-      <w:r>
-        <w:rPr>
-          <w:b/>
-          <w:i/>
-          <w:color w:val="FF0000"/>
-        </w:rPr>
-        <w:t>…</w:t>
-      </w:r>
-    </w:p>
-    <w:p>
-      <w:pPr>
+    <w:p/>
+    <w:p>
+      <w:pPr>
+        <w:pStyle w:val="ListParagraph"/>
         <w:numPr>
           <w:ilvl w:val="0"/>
           <w:numId w:val="19"/>
         </w:numPr>
       </w:pPr>
       <w:r>
-        <w:t>Close IE.</w:t>
+        <w:t>No, we do not see a set-cookie header.</w:t>
+      </w:r>
+    </w:p>
+    <w:p>
+      <w:pPr>
+        <w:ind w:left="720"/>
+      </w:pPr>
+    </w:p>
+    <w:p>
+      <w:pPr>
+        <w:rPr>
+          <w:b/>
+          <w:i/>
+          <w:color w:val="FF0000"/>
+        </w:rPr>
+      </w:pPr>
+      <w:r>
+        <w:rPr>
+          <w:b/>
+          <w:i/>
+          <w:color w:val="FF0000"/>
+        </w:rPr>
+        <w:t xml:space="preserve">Now let’s intercept </w:t>
+      </w:r>
+      <w:r>
+        <w:rPr>
+          <w:b/>
+          <w:i/>
+          <w:color w:val="FF0000"/>
+        </w:rPr>
+        <w:t>the GET request to Amazon</w:t>
+      </w:r>
+      <w:r>
+        <w:rPr>
+          <w:b/>
+          <w:i/>
+          <w:color w:val="FF0000"/>
+        </w:rPr>
+        <w:t>…</w:t>
       </w:r>
     </w:p>
     <w:p>
@@ -3319,16 +3427,7 @@
         </w:numPr>
       </w:pPr>
       <w:r>
-        <w:t xml:space="preserve">Delete </w:t>
-      </w:r>
-      <w:r>
-        <w:t xml:space="preserve">any existing </w:t>
-      </w:r>
-      <w:r>
-        <w:t>Amazon</w:t>
-      </w:r>
-      <w:r>
-        <w:t xml:space="preserve"> cookies in your cookies directory.</w:t>
+        <w:t>Close IE.</w:t>
       </w:r>
     </w:p>
     <w:p>
@@ -3339,7 +3438,16 @@
         </w:numPr>
       </w:pPr>
       <w:r>
-        <w:t>Close and then start Burp.  Set the proxy port to 8081 and start the listener (check the Running box).</w:t>
+        <w:t xml:space="preserve">Delete </w:t>
+      </w:r>
+      <w:r>
+        <w:t xml:space="preserve">any existing </w:t>
+      </w:r>
+      <w:r>
+        <w:t>Amazon</w:t>
+      </w:r>
+      <w:r>
+        <w:t xml:space="preserve"> cookies in your cookies directory.</w:t>
       </w:r>
     </w:p>
     <w:p>
@@ -3350,7 +3458,17 @@
         </w:numPr>
       </w:pPr>
       <w:r>
-        <w:lastRenderedPageBreak/>
+        <w:t>Close and then start Burp.  Set the proxy port to 8081 and start the listener (check the Running box).</w:t>
+      </w:r>
+    </w:p>
+    <w:p>
+      <w:pPr>
+        <w:numPr>
+          <w:ilvl w:val="0"/>
+          <w:numId w:val="19"/>
+        </w:numPr>
+      </w:pPr>
+      <w:r>
         <w:t>Ensure that intercept is on and you are intercepti</w:t>
       </w:r>
       <w:r>
@@ -4948,7 +5066,7 @@
           <v:shape id="_x0000_i1025" type="#_x0000_t75" style="width:377.25pt;height:273pt" o:ole="">
             <v:imagedata r:id="rId14" o:title=""/>
           </v:shape>
-          <o:OLEObject Type="Embed" ProgID="Visio.Drawing.11" ShapeID="_x0000_i1025" DrawAspect="Content" ObjectID="_1610280745" r:id="rId15"/>
+          <o:OLEObject Type="Embed" ProgID="Visio.Drawing.11" ShapeID="_x0000_i1025" DrawAspect="Content" ObjectID="_1610791801" r:id="rId15"/>
         </w:object>
       </w:r>
     </w:p>
@@ -5704,6 +5822,161 @@
         <w:t>not required to perform any attacks beyond the first (e.g., attack with defensive mode enabled, parameterized attack).</w:t>
       </w:r>
     </w:p>
+    <w:p>
+      <w:pPr>
+        <w:rPr>
+          <w:b/>
+        </w:rPr>
+      </w:pPr>
+      <w:r>
+        <w:rPr>
+          <w:b/>
+        </w:rPr>
+        <w:lastRenderedPageBreak/>
+        <w:t>For all questions that utilized a Proxy, the following settings were used:</w:t>
+      </w:r>
+    </w:p>
+    <w:p>
+      <w:pPr>
+        <w:pStyle w:val="ListParagraph"/>
+        <w:numPr>
+          <w:ilvl w:val="0"/>
+          <w:numId w:val="36"/>
+        </w:numPr>
+      </w:pPr>
+      <w:r>
+        <w:rPr>
+          <w:noProof/>
+          <w:lang w:eastAsia="en-US"/>
+        </w:rPr>
+        <w:drawing>
+          <wp:anchor distT="0" distB="0" distL="114300" distR="114300" simplePos="0" relativeHeight="251647488" behindDoc="0" locked="0" layoutInCell="1" allowOverlap="1">
+            <wp:simplePos x="0" y="0"/>
+            <wp:positionH relativeFrom="margin">
+              <wp:align>center</wp:align>
+            </wp:positionH>
+            <wp:positionV relativeFrom="paragraph">
+              <wp:posOffset>239395</wp:posOffset>
+            </wp:positionV>
+            <wp:extent cx="4733925" cy="571500"/>
+            <wp:effectExtent l="0" t="0" r="9525" b="0"/>
+            <wp:wrapTopAndBottom/>
+            <wp:docPr id="16" name="Picture 16"/>
+            <wp:cNvGraphicFramePr>
+              <a:graphicFrameLocks xmlns:a="http://schemas.openxmlformats.org/drawingml/2006/main" noChangeAspect="1"/>
+            </wp:cNvGraphicFramePr>
+            <a:graphic xmlns:a="http://schemas.openxmlformats.org/drawingml/2006/main">
+              <a:graphicData uri="http://schemas.openxmlformats.org/drawingml/2006/picture">
+                <pic:pic xmlns:pic="http://schemas.openxmlformats.org/drawingml/2006/picture">
+                  <pic:nvPicPr>
+                    <pic:cNvPr id="1" name=""/>
+                    <pic:cNvPicPr/>
+                  </pic:nvPicPr>
+                  <pic:blipFill>
+                    <a:blip r:embed="rId18">
+                      <a:extLst>
+                        <a:ext uri="{28A0092B-C50C-407E-A947-70E740481C1C}">
+                          <a14:useLocalDpi xmlns:a14="http://schemas.microsoft.com/office/drawing/2010/main" val="0"/>
+                        </a:ext>
+                      </a:extLst>
+                    </a:blip>
+                    <a:stretch>
+                      <a:fillRect/>
+                    </a:stretch>
+                  </pic:blipFill>
+                  <pic:spPr>
+                    <a:xfrm>
+                      <a:off x="0" y="0"/>
+                      <a:ext cx="4733925" cy="571500"/>
+                    </a:xfrm>
+                    <a:prstGeom prst="rect">
+                      <a:avLst/>
+                    </a:prstGeom>
+                  </pic:spPr>
+                </pic:pic>
+              </a:graphicData>
+            </a:graphic>
+          </wp:anchor>
+        </w:drawing>
+      </w:r>
+      <w:r>
+        <w:t>Listening on loopback interface:  127.0.0.1:8081</w:t>
+      </w:r>
+    </w:p>
+    <w:p/>
+    <w:p>
+      <w:pPr>
+        <w:pStyle w:val="ListParagraph"/>
+        <w:numPr>
+          <w:ilvl w:val="0"/>
+          <w:numId w:val="36"/>
+        </w:numPr>
+      </w:pPr>
+      <w:r>
+        <w:rPr>
+          <w:noProof/>
+          <w:lang w:eastAsia="en-US"/>
+        </w:rPr>
+        <w:drawing>
+          <wp:anchor distT="0" distB="0" distL="114300" distR="114300" simplePos="0" relativeHeight="251648512" behindDoc="0" locked="0" layoutInCell="1" allowOverlap="1">
+            <wp:simplePos x="0" y="0"/>
+            <wp:positionH relativeFrom="margin">
+              <wp:align>center</wp:align>
+            </wp:positionH>
+            <wp:positionV relativeFrom="paragraph">
+              <wp:posOffset>220345</wp:posOffset>
+            </wp:positionV>
+            <wp:extent cx="4514850" cy="1762125"/>
+            <wp:effectExtent l="0" t="0" r="0" b="9525"/>
+            <wp:wrapTopAndBottom/>
+            <wp:docPr id="17" name="Picture 17"/>
+            <wp:cNvGraphicFramePr>
+              <a:graphicFrameLocks xmlns:a="http://schemas.openxmlformats.org/drawingml/2006/main" noChangeAspect="1"/>
+            </wp:cNvGraphicFramePr>
+            <a:graphic xmlns:a="http://schemas.openxmlformats.org/drawingml/2006/main">
+              <a:graphicData uri="http://schemas.openxmlformats.org/drawingml/2006/picture">
+                <pic:pic xmlns:pic="http://schemas.openxmlformats.org/drawingml/2006/picture">
+                  <pic:nvPicPr>
+                    <pic:cNvPr id="1" name=""/>
+                    <pic:cNvPicPr/>
+                  </pic:nvPicPr>
+                  <pic:blipFill>
+                    <a:blip r:embed="rId19">
+                      <a:extLst>
+                        <a:ext uri="{28A0092B-C50C-407E-A947-70E740481C1C}">
+                          <a14:useLocalDpi xmlns:a14="http://schemas.microsoft.com/office/drawing/2010/main" val="0"/>
+                        </a:ext>
+                      </a:extLst>
+                    </a:blip>
+                    <a:stretch>
+                      <a:fillRect/>
+                    </a:stretch>
+                  </pic:blipFill>
+                  <pic:spPr>
+                    <a:xfrm>
+                      <a:off x="0" y="0"/>
+                      <a:ext cx="4514850" cy="1762125"/>
+                    </a:xfrm>
+                    <a:prstGeom prst="rect">
+                      <a:avLst/>
+                    </a:prstGeom>
+                  </pic:spPr>
+                </pic:pic>
+              </a:graphicData>
+            </a:graphic>
+            <wp14:sizeRelH relativeFrom="margin">
+              <wp14:pctWidth>0</wp14:pctWidth>
+            </wp14:sizeRelH>
+            <wp14:sizeRelV relativeFrom="margin">
+              <wp14:pctHeight>0</wp14:pctHeight>
+            </wp14:sizeRelV>
+          </wp:anchor>
+        </w:drawing>
+      </w:r>
+      <w:r>
+        <w:t>Intercept requests</w:t>
+      </w:r>
+    </w:p>
     <w:p/>
     <w:p>
       <w:pPr>
@@ -5743,6 +6016,546 @@
     </w:p>
     <w:p>
       <w:pPr>
+        <w:pStyle w:val="ListParagraph"/>
+        <w:numPr>
+          <w:ilvl w:val="0"/>
+          <w:numId w:val="38"/>
+        </w:numPr>
+        <w:spacing w:before="60"/>
+        <w:rPr>
+          <w:lang w:val="en"/>
+        </w:rPr>
+      </w:pPr>
+      <w:r>
+        <w:rPr>
+          <w:noProof/>
+          <w:lang w:eastAsia="en-US"/>
+        </w:rPr>
+        <mc:AlternateContent>
+          <mc:Choice Requires="wpg">
+            <w:drawing>
+              <wp:anchor distT="0" distB="0" distL="114300" distR="114300" simplePos="0" relativeHeight="251655680" behindDoc="0" locked="0" layoutInCell="1" allowOverlap="1">
+                <wp:simplePos x="0" y="0"/>
+                <wp:positionH relativeFrom="column">
+                  <wp:posOffset>2209800</wp:posOffset>
+                </wp:positionH>
+                <wp:positionV relativeFrom="paragraph">
+                  <wp:posOffset>297815</wp:posOffset>
+                </wp:positionV>
+                <wp:extent cx="2438400" cy="923925"/>
+                <wp:effectExtent l="0" t="0" r="0" b="9525"/>
+                <wp:wrapTopAndBottom/>
+                <wp:docPr id="24" name="Group 24"/>
+                <wp:cNvGraphicFramePr/>
+                <a:graphic xmlns:a="http://schemas.openxmlformats.org/drawingml/2006/main">
+                  <a:graphicData uri="http://schemas.microsoft.com/office/word/2010/wordprocessingGroup">
+                    <wpg:wgp>
+                      <wpg:cNvGrpSpPr/>
+                      <wpg:grpSpPr>
+                        <a:xfrm>
+                          <a:off x="0" y="0"/>
+                          <a:ext cx="2438400" cy="923925"/>
+                          <a:chOff x="0" y="0"/>
+                          <a:chExt cx="2438400" cy="923925"/>
+                        </a:xfrm>
+                      </wpg:grpSpPr>
+                      <pic:pic xmlns:pic="http://schemas.openxmlformats.org/drawingml/2006/picture">
+                        <pic:nvPicPr>
+                          <pic:cNvPr id="18" name="Picture 18"/>
+                          <pic:cNvPicPr>
+                            <a:picLocks noChangeAspect="1"/>
+                          </pic:cNvPicPr>
+                        </pic:nvPicPr>
+                        <pic:blipFill>
+                          <a:blip r:embed="rId20">
+                            <a:extLst>
+                              <a:ext uri="{28A0092B-C50C-407E-A947-70E740481C1C}">
+                                <a14:useLocalDpi xmlns:a14="http://schemas.microsoft.com/office/drawing/2010/main" val="0"/>
+                              </a:ext>
+                            </a:extLst>
+                          </a:blip>
+                          <a:stretch>
+                            <a:fillRect/>
+                          </a:stretch>
+                        </pic:blipFill>
+                        <pic:spPr>
+                          <a:xfrm>
+                            <a:off x="0" y="0"/>
+                            <a:ext cx="2438400" cy="923925"/>
+                          </a:xfrm>
+                          <a:prstGeom prst="rect">
+                            <a:avLst/>
+                          </a:prstGeom>
+                        </pic:spPr>
+                      </pic:pic>
+                      <wps:wsp>
+                        <wps:cNvPr id="23" name="Rectangle 56"/>
+                        <wps:cNvSpPr>
+                          <a:spLocks noChangeArrowheads="1"/>
+                        </wps:cNvSpPr>
+                        <wps:spPr bwMode="auto">
+                          <a:xfrm>
+                            <a:off x="228600" y="666750"/>
+                            <a:ext cx="914400" cy="219075"/>
+                          </a:xfrm>
+                          <a:prstGeom prst="rect">
+                            <a:avLst/>
+                          </a:prstGeom>
+                          <a:noFill/>
+                          <a:ln w="19050" algn="ctr">
+                            <a:solidFill>
+                              <a:srgbClr val="FF0000"/>
+                            </a:solidFill>
+                            <a:miter lim="800000"/>
+                            <a:headEnd/>
+                            <a:tailEnd/>
+                          </a:ln>
+                          <a:effectLst/>
+                          <a:extLst>
+                            <a:ext uri="{909E8E84-426E-40DD-AFC4-6F175D3DCCD1}">
+                              <a14:hiddenFill xmlns:a14="http://schemas.microsoft.com/office/drawing/2010/main">
+                                <a:solidFill>
+                                  <a:srgbClr val="FFFFFF"/>
+                                </a:solidFill>
+                              </a14:hiddenFill>
+                            </a:ext>
+                            <a:ext uri="{AF507438-7753-43E0-B8FC-AC1667EBCBE1}">
+                              <a14:hiddenEffects xmlns:a14="http://schemas.microsoft.com/office/drawing/2010/main">
+                                <a:effectLst>
+                                  <a:outerShdw dist="35921" dir="2700000" algn="ctr" rotWithShape="0">
+                                    <a:srgbClr val="808080"/>
+                                  </a:outerShdw>
+                                </a:effectLst>
+                              </a14:hiddenEffects>
+                            </a:ext>
+                          </a:extLst>
+                        </wps:spPr>
+                        <wps:bodyPr rot="0" vert="horz" wrap="square" lIns="91440" tIns="45720" rIns="91440" bIns="45720" anchor="t" anchorCtr="0" upright="1">
+                          <a:noAutofit/>
+                        </wps:bodyPr>
+                      </wps:wsp>
+                    </wpg:wgp>
+                  </a:graphicData>
+                </a:graphic>
+              </wp:anchor>
+            </w:drawing>
+          </mc:Choice>
+          <mc:Fallback>
+            <w:pict>
+              <v:group w14:anchorId="1DAE41A6" id="Group 24" o:spid="_x0000_s1026" style="position:absolute;margin-left:174pt;margin-top:23.45pt;width:192pt;height:72.75pt;z-index:251655680" coordsize="24384,9239" o:gfxdata="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">
+                <v:shape id="Picture 18" o:spid="_x0000_s1027" type="#_x0000_t75" style="position:absolute;width:24384;height:9239;visibility:visible;mso-wrap-style:square" o:gfxdata="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">
+                  <v:imagedata r:id="rId21" o:title=""/>
+                  <v:path arrowok="t"/>
+                </v:shape>
+                <v:rect id="Rectangle 56" o:spid="_x0000_s1028" style="position:absolute;left:2286;top:6667;width:9144;height:2191;visibility:visible;mso-wrap-style:square;v-text-anchor:top" o:gfxdata="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" filled="f" strokecolor="red" strokeweight="1.5pt"/>
+                <w10:wrap type="topAndBottom"/>
+              </v:group>
+            </w:pict>
+          </mc:Fallback>
+        </mc:AlternateContent>
+      </w:r>
+      <w:r>
+        <w:rPr>
+          <w:lang w:val="en"/>
+        </w:rPr>
+        <w:t>Inspected the source code of the web page:</w:t>
+      </w:r>
+      <w:r>
+        <w:rPr>
+          <w:noProof/>
+          <w:lang w:eastAsia="en-US"/>
+        </w:rPr>
+        <w:t xml:space="preserve"> </w:t>
+      </w:r>
+    </w:p>
+    <w:p>
+      <w:pPr>
+        <w:pStyle w:val="ListParagraph"/>
+        <w:numPr>
+          <w:ilvl w:val="0"/>
+          <w:numId w:val="38"/>
+        </w:numPr>
+        <w:spacing w:before="60"/>
+        <w:rPr>
+          <w:lang w:val="en"/>
+        </w:rPr>
+      </w:pPr>
+      <w:r>
+        <w:rPr>
+          <w:noProof/>
+          <w:lang w:eastAsia="en-US"/>
+        </w:rPr>
+        <mc:AlternateContent>
+          <mc:Choice Requires="wpg">
+            <w:drawing>
+              <wp:anchor distT="0" distB="0" distL="114300" distR="114300" simplePos="0" relativeHeight="251658752" behindDoc="0" locked="0" layoutInCell="1" allowOverlap="1">
+                <wp:simplePos x="0" y="0"/>
+                <wp:positionH relativeFrom="column">
+                  <wp:posOffset>1409700</wp:posOffset>
+                </wp:positionH>
+                <wp:positionV relativeFrom="paragraph">
+                  <wp:posOffset>1317625</wp:posOffset>
+                </wp:positionV>
+                <wp:extent cx="4038600" cy="952500"/>
+                <wp:effectExtent l="0" t="0" r="0" b="0"/>
+                <wp:wrapTopAndBottom/>
+                <wp:docPr id="26" name="Group 26"/>
+                <wp:cNvGraphicFramePr/>
+                <a:graphic xmlns:a="http://schemas.openxmlformats.org/drawingml/2006/main">
+                  <a:graphicData uri="http://schemas.microsoft.com/office/word/2010/wordprocessingGroup">
+                    <wpg:wgp>
+                      <wpg:cNvGrpSpPr/>
+                      <wpg:grpSpPr>
+                        <a:xfrm>
+                          <a:off x="0" y="0"/>
+                          <a:ext cx="4038600" cy="952500"/>
+                          <a:chOff x="0" y="0"/>
+                          <a:chExt cx="4038600" cy="952500"/>
+                        </a:xfrm>
+                      </wpg:grpSpPr>
+                      <pic:pic xmlns:pic="http://schemas.openxmlformats.org/drawingml/2006/picture">
+                        <pic:nvPicPr>
+                          <pic:cNvPr id="20" name="Picture 20"/>
+                          <pic:cNvPicPr>
+                            <a:picLocks noChangeAspect="1"/>
+                          </pic:cNvPicPr>
+                        </pic:nvPicPr>
+                        <pic:blipFill>
+                          <a:blip r:embed="rId22">
+                            <a:extLst>
+                              <a:ext uri="{28A0092B-C50C-407E-A947-70E740481C1C}">
+                                <a14:useLocalDpi xmlns:a14="http://schemas.microsoft.com/office/drawing/2010/main" val="0"/>
+                              </a:ext>
+                            </a:extLst>
+                          </a:blip>
+                          <a:stretch>
+                            <a:fillRect/>
+                          </a:stretch>
+                        </pic:blipFill>
+                        <pic:spPr>
+                          <a:xfrm>
+                            <a:off x="0" y="0"/>
+                            <a:ext cx="4038600" cy="952500"/>
+                          </a:xfrm>
+                          <a:prstGeom prst="rect">
+                            <a:avLst/>
+                          </a:prstGeom>
+                        </pic:spPr>
+                      </pic:pic>
+                      <wps:wsp>
+                        <wps:cNvPr id="25" name="Rectangle 56"/>
+                        <wps:cNvSpPr>
+                          <a:spLocks noChangeArrowheads="1"/>
+                        </wps:cNvSpPr>
+                        <wps:spPr bwMode="auto">
+                          <a:xfrm>
+                            <a:off x="228600" y="342900"/>
+                            <a:ext cx="2066925" cy="219075"/>
+                          </a:xfrm>
+                          <a:prstGeom prst="rect">
+                            <a:avLst/>
+                          </a:prstGeom>
+                          <a:noFill/>
+                          <a:ln w="19050" algn="ctr">
+                            <a:solidFill>
+                              <a:srgbClr val="FF0000"/>
+                            </a:solidFill>
+                            <a:miter lim="800000"/>
+                            <a:headEnd/>
+                            <a:tailEnd/>
+                          </a:ln>
+                          <a:effectLst/>
+                          <a:extLst>
+                            <a:ext uri="{909E8E84-426E-40DD-AFC4-6F175D3DCCD1}">
+                              <a14:hiddenFill xmlns:a14="http://schemas.microsoft.com/office/drawing/2010/main">
+                                <a:solidFill>
+                                  <a:srgbClr val="FFFFFF"/>
+                                </a:solidFill>
+                              </a14:hiddenFill>
+                            </a:ext>
+                            <a:ext uri="{AF507438-7753-43E0-B8FC-AC1667EBCBE1}">
+                              <a14:hiddenEffects xmlns:a14="http://schemas.microsoft.com/office/drawing/2010/main">
+                                <a:effectLst>
+                                  <a:outerShdw dist="35921" dir="2700000" algn="ctr" rotWithShape="0">
+                                    <a:srgbClr val="808080"/>
+                                  </a:outerShdw>
+                                </a:effectLst>
+                              </a14:hiddenEffects>
+                            </a:ext>
+                          </a:extLst>
+                        </wps:spPr>
+                        <wps:bodyPr rot="0" vert="horz" wrap="square" lIns="91440" tIns="45720" rIns="91440" bIns="45720" anchor="t" anchorCtr="0" upright="1">
+                          <a:noAutofit/>
+                        </wps:bodyPr>
+                      </wps:wsp>
+                    </wpg:wgp>
+                  </a:graphicData>
+                </a:graphic>
+              </wp:anchor>
+            </w:drawing>
+          </mc:Choice>
+          <mc:Fallback>
+            <w:pict>
+              <v:group w14:anchorId="6AE165AA" id="Group 26" o:spid="_x0000_s1026" style="position:absolute;margin-left:111pt;margin-top:103.75pt;width:318pt;height:75pt;z-index:251658752" coordsize="40386,9525" o:gfxdata="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">
+                <v:shape id="Picture 20" o:spid="_x0000_s1027" type="#_x0000_t75" style="position:absolute;width:40386;height:9525;visibility:visible;mso-wrap-style:square" o:gfxdata="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">
+                  <v:imagedata r:id="rId23" o:title=""/>
+                  <v:path arrowok="t"/>
+                </v:shape>
+                <v:rect id="Rectangle 56" o:spid="_x0000_s1028" style="position:absolute;left:2286;top:3429;width:20669;height:2190;visibility:visible;mso-wrap-style:square;v-text-anchor:top" o:gfxdata="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" filled="f" strokecolor="red" strokeweight="1.5pt"/>
+                <w10:wrap type="topAndBottom"/>
+              </v:group>
+            </w:pict>
+          </mc:Fallback>
+        </mc:AlternateContent>
+      </w:r>
+      <w:r>
+        <w:rPr>
+          <w:lang w:val="en"/>
+        </w:rPr>
+        <w:t>Found a FIXME on the resulting code:</w:t>
+      </w:r>
+      <w:r>
+        <w:rPr>
+          <w:noProof/>
+          <w:lang w:eastAsia="en-US"/>
+        </w:rPr>
+        <w:t xml:space="preserve"> </w:t>
+      </w:r>
+    </w:p>
+    <w:p>
+      <w:pPr>
+        <w:pStyle w:val="ListParagraph"/>
+        <w:numPr>
+          <w:ilvl w:val="0"/>
+          <w:numId w:val="38"/>
+        </w:numPr>
+        <w:spacing w:before="60"/>
+        <w:rPr>
+          <w:lang w:val="en"/>
+        </w:rPr>
+      </w:pPr>
+      <w:r>
+        <w:rPr>
+          <w:noProof/>
+          <w:lang w:eastAsia="en-US"/>
+        </w:rPr>
+        <w:drawing>
+          <wp:anchor distT="0" distB="0" distL="114300" distR="114300" simplePos="0" relativeHeight="251651584" behindDoc="0" locked="0" layoutInCell="1" allowOverlap="1">
+            <wp:simplePos x="0" y="0"/>
+            <wp:positionH relativeFrom="margin">
+              <wp:align>center</wp:align>
+            </wp:positionH>
+            <wp:positionV relativeFrom="paragraph">
+              <wp:posOffset>1323340</wp:posOffset>
+            </wp:positionV>
+            <wp:extent cx="4514850" cy="1038225"/>
+            <wp:effectExtent l="0" t="0" r="0" b="9525"/>
+            <wp:wrapTopAndBottom/>
+            <wp:docPr id="21" name="Picture 21"/>
+            <wp:cNvGraphicFramePr>
+              <a:graphicFrameLocks xmlns:a="http://schemas.openxmlformats.org/drawingml/2006/main" noChangeAspect="1"/>
+            </wp:cNvGraphicFramePr>
+            <a:graphic xmlns:a="http://schemas.openxmlformats.org/drawingml/2006/main">
+              <a:graphicData uri="http://schemas.openxmlformats.org/drawingml/2006/picture">
+                <pic:pic xmlns:pic="http://schemas.openxmlformats.org/drawingml/2006/picture">
+                  <pic:nvPicPr>
+                    <pic:cNvPr id="1" name=""/>
+                    <pic:cNvPicPr/>
+                  </pic:nvPicPr>
+                  <pic:blipFill>
+                    <a:blip r:embed="rId24">
+                      <a:extLst>
+                        <a:ext uri="{28A0092B-C50C-407E-A947-70E740481C1C}">
+                          <a14:useLocalDpi xmlns:a14="http://schemas.microsoft.com/office/drawing/2010/main" val="0"/>
+                        </a:ext>
+                      </a:extLst>
+                    </a:blip>
+                    <a:stretch>
+                      <a:fillRect/>
+                    </a:stretch>
+                  </pic:blipFill>
+                  <pic:spPr>
+                    <a:xfrm>
+                      <a:off x="0" y="0"/>
+                      <a:ext cx="4514850" cy="1038225"/>
+                    </a:xfrm>
+                    <a:prstGeom prst="rect">
+                      <a:avLst/>
+                    </a:prstGeom>
+                  </pic:spPr>
+                </pic:pic>
+              </a:graphicData>
+            </a:graphic>
+          </wp:anchor>
+        </w:drawing>
+      </w:r>
+      <w:r>
+        <w:rPr>
+          <w:lang w:val="en"/>
+        </w:rPr>
+        <w:t xml:space="preserve">Signed in using credentials </w:t>
+      </w:r>
+      <w:proofErr w:type="spellStart"/>
+      <w:r>
+        <w:rPr>
+          <w:lang w:val="en"/>
+        </w:rPr>
+        <w:t>admin:adminpw</w:t>
+      </w:r>
+      <w:proofErr w:type="spellEnd"/>
+    </w:p>
+    <w:p>
+      <w:pPr>
+        <w:spacing w:before="60"/>
+        <w:rPr>
+          <w:lang w:val="en"/>
+        </w:rPr>
+      </w:pPr>
+      <w:r>
+        <w:rPr>
+          <w:noProof/>
+          <w:lang w:eastAsia="en-US"/>
+        </w:rPr>
+        <mc:AlternateContent>
+          <mc:Choice Requires="wpg">
+            <w:drawing>
+              <wp:anchor distT="0" distB="0" distL="114300" distR="114300" simplePos="0" relativeHeight="251661824" behindDoc="0" locked="0" layoutInCell="1" allowOverlap="1">
+                <wp:simplePos x="0" y="0"/>
+                <wp:positionH relativeFrom="column">
+                  <wp:posOffset>-133350</wp:posOffset>
+                </wp:positionH>
+                <wp:positionV relativeFrom="paragraph">
+                  <wp:posOffset>1334770</wp:posOffset>
+                </wp:positionV>
+                <wp:extent cx="7123430" cy="1171575"/>
+                <wp:effectExtent l="0" t="0" r="1270" b="9525"/>
+                <wp:wrapTopAndBottom/>
+                <wp:docPr id="28" name="Group 28"/>
+                <wp:cNvGraphicFramePr/>
+                <a:graphic xmlns:a="http://schemas.openxmlformats.org/drawingml/2006/main">
+                  <a:graphicData uri="http://schemas.microsoft.com/office/word/2010/wordprocessingGroup">
+                    <wpg:wgp>
+                      <wpg:cNvGrpSpPr/>
+                      <wpg:grpSpPr>
+                        <a:xfrm>
+                          <a:off x="0" y="0"/>
+                          <a:ext cx="7123430" cy="1171575"/>
+                          <a:chOff x="0" y="0"/>
+                          <a:chExt cx="7123430" cy="1171575"/>
+                        </a:xfrm>
+                      </wpg:grpSpPr>
+                      <pic:pic xmlns:pic="http://schemas.openxmlformats.org/drawingml/2006/picture">
+                        <pic:nvPicPr>
+                          <pic:cNvPr id="22" name="Picture 22" descr="D:\Users\mhayden\Documents\ProjectFiles\Lab5\Screenshots\Q3_a_Success.PNG"/>
+                          <pic:cNvPicPr>
+                            <a:picLocks noChangeAspect="1"/>
+                          </pic:cNvPicPr>
+                        </pic:nvPicPr>
+                        <pic:blipFill>
+                          <a:blip r:embed="rId25">
+                            <a:extLst>
+                              <a:ext uri="{28A0092B-C50C-407E-A947-70E740481C1C}">
+                                <a14:useLocalDpi xmlns:a14="http://schemas.microsoft.com/office/drawing/2010/main" val="0"/>
+                              </a:ext>
+                            </a:extLst>
+                          </a:blip>
+                          <a:srcRect/>
+                          <a:stretch>
+                            <a:fillRect/>
+                          </a:stretch>
+                        </pic:blipFill>
+                        <pic:spPr bwMode="auto">
+                          <a:xfrm>
+                            <a:off x="0" y="0"/>
+                            <a:ext cx="7123430" cy="1171575"/>
+                          </a:xfrm>
+                          <a:prstGeom prst="rect">
+                            <a:avLst/>
+                          </a:prstGeom>
+                          <a:noFill/>
+                          <a:ln>
+                            <a:noFill/>
+                          </a:ln>
+                        </pic:spPr>
+                      </pic:pic>
+                      <wps:wsp>
+                        <wps:cNvPr id="27" name="Rectangle 56"/>
+                        <wps:cNvSpPr>
+                          <a:spLocks noChangeArrowheads="1"/>
+                        </wps:cNvSpPr>
+                        <wps:spPr bwMode="auto">
+                          <a:xfrm>
+                            <a:off x="38100" y="609600"/>
+                            <a:ext cx="2200275" cy="495300"/>
+                          </a:xfrm>
+                          <a:prstGeom prst="rect">
+                            <a:avLst/>
+                          </a:prstGeom>
+                          <a:noFill/>
+                          <a:ln w="19050" algn="ctr">
+                            <a:solidFill>
+                              <a:srgbClr val="FF0000"/>
+                            </a:solidFill>
+                            <a:miter lim="800000"/>
+                            <a:headEnd/>
+                            <a:tailEnd/>
+                          </a:ln>
+                          <a:effectLst/>
+                          <a:extLst>
+                            <a:ext uri="{909E8E84-426E-40DD-AFC4-6F175D3DCCD1}">
+                              <a14:hiddenFill xmlns:a14="http://schemas.microsoft.com/office/drawing/2010/main">
+                                <a:solidFill>
+                                  <a:srgbClr val="FFFFFF"/>
+                                </a:solidFill>
+                              </a14:hiddenFill>
+                            </a:ext>
+                            <a:ext uri="{AF507438-7753-43E0-B8FC-AC1667EBCBE1}">
+                              <a14:hiddenEffects xmlns:a14="http://schemas.microsoft.com/office/drawing/2010/main">
+                                <a:effectLst>
+                                  <a:outerShdw dist="35921" dir="2700000" algn="ctr" rotWithShape="0">
+                                    <a:srgbClr val="808080"/>
+                                  </a:outerShdw>
+                                </a:effectLst>
+                              </a14:hiddenEffects>
+                            </a:ext>
+                          </a:extLst>
+                        </wps:spPr>
+                        <wps:bodyPr rot="0" vert="horz" wrap="square" lIns="91440" tIns="45720" rIns="91440" bIns="45720" anchor="t" anchorCtr="0" upright="1">
+                          <a:noAutofit/>
+                        </wps:bodyPr>
+                      </wps:wsp>
+                    </wpg:wgp>
+                  </a:graphicData>
+                </a:graphic>
+              </wp:anchor>
+            </w:drawing>
+          </mc:Choice>
+          <mc:Fallback>
+            <w:pict>
+              <v:group w14:anchorId="358FDB54" id="Group 28" o:spid="_x0000_s1026" style="position:absolute;margin-left:-10.5pt;margin-top:105.1pt;width:560.9pt;height:92.25pt;z-index:251661824" coordsize="71234,11715" o:gfxdata="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">
+                <v:shape id="Picture 22" o:spid="_x0000_s1027" type="#_x0000_t75" style="position:absolute;width:71234;height:11715;visibility:visible;mso-wrap-style:square" o:gfxdata="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">
+                  <v:imagedata r:id="rId26" o:title="Q3_a_Success"/>
+                  <v:path arrowok="t"/>
+                </v:shape>
+                <v:rect id="Rectangle 56" o:spid="_x0000_s1028" style="position:absolute;left:381;top:6096;width:22002;height:4953;visibility:visible;mso-wrap-style:square;v-text-anchor:top" o:gfxdata="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" filled="f" strokecolor="red" strokeweight="1.5pt"/>
+                <w10:wrap type="topAndBottom"/>
+              </v:group>
+            </w:pict>
+          </mc:Fallback>
+        </mc:AlternateContent>
+      </w:r>
+    </w:p>
+    <w:p>
+      <w:pPr>
+        <w:pStyle w:val="ListParagraph"/>
+        <w:spacing w:before="60"/>
+        <w:rPr>
+          <w:lang w:val="en"/>
+        </w:rPr>
+      </w:pPr>
+    </w:p>
+    <w:p>
+      <w:pPr>
         <w:numPr>
           <w:ilvl w:val="0"/>
           <w:numId w:val="5"/>
@@ -5773,6 +6586,728 @@
     </w:p>
     <w:p>
       <w:pPr>
+        <w:pStyle w:val="ListParagraph"/>
+        <w:numPr>
+          <w:ilvl w:val="0"/>
+          <w:numId w:val="41"/>
+        </w:numPr>
+        <w:spacing w:before="60"/>
+        <w:rPr>
+          <w:lang w:val="en"/>
+        </w:rPr>
+      </w:pPr>
+      <w:r>
+        <w:rPr>
+          <w:lang w:val="en"/>
+        </w:rPr>
+        <w:t>Configured Burp Proxy using request intercept and the loopback address</w:t>
+      </w:r>
+    </w:p>
+    <w:p>
+      <w:pPr>
+        <w:pStyle w:val="ListParagraph"/>
+        <w:numPr>
+          <w:ilvl w:val="0"/>
+          <w:numId w:val="41"/>
+        </w:numPr>
+        <w:spacing w:before="60"/>
+        <w:rPr>
+          <w:lang w:val="en"/>
+        </w:rPr>
+      </w:pPr>
+      <w:r>
+        <w:rPr>
+          <w:noProof/>
+          <w:lang w:eastAsia="en-US"/>
+        </w:rPr>
+        <mc:AlternateContent>
+          <mc:Choice Requires="wpg">
+            <w:drawing>
+              <wp:anchor distT="0" distB="0" distL="114300" distR="114300" simplePos="0" relativeHeight="251665920" behindDoc="0" locked="0" layoutInCell="1" allowOverlap="1">
+                <wp:simplePos x="0" y="0"/>
+                <wp:positionH relativeFrom="margin">
+                  <wp:align>center</wp:align>
+                </wp:positionH>
+                <wp:positionV relativeFrom="paragraph">
+                  <wp:posOffset>307975</wp:posOffset>
+                </wp:positionV>
+                <wp:extent cx="4743450" cy="342900"/>
+                <wp:effectExtent l="0" t="0" r="0" b="0"/>
+                <wp:wrapTopAndBottom/>
+                <wp:docPr id="33" name="Group 33"/>
+                <wp:cNvGraphicFramePr/>
+                <a:graphic xmlns:a="http://schemas.openxmlformats.org/drawingml/2006/main">
+                  <a:graphicData uri="http://schemas.microsoft.com/office/word/2010/wordprocessingGroup">
+                    <wpg:wgp>
+                      <wpg:cNvGrpSpPr/>
+                      <wpg:grpSpPr>
+                        <a:xfrm>
+                          <a:off x="0" y="0"/>
+                          <a:ext cx="4743450" cy="342900"/>
+                          <a:chOff x="0" y="0"/>
+                          <a:chExt cx="4743450" cy="342900"/>
+                        </a:xfrm>
+                      </wpg:grpSpPr>
+                      <pic:pic xmlns:pic="http://schemas.openxmlformats.org/drawingml/2006/picture">
+                        <pic:nvPicPr>
+                          <pic:cNvPr id="29" name="Picture 29"/>
+                          <pic:cNvPicPr>
+                            <a:picLocks noChangeAspect="1"/>
+                          </pic:cNvPicPr>
+                        </pic:nvPicPr>
+                        <pic:blipFill>
+                          <a:blip r:embed="rId27">
+                            <a:extLst>
+                              <a:ext uri="{28A0092B-C50C-407E-A947-70E740481C1C}">
+                                <a14:useLocalDpi xmlns:a14="http://schemas.microsoft.com/office/drawing/2010/main" val="0"/>
+                              </a:ext>
+                            </a:extLst>
+                          </a:blip>
+                          <a:stretch>
+                            <a:fillRect/>
+                          </a:stretch>
+                        </pic:blipFill>
+                        <pic:spPr>
+                          <a:xfrm>
+                            <a:off x="0" y="19050"/>
+                            <a:ext cx="4743450" cy="323850"/>
+                          </a:xfrm>
+                          <a:prstGeom prst="rect">
+                            <a:avLst/>
+                          </a:prstGeom>
+                        </pic:spPr>
+                      </pic:pic>
+                      <wps:wsp>
+                        <wps:cNvPr id="32" name="Rectangle 56"/>
+                        <wps:cNvSpPr>
+                          <a:spLocks noChangeArrowheads="1"/>
+                        </wps:cNvSpPr>
+                        <wps:spPr bwMode="auto">
+                          <a:xfrm>
+                            <a:off x="1809750" y="0"/>
+                            <a:ext cx="2752725" cy="295275"/>
+                          </a:xfrm>
+                          <a:prstGeom prst="rect">
+                            <a:avLst/>
+                          </a:prstGeom>
+                          <a:noFill/>
+                          <a:ln w="19050" algn="ctr">
+                            <a:solidFill>
+                              <a:srgbClr val="FF0000"/>
+                            </a:solidFill>
+                            <a:miter lim="800000"/>
+                            <a:headEnd/>
+                            <a:tailEnd/>
+                          </a:ln>
+                          <a:effectLst/>
+                          <a:extLst>
+                            <a:ext uri="{909E8E84-426E-40DD-AFC4-6F175D3DCCD1}">
+                              <a14:hiddenFill xmlns:a14="http://schemas.microsoft.com/office/drawing/2010/main">
+                                <a:solidFill>
+                                  <a:srgbClr val="FFFFFF"/>
+                                </a:solidFill>
+                              </a14:hiddenFill>
+                            </a:ext>
+                            <a:ext uri="{AF507438-7753-43E0-B8FC-AC1667EBCBE1}">
+                              <a14:hiddenEffects xmlns:a14="http://schemas.microsoft.com/office/drawing/2010/main">
+                                <a:effectLst>
+                                  <a:outerShdw dist="35921" dir="2700000" algn="ctr" rotWithShape="0">
+                                    <a:srgbClr val="808080"/>
+                                  </a:outerShdw>
+                                </a:effectLst>
+                              </a14:hiddenEffects>
+                            </a:ext>
+                          </a:extLst>
+                        </wps:spPr>
+                        <wps:bodyPr rot="0" vert="horz" wrap="square" lIns="91440" tIns="45720" rIns="91440" bIns="45720" anchor="t" anchorCtr="0" upright="1">
+                          <a:noAutofit/>
+                        </wps:bodyPr>
+                      </wps:wsp>
+                    </wpg:wgp>
+                  </a:graphicData>
+                </a:graphic>
+              </wp:anchor>
+            </w:drawing>
+          </mc:Choice>
+          <mc:Fallback>
+            <w:pict>
+              <v:group w14:anchorId="54CAE83D" id="Group 33" o:spid="_x0000_s1026" style="position:absolute;margin-left:0;margin-top:24.25pt;width:373.5pt;height:27pt;z-index:251665920;mso-position-horizontal:center;mso-position-horizontal-relative:margin" coordsize="47434,3429" o:gfxdata="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">
+                <v:shape id="Picture 29" o:spid="_x0000_s1027" type="#_x0000_t75" style="position:absolute;top:190;width:47434;height:3239;visibility:visible;mso-wrap-style:square" o:gfxdata="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">
+                  <v:imagedata r:id="rId28" o:title=""/>
+                  <v:path arrowok="t"/>
+                </v:shape>
+                <v:rect id="Rectangle 56" o:spid="_x0000_s1028" style="position:absolute;left:18097;width:27527;height:2952;visibility:visible;mso-wrap-style:square;v-text-anchor:top" o:gfxdata="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" filled="f" strokecolor="red" strokeweight="1.5pt"/>
+                <w10:wrap type="topAndBottom" anchorx="margin"/>
+              </v:group>
+            </w:pict>
+          </mc:Fallback>
+        </mc:AlternateContent>
+      </w:r>
+      <w:r>
+        <w:rPr>
+          <w:lang w:val="en"/>
+        </w:rPr>
+        <w:t>Intercepted a request to view “</w:t>
+      </w:r>
+      <w:proofErr w:type="spellStart"/>
+      <w:r>
+        <w:rPr>
+          <w:lang w:val="en"/>
+        </w:rPr>
+        <w:t>AccessControlMatrix.help</w:t>
+      </w:r>
+      <w:proofErr w:type="spellEnd"/>
+      <w:r>
+        <w:rPr>
+          <w:lang w:val="en"/>
+        </w:rPr>
+        <w:t>”</w:t>
+      </w:r>
+      <w:r>
+        <w:rPr>
+          <w:noProof/>
+          <w:lang w:eastAsia="en-US"/>
+        </w:rPr>
+        <w:t xml:space="preserve"> </w:t>
+      </w:r>
+    </w:p>
+    <w:p>
+      <w:pPr>
+        <w:pStyle w:val="ListParagraph"/>
+        <w:numPr>
+          <w:ilvl w:val="0"/>
+          <w:numId w:val="41"/>
+        </w:numPr>
+        <w:spacing w:before="60"/>
+        <w:rPr>
+          <w:lang w:val="en"/>
+        </w:rPr>
+      </w:pPr>
+      <w:r>
+        <w:rPr>
+          <w:noProof/>
+          <w:lang w:eastAsia="en-US"/>
+        </w:rPr>
+        <mc:AlternateContent>
+          <mc:Choice Requires="wpg">
+            <w:drawing>
+              <wp:anchor distT="0" distB="0" distL="114300" distR="114300" simplePos="0" relativeHeight="251672064" behindDoc="0" locked="0" layoutInCell="1" allowOverlap="1">
+                <wp:simplePos x="0" y="0"/>
+                <wp:positionH relativeFrom="margin">
+                  <wp:align>left</wp:align>
+                </wp:positionH>
+                <wp:positionV relativeFrom="paragraph">
+                  <wp:posOffset>741680</wp:posOffset>
+                </wp:positionV>
+                <wp:extent cx="6819900" cy="3190875"/>
+                <wp:effectExtent l="0" t="0" r="0" b="9525"/>
+                <wp:wrapTopAndBottom/>
+                <wp:docPr id="36" name="Group 36"/>
+                <wp:cNvGraphicFramePr/>
+                <a:graphic xmlns:a="http://schemas.openxmlformats.org/drawingml/2006/main">
+                  <a:graphicData uri="http://schemas.microsoft.com/office/word/2010/wordprocessingGroup">
+                    <wpg:wgp>
+                      <wpg:cNvGrpSpPr/>
+                      <wpg:grpSpPr>
+                        <a:xfrm>
+                          <a:off x="0" y="0"/>
+                          <a:ext cx="6819900" cy="3190875"/>
+                          <a:chOff x="0" y="0"/>
+                          <a:chExt cx="6819900" cy="3190875"/>
+                        </a:xfrm>
+                      </wpg:grpSpPr>
+                      <pic:pic xmlns:pic="http://schemas.openxmlformats.org/drawingml/2006/picture">
+                        <pic:nvPicPr>
+                          <pic:cNvPr id="34" name="Picture 34" descr="D:\Users\mhayden\Documents\ProjectFiles\Lab5\Screenshots\Q3_b_CommandInjection.PNG"/>
+                          <pic:cNvPicPr>
+                            <a:picLocks noChangeAspect="1"/>
+                          </pic:cNvPicPr>
+                        </pic:nvPicPr>
+                        <pic:blipFill>
+                          <a:blip r:embed="rId29">
+                            <a:extLst>
+                              <a:ext uri="{28A0092B-C50C-407E-A947-70E740481C1C}">
+                                <a14:useLocalDpi xmlns:a14="http://schemas.microsoft.com/office/drawing/2010/main" val="0"/>
+                              </a:ext>
+                            </a:extLst>
+                          </a:blip>
+                          <a:srcRect/>
+                          <a:stretch>
+                            <a:fillRect/>
+                          </a:stretch>
+                        </pic:blipFill>
+                        <pic:spPr bwMode="auto">
+                          <a:xfrm>
+                            <a:off x="0" y="0"/>
+                            <a:ext cx="6819900" cy="3190875"/>
+                          </a:xfrm>
+                          <a:prstGeom prst="rect">
+                            <a:avLst/>
+                          </a:prstGeom>
+                          <a:noFill/>
+                          <a:ln>
+                            <a:noFill/>
+                          </a:ln>
+                        </pic:spPr>
+                      </pic:pic>
+                      <wps:wsp>
+                        <wps:cNvPr id="35" name="Rectangle 56"/>
+                        <wps:cNvSpPr>
+                          <a:spLocks noChangeArrowheads="1"/>
+                        </wps:cNvSpPr>
+                        <wps:spPr bwMode="auto">
+                          <a:xfrm>
+                            <a:off x="4314825" y="2647950"/>
+                            <a:ext cx="2476500" cy="295275"/>
+                          </a:xfrm>
+                          <a:prstGeom prst="rect">
+                            <a:avLst/>
+                          </a:prstGeom>
+                          <a:noFill/>
+                          <a:ln w="19050" algn="ctr">
+                            <a:solidFill>
+                              <a:srgbClr val="FF0000"/>
+                            </a:solidFill>
+                            <a:miter lim="800000"/>
+                            <a:headEnd/>
+                            <a:tailEnd/>
+                          </a:ln>
+                          <a:effectLst/>
+                          <a:extLst>
+                            <a:ext uri="{909E8E84-426E-40DD-AFC4-6F175D3DCCD1}">
+                              <a14:hiddenFill xmlns:a14="http://schemas.microsoft.com/office/drawing/2010/main">
+                                <a:solidFill>
+                                  <a:srgbClr val="FFFFFF"/>
+                                </a:solidFill>
+                              </a14:hiddenFill>
+                            </a:ext>
+                            <a:ext uri="{AF507438-7753-43E0-B8FC-AC1667EBCBE1}">
+                              <a14:hiddenEffects xmlns:a14="http://schemas.microsoft.com/office/drawing/2010/main">
+                                <a:effectLst>
+                                  <a:outerShdw dist="35921" dir="2700000" algn="ctr" rotWithShape="0">
+                                    <a:srgbClr val="808080"/>
+                                  </a:outerShdw>
+                                </a:effectLst>
+                              </a14:hiddenEffects>
+                            </a:ext>
+                          </a:extLst>
+                        </wps:spPr>
+                        <wps:bodyPr rot="0" vert="horz" wrap="square" lIns="91440" tIns="45720" rIns="91440" bIns="45720" anchor="t" anchorCtr="0" upright="1">
+                          <a:noAutofit/>
+                        </wps:bodyPr>
+                      </wps:wsp>
+                    </wpg:wgp>
+                  </a:graphicData>
+                </a:graphic>
+              </wp:anchor>
+            </w:drawing>
+          </mc:Choice>
+          <mc:Fallback>
+            <w:pict>
+              <v:group w14:anchorId="32E99CA2" id="Group 36" o:spid="_x0000_s1026" style="position:absolute;margin-left:0;margin-top:58.4pt;width:537pt;height:251.25pt;z-index:251672064;mso-position-horizontal:left;mso-position-horizontal-relative:margin" coordsize="68199,31908" o:gfxdata="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">
+                <v:shape id="Picture 34" o:spid="_x0000_s1027" type="#_x0000_t75" style="position:absolute;width:68199;height:31908;visibility:visible;mso-wrap-style:square" o:gfxdata="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">
+                  <v:imagedata r:id="rId30" o:title="Q3_b_CommandInjection"/>
+                  <v:path arrowok="t"/>
+                </v:shape>
+                <v:rect id="Rectangle 56" o:spid="_x0000_s1028" style="position:absolute;left:43148;top:26479;width:24765;height:2953;visibility:visible;mso-wrap-style:square;v-text-anchor:top" o:gfxdata="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" filled="f" strokecolor="red" strokeweight="1.5pt"/>
+                <w10:wrap type="topAndBottom" anchorx="margin"/>
+              </v:group>
+            </w:pict>
+          </mc:Fallback>
+        </mc:AlternateContent>
+      </w:r>
+      <w:r>
+        <w:rPr>
+          <w:lang w:val="en"/>
+        </w:rPr>
+        <w:t>Modified the request to finish the string and add a command:</w:t>
+      </w:r>
+      <w:r>
+        <w:rPr>
+          <w:noProof/>
+          <w:lang w:eastAsia="en-US"/>
+        </w:rPr>
+        <w:t xml:space="preserve"> </w:t>
+      </w:r>
+    </w:p>
+    <w:p>
+      <w:pPr>
+        <w:pStyle w:val="ListParagraph"/>
+        <w:numPr>
+          <w:ilvl w:val="0"/>
+          <w:numId w:val="41"/>
+        </w:numPr>
+        <w:spacing w:before="60"/>
+        <w:rPr>
+          <w:lang w:val="en"/>
+        </w:rPr>
+      </w:pPr>
+      <w:r>
+        <w:rPr>
+          <w:noProof/>
+          <w:lang w:eastAsia="en-US"/>
+        </w:rPr>
+        <mc:AlternateContent>
+          <mc:Choice Requires="wpg">
+            <w:drawing>
+              <wp:anchor distT="0" distB="0" distL="114300" distR="114300" simplePos="0" relativeHeight="251680256" behindDoc="0" locked="0" layoutInCell="1" allowOverlap="1">
+                <wp:simplePos x="0" y="0"/>
+                <wp:positionH relativeFrom="column">
+                  <wp:posOffset>352425</wp:posOffset>
+                </wp:positionH>
+                <wp:positionV relativeFrom="paragraph">
+                  <wp:posOffset>4458970</wp:posOffset>
+                </wp:positionV>
+                <wp:extent cx="6162675" cy="2822575"/>
+                <wp:effectExtent l="0" t="0" r="9525" b="15875"/>
+                <wp:wrapTopAndBottom/>
+                <wp:docPr id="42" name="Group 42"/>
+                <wp:cNvGraphicFramePr/>
+                <a:graphic xmlns:a="http://schemas.openxmlformats.org/drawingml/2006/main">
+                  <a:graphicData uri="http://schemas.microsoft.com/office/word/2010/wordprocessingGroup">
+                    <wpg:wgp>
+                      <wpg:cNvGrpSpPr/>
+                      <wpg:grpSpPr>
+                        <a:xfrm>
+                          <a:off x="0" y="0"/>
+                          <a:ext cx="6162675" cy="2822575"/>
+                          <a:chOff x="0" y="0"/>
+                          <a:chExt cx="6162675" cy="2822575"/>
+                        </a:xfrm>
+                      </wpg:grpSpPr>
+                      <pic:pic xmlns:pic="http://schemas.openxmlformats.org/drawingml/2006/picture">
+                        <pic:nvPicPr>
+                          <pic:cNvPr id="37" name="Picture 37" descr="D:\Users\mhayden\Documents\ProjectFiles\Lab5\Screenshots\Q3_b_Output.PNG"/>
+                          <pic:cNvPicPr>
+                            <a:picLocks noChangeAspect="1"/>
+                          </pic:cNvPicPr>
+                        </pic:nvPicPr>
+                        <pic:blipFill>
+                          <a:blip r:embed="rId31">
+                            <a:extLst>
+                              <a:ext uri="{28A0092B-C50C-407E-A947-70E740481C1C}">
+                                <a14:useLocalDpi xmlns:a14="http://schemas.microsoft.com/office/drawing/2010/main" val="0"/>
+                              </a:ext>
+                            </a:extLst>
+                          </a:blip>
+                          <a:srcRect/>
+                          <a:stretch>
+                            <a:fillRect/>
+                          </a:stretch>
+                        </pic:blipFill>
+                        <pic:spPr bwMode="auto">
+                          <a:xfrm>
+                            <a:off x="0" y="0"/>
+                            <a:ext cx="6162675" cy="2822575"/>
+                          </a:xfrm>
+                          <a:prstGeom prst="rect">
+                            <a:avLst/>
+                          </a:prstGeom>
+                          <a:noFill/>
+                          <a:ln>
+                            <a:noFill/>
+                          </a:ln>
+                        </pic:spPr>
+                      </pic:pic>
+                      <wps:wsp>
+                        <wps:cNvPr id="41" name="Rectangle 56"/>
+                        <wps:cNvSpPr>
+                          <a:spLocks noChangeArrowheads="1"/>
+                        </wps:cNvSpPr>
+                        <wps:spPr bwMode="auto">
+                          <a:xfrm>
+                            <a:off x="28575" y="476250"/>
+                            <a:ext cx="3190875" cy="2333625"/>
+                          </a:xfrm>
+                          <a:prstGeom prst="rect">
+                            <a:avLst/>
+                          </a:prstGeom>
+                          <a:noFill/>
+                          <a:ln w="19050" algn="ctr">
+                            <a:solidFill>
+                              <a:srgbClr val="FF0000"/>
+                            </a:solidFill>
+                            <a:miter lim="800000"/>
+                            <a:headEnd/>
+                            <a:tailEnd/>
+                          </a:ln>
+                          <a:effectLst/>
+                          <a:extLst>
+                            <a:ext uri="{909E8E84-426E-40DD-AFC4-6F175D3DCCD1}">
+                              <a14:hiddenFill xmlns:a14="http://schemas.microsoft.com/office/drawing/2010/main">
+                                <a:solidFill>
+                                  <a:srgbClr val="FFFFFF"/>
+                                </a:solidFill>
+                              </a14:hiddenFill>
+                            </a:ext>
+                            <a:ext uri="{AF507438-7753-43E0-B8FC-AC1667EBCBE1}">
+                              <a14:hiddenEffects xmlns:a14="http://schemas.microsoft.com/office/drawing/2010/main">
+                                <a:effectLst>
+                                  <a:outerShdw dist="35921" dir="2700000" algn="ctr" rotWithShape="0">
+                                    <a:srgbClr val="808080"/>
+                                  </a:outerShdw>
+                                </a:effectLst>
+                              </a14:hiddenEffects>
+                            </a:ext>
+                          </a:extLst>
+                        </wps:spPr>
+                        <wps:bodyPr rot="0" vert="horz" wrap="square" lIns="91440" tIns="45720" rIns="91440" bIns="45720" anchor="t" anchorCtr="0" upright="1">
+                          <a:noAutofit/>
+                        </wps:bodyPr>
+                      </wps:wsp>
+                    </wpg:wgp>
+                  </a:graphicData>
+                </a:graphic>
+              </wp:anchor>
+            </w:drawing>
+          </mc:Choice>
+          <mc:Fallback>
+            <w:pict>
+              <v:group w14:anchorId="365C3ED1" id="Group 42" o:spid="_x0000_s1026" style="position:absolute;margin-left:27.75pt;margin-top:351.1pt;width:485.25pt;height:222.25pt;z-index:251680256" coordsize="61626,28225" o:gfxdata="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">
+                <v:shape id="Picture 37" o:spid="_x0000_s1027" type="#_x0000_t75" style="position:absolute;width:61626;height:28225;visibility:visible;mso-wrap-style:square" o:gfxdata="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">
+                  <v:imagedata r:id="rId32" o:title="Q3_b_Output"/>
+                  <v:path arrowok="t"/>
+                </v:shape>
+                <v:rect id="Rectangle 56" o:spid="_x0000_s1028" style="position:absolute;left:285;top:4762;width:31909;height:23336;visibility:visible;mso-wrap-style:square;v-text-anchor:top" o:gfxdata="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" filled="f" strokecolor="red" strokeweight="1.5pt"/>
+                <w10:wrap type="topAndBottom"/>
+              </v:group>
+            </w:pict>
+          </mc:Fallback>
+        </mc:AlternateContent>
+      </w:r>
+      <w:r>
+        <w:rPr>
+          <w:noProof/>
+          <w:lang w:eastAsia="en-US"/>
+        </w:rPr>
+        <mc:AlternateContent>
+          <mc:Choice Requires="wpg">
+            <w:drawing>
+              <wp:anchor distT="0" distB="0" distL="114300" distR="114300" simplePos="0" relativeHeight="251677184" behindDoc="0" locked="0" layoutInCell="1" allowOverlap="1">
+                <wp:simplePos x="0" y="0"/>
+                <wp:positionH relativeFrom="column">
+                  <wp:posOffset>0</wp:posOffset>
+                </wp:positionH>
+                <wp:positionV relativeFrom="paragraph">
+                  <wp:posOffset>3620770</wp:posOffset>
+                </wp:positionV>
+                <wp:extent cx="6858000" cy="720725"/>
+                <wp:effectExtent l="0" t="0" r="0" b="3175"/>
+                <wp:wrapTopAndBottom/>
+                <wp:docPr id="40" name="Group 40"/>
+                <wp:cNvGraphicFramePr/>
+                <a:graphic xmlns:a="http://schemas.openxmlformats.org/drawingml/2006/main">
+                  <a:graphicData uri="http://schemas.microsoft.com/office/word/2010/wordprocessingGroup">
+                    <wpg:wgp>
+                      <wpg:cNvGrpSpPr/>
+                      <wpg:grpSpPr>
+                        <a:xfrm>
+                          <a:off x="0" y="0"/>
+                          <a:ext cx="6858000" cy="720725"/>
+                          <a:chOff x="0" y="0"/>
+                          <a:chExt cx="6858000" cy="720725"/>
+                        </a:xfrm>
+                      </wpg:grpSpPr>
+                      <pic:pic xmlns:pic="http://schemas.openxmlformats.org/drawingml/2006/picture">
+                        <pic:nvPicPr>
+                          <pic:cNvPr id="38" name="Picture 38" descr="D:\Users\mhayden\Documents\ProjectFiles\Lab5\Screenshots\Q3_b_CommandRun.PNG"/>
+                          <pic:cNvPicPr>
+                            <a:picLocks noChangeAspect="1"/>
+                          </pic:cNvPicPr>
+                        </pic:nvPicPr>
+                        <pic:blipFill>
+                          <a:blip r:embed="rId33">
+                            <a:extLst>
+                              <a:ext uri="{28A0092B-C50C-407E-A947-70E740481C1C}">
+                                <a14:useLocalDpi xmlns:a14="http://schemas.microsoft.com/office/drawing/2010/main" val="0"/>
+                              </a:ext>
+                            </a:extLst>
+                          </a:blip>
+                          <a:srcRect/>
+                          <a:stretch>
+                            <a:fillRect/>
+                          </a:stretch>
+                        </pic:blipFill>
+                        <pic:spPr bwMode="auto">
+                          <a:xfrm>
+                            <a:off x="0" y="0"/>
+                            <a:ext cx="6858000" cy="720725"/>
+                          </a:xfrm>
+                          <a:prstGeom prst="rect">
+                            <a:avLst/>
+                          </a:prstGeom>
+                          <a:noFill/>
+                          <a:ln>
+                            <a:noFill/>
+                          </a:ln>
+                        </pic:spPr>
+                      </pic:pic>
+                      <wps:wsp>
+                        <wps:cNvPr id="39" name="Rectangle 56"/>
+                        <wps:cNvSpPr>
+                          <a:spLocks noChangeArrowheads="1"/>
+                        </wps:cNvSpPr>
+                        <wps:spPr bwMode="auto">
+                          <a:xfrm>
+                            <a:off x="0" y="19050"/>
+                            <a:ext cx="6819900" cy="295275"/>
+                          </a:xfrm>
+                          <a:prstGeom prst="rect">
+                            <a:avLst/>
+                          </a:prstGeom>
+                          <a:noFill/>
+                          <a:ln w="19050" algn="ctr">
+                            <a:solidFill>
+                              <a:srgbClr val="FF0000"/>
+                            </a:solidFill>
+                            <a:miter lim="800000"/>
+                            <a:headEnd/>
+                            <a:tailEnd/>
+                          </a:ln>
+                          <a:effectLst/>
+                          <a:extLst>
+                            <a:ext uri="{909E8E84-426E-40DD-AFC4-6F175D3DCCD1}">
+                              <a14:hiddenFill xmlns:a14="http://schemas.microsoft.com/office/drawing/2010/main">
+                                <a:solidFill>
+                                  <a:srgbClr val="FFFFFF"/>
+                                </a:solidFill>
+                              </a14:hiddenFill>
+                            </a:ext>
+                            <a:ext uri="{AF507438-7753-43E0-B8FC-AC1667EBCBE1}">
+                              <a14:hiddenEffects xmlns:a14="http://schemas.microsoft.com/office/drawing/2010/main">
+                                <a:effectLst>
+                                  <a:outerShdw dist="35921" dir="2700000" algn="ctr" rotWithShape="0">
+                                    <a:srgbClr val="808080"/>
+                                  </a:outerShdw>
+                                </a:effectLst>
+                              </a14:hiddenEffects>
+                            </a:ext>
+                          </a:extLst>
+                        </wps:spPr>
+                        <wps:bodyPr rot="0" vert="horz" wrap="square" lIns="91440" tIns="45720" rIns="91440" bIns="45720" anchor="t" anchorCtr="0" upright="1">
+                          <a:noAutofit/>
+                        </wps:bodyPr>
+                      </wps:wsp>
+                    </wpg:wgp>
+                  </a:graphicData>
+                </a:graphic>
+              </wp:anchor>
+            </w:drawing>
+          </mc:Choice>
+          <mc:Fallback>
+            <w:pict>
+              <v:group w14:anchorId="5EC1FCDD" id="Group 40" o:spid="_x0000_s1026" style="position:absolute;margin-left:0;margin-top:285.1pt;width:540pt;height:56.75pt;z-index:251677184" coordsize="68580,7207" o:gfxdata="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">
+                <v:shape id="Picture 38" o:spid="_x0000_s1027" type="#_x0000_t75" style="position:absolute;width:68580;height:7207;visibility:visible;mso-wrap-style:square" o:gfxdata="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">
+                  <v:imagedata r:id="rId34" o:title="Q3_b_CommandRun"/>
+                  <v:path arrowok="t"/>
+                </v:shape>
+                <v:rect id="Rectangle 56" o:spid="_x0000_s1028" style="position:absolute;top:190;width:68199;height:2953;visibility:visible;mso-wrap-style:square;v-text-anchor:top" o:gfxdata="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" filled="f" strokecolor="red" strokeweight="1.5pt"/>
+                <w10:wrap type="topAndBottom"/>
+              </v:group>
+            </w:pict>
+          </mc:Fallback>
+        </mc:AlternateContent>
+      </w:r>
+      <w:r>
+        <w:rPr>
+          <w:noProof/>
+          <w:lang w:eastAsia="en-US"/>
+        </w:rPr>
+        <w:t>Output produced:</w:t>
+      </w:r>
+      <w:r>
+        <w:rPr>
+          <w:noProof/>
+          <w:lang w:eastAsia="en-US"/>
+        </w:rPr>
+        <w:t xml:space="preserve"> </w:t>
+      </w:r>
+    </w:p>
+    <w:p>
+      <w:pPr>
+        <w:pStyle w:val="ListParagraph"/>
+        <w:numPr>
+          <w:ilvl w:val="0"/>
+          <w:numId w:val="41"/>
+        </w:numPr>
+        <w:spacing w:before="60"/>
+        <w:rPr>
+          <w:lang w:val="en"/>
+        </w:rPr>
+      </w:pPr>
+      <w:r>
+        <w:rPr>
+          <w:noProof/>
+          <w:lang w:eastAsia="en-US"/>
+        </w:rPr>
+        <w:lastRenderedPageBreak/>
+        <w:drawing>
+          <wp:anchor distT="0" distB="0" distL="114300" distR="114300" simplePos="0" relativeHeight="251681280" behindDoc="0" locked="0" layoutInCell="1" allowOverlap="1">
+            <wp:simplePos x="0" y="0"/>
+            <wp:positionH relativeFrom="margin">
+              <wp:align>center</wp:align>
+            </wp:positionH>
+            <wp:positionV relativeFrom="paragraph">
+              <wp:posOffset>171450</wp:posOffset>
+            </wp:positionV>
+            <wp:extent cx="4333875" cy="1524000"/>
+            <wp:effectExtent l="0" t="0" r="9525" b="0"/>
+            <wp:wrapTopAndBottom/>
+            <wp:docPr id="44" name="Picture 44"/>
+            <wp:cNvGraphicFramePr>
+              <a:graphicFrameLocks xmlns:a="http://schemas.openxmlformats.org/drawingml/2006/main" noChangeAspect="1"/>
+            </wp:cNvGraphicFramePr>
+            <a:graphic xmlns:a="http://schemas.openxmlformats.org/drawingml/2006/main">
+              <a:graphicData uri="http://schemas.openxmlformats.org/drawingml/2006/picture">
+                <pic:pic xmlns:pic="http://schemas.openxmlformats.org/drawingml/2006/picture">
+                  <pic:nvPicPr>
+                    <pic:cNvPr id="1" name=""/>
+                    <pic:cNvPicPr/>
+                  </pic:nvPicPr>
+                  <pic:blipFill>
+                    <a:blip r:embed="rId35">
+                      <a:extLst>
+                        <a:ext uri="{28A0092B-C50C-407E-A947-70E740481C1C}">
+                          <a14:useLocalDpi xmlns:a14="http://schemas.microsoft.com/office/drawing/2010/main" val="0"/>
+                        </a:ext>
+                      </a:extLst>
+                    </a:blip>
+                    <a:stretch>
+                      <a:fillRect/>
+                    </a:stretch>
+                  </pic:blipFill>
+                  <pic:spPr>
+                    <a:xfrm>
+                      <a:off x="0" y="0"/>
+                      <a:ext cx="4333875" cy="1524000"/>
+                    </a:xfrm>
+                    <a:prstGeom prst="rect">
+                      <a:avLst/>
+                    </a:prstGeom>
+                  </pic:spPr>
+                </pic:pic>
+              </a:graphicData>
+            </a:graphic>
+          </wp:anchor>
+        </w:drawing>
+      </w:r>
+      <w:r>
+        <w:rPr>
+          <w:lang w:val="en"/>
+        </w:rPr>
+        <w:t>Success:</w:t>
+      </w:r>
+    </w:p>
+    <w:p>
+      <w:pPr>
+        <w:spacing w:before="60"/>
+        <w:rPr>
+          <w:lang w:val="en"/>
+        </w:rPr>
+      </w:pPr>
+    </w:p>
+    <w:p>
+      <w:pPr>
         <w:numPr>
           <w:ilvl w:val="0"/>
           <w:numId w:val="5"/>
@@ -5803,6 +7338,562 @@
     </w:p>
     <w:p>
       <w:pPr>
+        <w:pStyle w:val="ListParagraph"/>
+        <w:numPr>
+          <w:ilvl w:val="0"/>
+          <w:numId w:val="43"/>
+        </w:numPr>
+        <w:spacing w:before="60"/>
+        <w:rPr>
+          <w:lang w:val="en"/>
+        </w:rPr>
+      </w:pPr>
+      <w:r>
+        <w:rPr>
+          <w:noProof/>
+          <w:lang w:eastAsia="en-US"/>
+        </w:rPr>
+        <mc:AlternateContent>
+          <mc:Choice Requires="wpg">
+            <w:drawing>
+              <wp:anchor distT="0" distB="0" distL="114300" distR="114300" simplePos="0" relativeHeight="251685376" behindDoc="0" locked="0" layoutInCell="1" allowOverlap="1">
+                <wp:simplePos x="0" y="0"/>
+                <wp:positionH relativeFrom="column">
+                  <wp:posOffset>1952625</wp:posOffset>
+                </wp:positionH>
+                <wp:positionV relativeFrom="paragraph">
+                  <wp:posOffset>250190</wp:posOffset>
+                </wp:positionV>
+                <wp:extent cx="2952750" cy="685800"/>
+                <wp:effectExtent l="0" t="0" r="0" b="0"/>
+                <wp:wrapTopAndBottom/>
+                <wp:docPr id="47" name="Group 47"/>
+                <wp:cNvGraphicFramePr/>
+                <a:graphic xmlns:a="http://schemas.openxmlformats.org/drawingml/2006/main">
+                  <a:graphicData uri="http://schemas.microsoft.com/office/word/2010/wordprocessingGroup">
+                    <wpg:wgp>
+                      <wpg:cNvGrpSpPr/>
+                      <wpg:grpSpPr>
+                        <a:xfrm>
+                          <a:off x="0" y="0"/>
+                          <a:ext cx="2952750" cy="685800"/>
+                          <a:chOff x="0" y="0"/>
+                          <a:chExt cx="2952750" cy="685800"/>
+                        </a:xfrm>
+                      </wpg:grpSpPr>
+                      <pic:pic xmlns:pic="http://schemas.openxmlformats.org/drawingml/2006/picture">
+                        <pic:nvPicPr>
+                          <pic:cNvPr id="45" name="Picture 45"/>
+                          <pic:cNvPicPr>
+                            <a:picLocks noChangeAspect="1"/>
+                          </pic:cNvPicPr>
+                        </pic:nvPicPr>
+                        <pic:blipFill>
+                          <a:blip r:embed="rId36">
+                            <a:extLst>
+                              <a:ext uri="{28A0092B-C50C-407E-A947-70E740481C1C}">
+                                <a14:useLocalDpi xmlns:a14="http://schemas.microsoft.com/office/drawing/2010/main" val="0"/>
+                              </a:ext>
+                            </a:extLst>
+                          </a:blip>
+                          <a:stretch>
+                            <a:fillRect/>
+                          </a:stretch>
+                        </pic:blipFill>
+                        <pic:spPr>
+                          <a:xfrm>
+                            <a:off x="0" y="0"/>
+                            <a:ext cx="2952750" cy="685800"/>
+                          </a:xfrm>
+                          <a:prstGeom prst="rect">
+                            <a:avLst/>
+                          </a:prstGeom>
+                        </pic:spPr>
+                      </pic:pic>
+                      <wps:wsp>
+                        <wps:cNvPr id="46" name="Rectangle 56"/>
+                        <wps:cNvSpPr>
+                          <a:spLocks noChangeArrowheads="1"/>
+                        </wps:cNvSpPr>
+                        <wps:spPr bwMode="auto">
+                          <a:xfrm>
+                            <a:off x="9525" y="285750"/>
+                            <a:ext cx="447675" cy="304800"/>
+                          </a:xfrm>
+                          <a:prstGeom prst="rect">
+                            <a:avLst/>
+                          </a:prstGeom>
+                          <a:noFill/>
+                          <a:ln w="19050" algn="ctr">
+                            <a:solidFill>
+                              <a:srgbClr val="FF0000"/>
+                            </a:solidFill>
+                            <a:miter lim="800000"/>
+                            <a:headEnd/>
+                            <a:tailEnd/>
+                          </a:ln>
+                          <a:effectLst/>
+                          <a:extLst>
+                            <a:ext uri="{909E8E84-426E-40DD-AFC4-6F175D3DCCD1}">
+                              <a14:hiddenFill xmlns:a14="http://schemas.microsoft.com/office/drawing/2010/main">
+                                <a:solidFill>
+                                  <a:srgbClr val="FFFFFF"/>
+                                </a:solidFill>
+                              </a14:hiddenFill>
+                            </a:ext>
+                            <a:ext uri="{AF507438-7753-43E0-B8FC-AC1667EBCBE1}">
+                              <a14:hiddenEffects xmlns:a14="http://schemas.microsoft.com/office/drawing/2010/main">
+                                <a:effectLst>
+                                  <a:outerShdw dist="35921" dir="2700000" algn="ctr" rotWithShape="0">
+                                    <a:srgbClr val="808080"/>
+                                  </a:outerShdw>
+                                </a:effectLst>
+                              </a14:hiddenEffects>
+                            </a:ext>
+                          </a:extLst>
+                        </wps:spPr>
+                        <wps:bodyPr rot="0" vert="horz" wrap="square" lIns="91440" tIns="45720" rIns="91440" bIns="45720" anchor="t" anchorCtr="0" upright="1">
+                          <a:noAutofit/>
+                        </wps:bodyPr>
+                      </wps:wsp>
+                    </wpg:wgp>
+                  </a:graphicData>
+                </a:graphic>
+              </wp:anchor>
+            </w:drawing>
+          </mc:Choice>
+          <mc:Fallback>
+            <w:pict>
+              <v:group w14:anchorId="3128AA45" id="Group 47" o:spid="_x0000_s1026" style="position:absolute;margin-left:153.75pt;margin-top:19.7pt;width:232.5pt;height:54pt;z-index:251685376" coordsize="29527,6858" o:gfxdata="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">
+                <v:shape id="Picture 45" o:spid="_x0000_s1027" type="#_x0000_t75" style="position:absolute;width:29527;height:6858;visibility:visible;mso-wrap-style:square" o:gfxdata="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">
+                  <v:imagedata r:id="rId37" o:title=""/>
+                  <v:path arrowok="t"/>
+                </v:shape>
+                <v:rect id="Rectangle 56" o:spid="_x0000_s1028" style="position:absolute;left:95;top:2857;width:4477;height:3048;visibility:visible;mso-wrap-style:square;v-text-anchor:top" o:gfxdata="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" filled="f" strokecolor="red" strokeweight="1.5pt"/>
+                <w10:wrap type="topAndBottom"/>
+              </v:group>
+            </w:pict>
+          </mc:Fallback>
+        </mc:AlternateContent>
+      </w:r>
+      <w:r>
+        <w:rPr>
+          <w:lang w:val="en"/>
+        </w:rPr>
+        <w:t>Submitted a request to the server</w:t>
+      </w:r>
+    </w:p>
+    <w:p>
+      <w:pPr>
+        <w:spacing w:before="60"/>
+        <w:rPr>
+          <w:lang w:val="en"/>
+        </w:rPr>
+      </w:pPr>
+    </w:p>
+    <w:p>
+      <w:pPr>
+        <w:pStyle w:val="ListParagraph"/>
+        <w:numPr>
+          <w:ilvl w:val="0"/>
+          <w:numId w:val="42"/>
+        </w:numPr>
+        <w:spacing w:before="60"/>
+        <w:rPr>
+          <w:lang w:val="en"/>
+        </w:rPr>
+      </w:pPr>
+      <w:r>
+        <w:rPr>
+          <w:noProof/>
+          <w:lang w:eastAsia="en-US"/>
+        </w:rPr>
+        <mc:AlternateContent>
+          <mc:Choice Requires="wpg">
+            <w:drawing>
+              <wp:anchor distT="0" distB="0" distL="114300" distR="114300" simplePos="0" relativeHeight="251689472" behindDoc="0" locked="0" layoutInCell="1" allowOverlap="1">
+                <wp:simplePos x="0" y="0"/>
+                <wp:positionH relativeFrom="margin">
+                  <wp:align>center</wp:align>
+                </wp:positionH>
+                <wp:positionV relativeFrom="paragraph">
+                  <wp:posOffset>353695</wp:posOffset>
+                </wp:positionV>
+                <wp:extent cx="5915025" cy="2438400"/>
+                <wp:effectExtent l="0" t="0" r="9525" b="0"/>
+                <wp:wrapTopAndBottom/>
+                <wp:docPr id="50" name="Group 50"/>
+                <wp:cNvGraphicFramePr/>
+                <a:graphic xmlns:a="http://schemas.openxmlformats.org/drawingml/2006/main">
+                  <a:graphicData uri="http://schemas.microsoft.com/office/word/2010/wordprocessingGroup">
+                    <wpg:wgp>
+                      <wpg:cNvGrpSpPr/>
+                      <wpg:grpSpPr>
+                        <a:xfrm>
+                          <a:off x="0" y="0"/>
+                          <a:ext cx="5915025" cy="2438400"/>
+                          <a:chOff x="0" y="0"/>
+                          <a:chExt cx="6858000" cy="3065780"/>
+                        </a:xfrm>
+                      </wpg:grpSpPr>
+                      <pic:pic xmlns:pic="http://schemas.openxmlformats.org/drawingml/2006/picture">
+                        <pic:nvPicPr>
+                          <pic:cNvPr id="48" name="Picture 48" descr="D:\Users\mhayden\Documents\ProjectFiles\Lab5\Screenshots\Q3_c_InjectedCommand.PNG"/>
+                          <pic:cNvPicPr>
+                            <a:picLocks noChangeAspect="1"/>
+                          </pic:cNvPicPr>
+                        </pic:nvPicPr>
+                        <pic:blipFill>
+                          <a:blip r:embed="rId38">
+                            <a:extLst>
+                              <a:ext uri="{28A0092B-C50C-407E-A947-70E740481C1C}">
+                                <a14:useLocalDpi xmlns:a14="http://schemas.microsoft.com/office/drawing/2010/main" val="0"/>
+                              </a:ext>
+                            </a:extLst>
+                          </a:blip>
+                          <a:srcRect/>
+                          <a:stretch>
+                            <a:fillRect/>
+                          </a:stretch>
+                        </pic:blipFill>
+                        <pic:spPr bwMode="auto">
+                          <a:xfrm>
+                            <a:off x="0" y="0"/>
+                            <a:ext cx="6858000" cy="3065780"/>
+                          </a:xfrm>
+                          <a:prstGeom prst="rect">
+                            <a:avLst/>
+                          </a:prstGeom>
+                          <a:noFill/>
+                          <a:ln>
+                            <a:noFill/>
+                          </a:ln>
+                        </pic:spPr>
+                      </pic:pic>
+                      <wps:wsp>
+                        <wps:cNvPr id="49" name="Rectangle 56"/>
+                        <wps:cNvSpPr>
+                          <a:spLocks noChangeArrowheads="1"/>
+                        </wps:cNvSpPr>
+                        <wps:spPr bwMode="auto">
+                          <a:xfrm>
+                            <a:off x="4391025" y="2628900"/>
+                            <a:ext cx="666750" cy="228600"/>
+                          </a:xfrm>
+                          <a:prstGeom prst="rect">
+                            <a:avLst/>
+                          </a:prstGeom>
+                          <a:noFill/>
+                          <a:ln w="19050" algn="ctr">
+                            <a:solidFill>
+                              <a:srgbClr val="FF0000"/>
+                            </a:solidFill>
+                            <a:miter lim="800000"/>
+                            <a:headEnd/>
+                            <a:tailEnd/>
+                          </a:ln>
+                          <a:effectLst/>
+                          <a:extLst>
+                            <a:ext uri="{909E8E84-426E-40DD-AFC4-6F175D3DCCD1}">
+                              <a14:hiddenFill xmlns:a14="http://schemas.microsoft.com/office/drawing/2010/main">
+                                <a:solidFill>
+                                  <a:srgbClr val="FFFFFF"/>
+                                </a:solidFill>
+                              </a14:hiddenFill>
+                            </a:ext>
+                            <a:ext uri="{AF507438-7753-43E0-B8FC-AC1667EBCBE1}">
+                              <a14:hiddenEffects xmlns:a14="http://schemas.microsoft.com/office/drawing/2010/main">
+                                <a:effectLst>
+                                  <a:outerShdw dist="35921" dir="2700000" algn="ctr" rotWithShape="0">
+                                    <a:srgbClr val="808080"/>
+                                  </a:outerShdw>
+                                </a:effectLst>
+                              </a14:hiddenEffects>
+                            </a:ext>
+                          </a:extLst>
+                        </wps:spPr>
+                        <wps:bodyPr rot="0" vert="horz" wrap="square" lIns="91440" tIns="45720" rIns="91440" bIns="45720" anchor="t" anchorCtr="0" upright="1">
+                          <a:noAutofit/>
+                        </wps:bodyPr>
+                      </wps:wsp>
+                    </wpg:wgp>
+                  </a:graphicData>
+                </a:graphic>
+                <wp14:sizeRelH relativeFrom="margin">
+                  <wp14:pctWidth>0</wp14:pctWidth>
+                </wp14:sizeRelH>
+                <wp14:sizeRelV relativeFrom="margin">
+                  <wp14:pctHeight>0</wp14:pctHeight>
+                </wp14:sizeRelV>
+              </wp:anchor>
+            </w:drawing>
+          </mc:Choice>
+          <mc:Fallback>
+            <w:pict>
+              <v:group w14:anchorId="33068559" id="Group 50" o:spid="_x0000_s1026" style="position:absolute;margin-left:0;margin-top:27.85pt;width:465.75pt;height:192pt;z-index:251689472;mso-position-horizontal:center;mso-position-horizontal-relative:margin;mso-width-relative:margin;mso-height-relative:margin" coordsize="68580,30657" o:gfxdata="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">
+                <v:shape id="Picture 48" o:spid="_x0000_s1027" type="#_x0000_t75" style="position:absolute;width:68580;height:30657;visibility:visible;mso-wrap-style:square" o:gfxdata="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">
+                  <v:imagedata r:id="rId39" o:title="Q3_c_InjectedCommand"/>
+                  <v:path arrowok="t"/>
+                </v:shape>
+                <v:rect id="Rectangle 56" o:spid="_x0000_s1028" style="position:absolute;left:43910;top:26289;width:6667;height:2286;visibility:visible;mso-wrap-style:square;v-text-anchor:top" o:gfxdata="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" filled="f" strokecolor="red" strokeweight="1.5pt"/>
+                <w10:wrap type="topAndBottom" anchorx="margin"/>
+              </v:group>
+            </w:pict>
+          </mc:Fallback>
+        </mc:AlternateContent>
+      </w:r>
+      <w:r>
+        <w:rPr>
+          <w:lang w:val="en"/>
+        </w:rPr>
+        <w:t>Used Burp Proxy to intercept/modify the request by appending “or 1=1”:</w:t>
+      </w:r>
+    </w:p>
+    <w:p>
+      <w:pPr>
+        <w:spacing w:before="60"/>
+        <w:rPr>
+          <w:lang w:val="en"/>
+        </w:rPr>
+      </w:pPr>
+    </w:p>
+    <w:p>
+      <w:pPr>
+        <w:pStyle w:val="ListParagraph"/>
+        <w:numPr>
+          <w:ilvl w:val="0"/>
+          <w:numId w:val="42"/>
+        </w:numPr>
+        <w:spacing w:before="60"/>
+        <w:rPr>
+          <w:lang w:val="en"/>
+        </w:rPr>
+      </w:pPr>
+      <w:r>
+        <w:rPr>
+          <w:noProof/>
+          <w:lang w:eastAsia="en-US"/>
+        </w:rPr>
+        <mc:AlternateContent>
+          <mc:Choice Requires="wpg">
+            <w:drawing>
+              <wp:anchor distT="0" distB="0" distL="114300" distR="114300" simplePos="0" relativeHeight="251695616" behindDoc="0" locked="0" layoutInCell="1" allowOverlap="1">
+                <wp:simplePos x="0" y="0"/>
+                <wp:positionH relativeFrom="column">
+                  <wp:posOffset>1905000</wp:posOffset>
+                </wp:positionH>
+                <wp:positionV relativeFrom="paragraph">
+                  <wp:posOffset>287020</wp:posOffset>
+                </wp:positionV>
+                <wp:extent cx="3048000" cy="2306955"/>
+                <wp:effectExtent l="0" t="0" r="0" b="0"/>
+                <wp:wrapTopAndBottom/>
+                <wp:docPr id="57" name="Group 57"/>
+                <wp:cNvGraphicFramePr/>
+                <a:graphic xmlns:a="http://schemas.openxmlformats.org/drawingml/2006/main">
+                  <a:graphicData uri="http://schemas.microsoft.com/office/word/2010/wordprocessingGroup">
+                    <wpg:wgp>
+                      <wpg:cNvGrpSpPr/>
+                      <wpg:grpSpPr>
+                        <a:xfrm>
+                          <a:off x="0" y="0"/>
+                          <a:ext cx="3048000" cy="2306955"/>
+                          <a:chOff x="0" y="0"/>
+                          <a:chExt cx="3048000" cy="2306955"/>
+                        </a:xfrm>
+                      </wpg:grpSpPr>
+                      <pic:pic xmlns:pic="http://schemas.openxmlformats.org/drawingml/2006/picture">
+                        <pic:nvPicPr>
+                          <pic:cNvPr id="51" name="Picture 51" descr="D:\Users\mhayden\Documents\ProjectFiles\Lab5\Screenshots\Q3_c_Output.PNG"/>
+                          <pic:cNvPicPr>
+                            <a:picLocks noChangeAspect="1"/>
+                          </pic:cNvPicPr>
+                        </pic:nvPicPr>
+                        <pic:blipFill>
+                          <a:blip r:embed="rId40">
+                            <a:extLst>
+                              <a:ext uri="{28A0092B-C50C-407E-A947-70E740481C1C}">
+                                <a14:useLocalDpi xmlns:a14="http://schemas.microsoft.com/office/drawing/2010/main" val="0"/>
+                              </a:ext>
+                            </a:extLst>
+                          </a:blip>
+                          <a:srcRect/>
+                          <a:stretch>
+                            <a:fillRect/>
+                          </a:stretch>
+                        </pic:blipFill>
+                        <pic:spPr bwMode="auto">
+                          <a:xfrm>
+                            <a:off x="0" y="0"/>
+                            <a:ext cx="3048000" cy="2306955"/>
+                          </a:xfrm>
+                          <a:prstGeom prst="rect">
+                            <a:avLst/>
+                          </a:prstGeom>
+                          <a:noFill/>
+                          <a:ln>
+                            <a:noFill/>
+                          </a:ln>
+                        </pic:spPr>
+                      </pic:pic>
+                      <wps:wsp>
+                        <wps:cNvPr id="56" name="Rectangle 56"/>
+                        <wps:cNvSpPr>
+                          <a:spLocks noChangeArrowheads="1"/>
+                        </wps:cNvSpPr>
+                        <wps:spPr bwMode="auto">
+                          <a:xfrm>
+                            <a:off x="2171700" y="542925"/>
+                            <a:ext cx="752356" cy="210185"/>
+                          </a:xfrm>
+                          <a:prstGeom prst="rect">
+                            <a:avLst/>
+                          </a:prstGeom>
+                          <a:noFill/>
+                          <a:ln w="19050" algn="ctr">
+                            <a:solidFill>
+                              <a:srgbClr val="FF0000"/>
+                            </a:solidFill>
+                            <a:miter lim="800000"/>
+                            <a:headEnd/>
+                            <a:tailEnd/>
+                          </a:ln>
+                          <a:effectLst/>
+                          <a:extLst>
+                            <a:ext uri="{909E8E84-426E-40DD-AFC4-6F175D3DCCD1}">
+                              <a14:hiddenFill xmlns:a14="http://schemas.microsoft.com/office/drawing/2010/main">
+                                <a:solidFill>
+                                  <a:srgbClr val="FFFFFF"/>
+                                </a:solidFill>
+                              </a14:hiddenFill>
+                            </a:ext>
+                            <a:ext uri="{AF507438-7753-43E0-B8FC-AC1667EBCBE1}">
+                              <a14:hiddenEffects xmlns:a14="http://schemas.microsoft.com/office/drawing/2010/main">
+                                <a:effectLst>
+                                  <a:outerShdw dist="35921" dir="2700000" algn="ctr" rotWithShape="0">
+                                    <a:srgbClr val="808080"/>
+                                  </a:outerShdw>
+                                </a:effectLst>
+                              </a14:hiddenEffects>
+                            </a:ext>
+                          </a:extLst>
+                        </wps:spPr>
+                        <wps:bodyPr rot="0" vert="horz" wrap="square" lIns="91440" tIns="45720" rIns="91440" bIns="45720" anchor="t" anchorCtr="0" upright="1">
+                          <a:noAutofit/>
+                        </wps:bodyPr>
+                      </wps:wsp>
+                    </wpg:wgp>
+                  </a:graphicData>
+                </a:graphic>
+              </wp:anchor>
+            </w:drawing>
+          </mc:Choice>
+          <mc:Fallback>
+            <w:pict>
+              <v:group w14:anchorId="7CA24D15" id="Group 57" o:spid="_x0000_s1026" style="position:absolute;margin-left:150pt;margin-top:22.6pt;width:240pt;height:181.65pt;z-index:251695616" coordsize="30480,23069" o:gfxdata="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">
+                <v:shape id="Picture 51" o:spid="_x0000_s1027" type="#_x0000_t75" style="position:absolute;width:30480;height:23069;visibility:visible;mso-wrap-style:square" o:gfxdata="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">
+                  <v:imagedata r:id="rId41" o:title="Q3_c_Output"/>
+                  <v:path arrowok="t"/>
+                </v:shape>
+                <v:rect id="Rectangle 56" o:spid="_x0000_s1028" style="position:absolute;left:21717;top:5429;width:7523;height:2102;visibility:visible;mso-wrap-style:square;v-text-anchor:top" o:gfxdata="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" filled="f" strokecolor="red" strokeweight="1.5pt"/>
+                <w10:wrap type="topAndBottom"/>
+              </v:group>
+            </w:pict>
+          </mc:Fallback>
+        </mc:AlternateContent>
+      </w:r>
+      <w:r>
+        <w:rPr>
+          <w:lang w:val="en"/>
+        </w:rPr>
+        <w:t>Output displayed Stations 101-104, 10001, and 11001:</w:t>
+      </w:r>
+    </w:p>
+    <w:p>
+      <w:pPr>
+        <w:pStyle w:val="ListParagraph"/>
+        <w:numPr>
+          <w:ilvl w:val="0"/>
+          <w:numId w:val="42"/>
+        </w:numPr>
+        <w:spacing w:before="60"/>
+        <w:rPr>
+          <w:lang w:val="en"/>
+        </w:rPr>
+      </w:pPr>
+      <w:r>
+        <w:rPr>
+          <w:noProof/>
+          <w:lang w:eastAsia="en-US"/>
+        </w:rPr>
+        <w:lastRenderedPageBreak/>
+        <w:drawing>
+          <wp:anchor distT="0" distB="0" distL="114300" distR="114300" simplePos="0" relativeHeight="251691520" behindDoc="0" locked="0" layoutInCell="1" allowOverlap="1">
+            <wp:simplePos x="0" y="0"/>
+            <wp:positionH relativeFrom="margin">
+              <wp:align>center</wp:align>
+            </wp:positionH>
+            <wp:positionV relativeFrom="paragraph">
+              <wp:posOffset>219075</wp:posOffset>
+            </wp:positionV>
+            <wp:extent cx="4429125" cy="1552575"/>
+            <wp:effectExtent l="0" t="0" r="9525" b="9525"/>
+            <wp:wrapTopAndBottom/>
+            <wp:docPr id="53" name="Picture 53"/>
+            <wp:cNvGraphicFramePr>
+              <a:graphicFrameLocks xmlns:a="http://schemas.openxmlformats.org/drawingml/2006/main" noChangeAspect="1"/>
+            </wp:cNvGraphicFramePr>
+            <a:graphic xmlns:a="http://schemas.openxmlformats.org/drawingml/2006/main">
+              <a:graphicData uri="http://schemas.openxmlformats.org/drawingml/2006/picture">
+                <pic:pic xmlns:pic="http://schemas.openxmlformats.org/drawingml/2006/picture">
+                  <pic:nvPicPr>
+                    <pic:cNvPr id="1" name=""/>
+                    <pic:cNvPicPr/>
+                  </pic:nvPicPr>
+                  <pic:blipFill>
+                    <a:blip r:embed="rId42">
+                      <a:extLst>
+                        <a:ext uri="{28A0092B-C50C-407E-A947-70E740481C1C}">
+                          <a14:useLocalDpi xmlns:a14="http://schemas.microsoft.com/office/drawing/2010/main" val="0"/>
+                        </a:ext>
+                      </a:extLst>
+                    </a:blip>
+                    <a:stretch>
+                      <a:fillRect/>
+                    </a:stretch>
+                  </pic:blipFill>
+                  <pic:spPr>
+                    <a:xfrm>
+                      <a:off x="0" y="0"/>
+                      <a:ext cx="4429125" cy="1552575"/>
+                    </a:xfrm>
+                    <a:prstGeom prst="rect">
+                      <a:avLst/>
+                    </a:prstGeom>
+                  </pic:spPr>
+                </pic:pic>
+              </a:graphicData>
+            </a:graphic>
+          </wp:anchor>
+        </w:drawing>
+      </w:r>
+      <w:r>
+        <w:rPr>
+          <w:lang w:val="en"/>
+        </w:rPr>
+        <w:t>Success:</w:t>
+      </w:r>
+    </w:p>
+    <w:p>
+      <w:pPr>
+        <w:spacing w:before="60"/>
+        <w:rPr>
+          <w:lang w:val="en"/>
+        </w:rPr>
+      </w:pPr>
+    </w:p>
+    <w:p>
+      <w:pPr>
         <w:numPr>
           <w:ilvl w:val="0"/>
           <w:numId w:val="5"/>
@@ -5840,7 +7931,21 @@
         <w:rPr>
           <w:lang w:val="en"/>
         </w:rPr>
-        <w:t xml:space="preserve"> String SQL Injection  (not “LAB: SQL Injection”)</w:t>
+        <w:t xml:space="preserve"> String SQL </w:t>
+      </w:r>
+      <w:proofErr w:type="gramStart"/>
+      <w:r>
+        <w:rPr>
+          <w:lang w:val="en"/>
+        </w:rPr>
+        <w:t>Injection  (</w:t>
+      </w:r>
+      <w:proofErr w:type="gramEnd"/>
+      <w:r>
+        <w:rPr>
+          <w:lang w:val="en"/>
+        </w:rPr>
+        <w:t>not “LAB: SQL Injection”)</w:t>
       </w:r>
       <w:r>
         <w:rPr>
@@ -5848,6 +7953,288 @@
         </w:rPr>
         <w:t>.</w:t>
       </w:r>
+    </w:p>
+    <w:p>
+      <w:pPr>
+        <w:pStyle w:val="ListParagraph"/>
+        <w:numPr>
+          <w:ilvl w:val="0"/>
+          <w:numId w:val="44"/>
+        </w:numPr>
+        <w:spacing w:before="60"/>
+        <w:rPr>
+          <w:lang w:val="en"/>
+        </w:rPr>
+      </w:pPr>
+      <w:r>
+        <w:rPr>
+          <w:noProof/>
+          <w:lang w:eastAsia="en-US"/>
+        </w:rPr>
+        <mc:AlternateContent>
+          <mc:Choice Requires="wpg">
+            <w:drawing>
+              <wp:anchor distT="0" distB="0" distL="114300" distR="114300" simplePos="0" relativeHeight="251700736" behindDoc="0" locked="0" layoutInCell="1" allowOverlap="1">
+                <wp:simplePos x="0" y="0"/>
+                <wp:positionH relativeFrom="margin">
+                  <wp:align>center</wp:align>
+                </wp:positionH>
+                <wp:positionV relativeFrom="paragraph">
+                  <wp:posOffset>345440</wp:posOffset>
+                </wp:positionV>
+                <wp:extent cx="6515100" cy="4600575"/>
+                <wp:effectExtent l="0" t="0" r="0" b="9525"/>
+                <wp:wrapTopAndBottom/>
+                <wp:docPr id="61" name="Group 61"/>
+                <wp:cNvGraphicFramePr/>
+                <a:graphic xmlns:a="http://schemas.openxmlformats.org/drawingml/2006/main">
+                  <a:graphicData uri="http://schemas.microsoft.com/office/word/2010/wordprocessingGroup">
+                    <wpg:wgp>
+                      <wpg:cNvGrpSpPr/>
+                      <wpg:grpSpPr>
+                        <a:xfrm>
+                          <a:off x="0" y="0"/>
+                          <a:ext cx="6515100" cy="4600575"/>
+                          <a:chOff x="0" y="0"/>
+                          <a:chExt cx="6515100" cy="4600575"/>
+                        </a:xfrm>
+                      </wpg:grpSpPr>
+                      <pic:pic xmlns:pic="http://schemas.openxmlformats.org/drawingml/2006/picture">
+                        <pic:nvPicPr>
+                          <pic:cNvPr id="55" name="Picture 55"/>
+                          <pic:cNvPicPr>
+                            <a:picLocks noChangeAspect="1"/>
+                          </pic:cNvPicPr>
+                        </pic:nvPicPr>
+                        <pic:blipFill>
+                          <a:blip r:embed="rId43">
+                            <a:extLst>
+                              <a:ext uri="{28A0092B-C50C-407E-A947-70E740481C1C}">
+                                <a14:useLocalDpi xmlns:a14="http://schemas.microsoft.com/office/drawing/2010/main" val="0"/>
+                              </a:ext>
+                            </a:extLst>
+                          </a:blip>
+                          <a:stretch>
+                            <a:fillRect/>
+                          </a:stretch>
+                        </pic:blipFill>
+                        <pic:spPr>
+                          <a:xfrm>
+                            <a:off x="0" y="0"/>
+                            <a:ext cx="6515100" cy="4600575"/>
+                          </a:xfrm>
+                          <a:prstGeom prst="rect">
+                            <a:avLst/>
+                          </a:prstGeom>
+                        </pic:spPr>
+                      </pic:pic>
+                      <wps:wsp>
+                        <wps:cNvPr id="59" name="Rectangle 59"/>
+                        <wps:cNvSpPr>
+                          <a:spLocks noChangeArrowheads="1"/>
+                        </wps:cNvSpPr>
+                        <wps:spPr bwMode="auto">
+                          <a:xfrm>
+                            <a:off x="1238250" y="47625"/>
+                            <a:ext cx="1200150" cy="257175"/>
+                          </a:xfrm>
+                          <a:prstGeom prst="rect">
+                            <a:avLst/>
+                          </a:prstGeom>
+                          <a:noFill/>
+                          <a:ln w="19050" algn="ctr">
+                            <a:solidFill>
+                              <a:srgbClr val="FF0000"/>
+                            </a:solidFill>
+                            <a:miter lim="800000"/>
+                            <a:headEnd/>
+                            <a:tailEnd/>
+                          </a:ln>
+                          <a:effectLst/>
+                          <a:extLst>
+                            <a:ext uri="{909E8E84-426E-40DD-AFC4-6F175D3DCCD1}">
+                              <a14:hiddenFill xmlns:a14="http://schemas.microsoft.com/office/drawing/2010/main">
+                                <a:solidFill>
+                                  <a:srgbClr val="FFFFFF"/>
+                                </a:solidFill>
+                              </a14:hiddenFill>
+                            </a:ext>
+                            <a:ext uri="{AF507438-7753-43E0-B8FC-AC1667EBCBE1}">
+                              <a14:hiddenEffects xmlns:a14="http://schemas.microsoft.com/office/drawing/2010/main">
+                                <a:effectLst>
+                                  <a:outerShdw dist="35921" dir="2700000" algn="ctr" rotWithShape="0">
+                                    <a:srgbClr val="808080"/>
+                                  </a:outerShdw>
+                                </a:effectLst>
+                              </a14:hiddenEffects>
+                            </a:ext>
+                          </a:extLst>
+                        </wps:spPr>
+                        <wps:bodyPr rot="0" vert="horz" wrap="square" lIns="91440" tIns="45720" rIns="91440" bIns="45720" anchor="t" anchorCtr="0" upright="1">
+                          <a:noAutofit/>
+                        </wps:bodyPr>
+                      </wps:wsp>
+                      <wps:wsp>
+                        <wps:cNvPr id="60" name="Rectangle 60"/>
+                        <wps:cNvSpPr>
+                          <a:spLocks noChangeArrowheads="1"/>
+                        </wps:cNvSpPr>
+                        <wps:spPr bwMode="auto">
+                          <a:xfrm>
+                            <a:off x="2895600" y="457200"/>
+                            <a:ext cx="1428750" cy="257175"/>
+                          </a:xfrm>
+                          <a:prstGeom prst="rect">
+                            <a:avLst/>
+                          </a:prstGeom>
+                          <a:noFill/>
+                          <a:ln w="19050" algn="ctr">
+                            <a:solidFill>
+                              <a:srgbClr val="FF0000"/>
+                            </a:solidFill>
+                            <a:miter lim="800000"/>
+                            <a:headEnd/>
+                            <a:tailEnd/>
+                          </a:ln>
+                          <a:effectLst/>
+                          <a:extLst>
+                            <a:ext uri="{909E8E84-426E-40DD-AFC4-6F175D3DCCD1}">
+                              <a14:hiddenFill xmlns:a14="http://schemas.microsoft.com/office/drawing/2010/main">
+                                <a:solidFill>
+                                  <a:srgbClr val="FFFFFF"/>
+                                </a:solidFill>
+                              </a14:hiddenFill>
+                            </a:ext>
+                            <a:ext uri="{AF507438-7753-43E0-B8FC-AC1667EBCBE1}">
+                              <a14:hiddenEffects xmlns:a14="http://schemas.microsoft.com/office/drawing/2010/main">
+                                <a:effectLst>
+                                  <a:outerShdw dist="35921" dir="2700000" algn="ctr" rotWithShape="0">
+                                    <a:srgbClr val="808080"/>
+                                  </a:outerShdw>
+                                </a:effectLst>
+                              </a14:hiddenEffects>
+                            </a:ext>
+                          </a:extLst>
+                        </wps:spPr>
+                        <wps:bodyPr rot="0" vert="horz" wrap="square" lIns="91440" tIns="45720" rIns="91440" bIns="45720" anchor="t" anchorCtr="0" upright="1">
+                          <a:noAutofit/>
+                        </wps:bodyPr>
+                      </wps:wsp>
+                    </wpg:wgp>
+                  </a:graphicData>
+                </a:graphic>
+              </wp:anchor>
+            </w:drawing>
+          </mc:Choice>
+          <mc:Fallback>
+            <w:pict>
+              <v:group w14:anchorId="303DE15C" id="Group 61" o:spid="_x0000_s1026" style="position:absolute;margin-left:0;margin-top:27.2pt;width:513pt;height:362.25pt;z-index:251700736;mso-position-horizontal:center;mso-position-horizontal-relative:margin" coordsize="65151,46005" o:gfxdata="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">
+                <v:shape id="Picture 55" o:spid="_x0000_s1027" type="#_x0000_t75" style="position:absolute;width:65151;height:46005;visibility:visible;mso-wrap-style:square" o:gfxdata="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">
+                  <v:imagedata r:id="rId44" o:title=""/>
+                  <v:path arrowok="t"/>
+                </v:shape>
+                <v:rect id="Rectangle 59" o:spid="_x0000_s1028" style="position:absolute;left:12382;top:476;width:12002;height:2572;visibility:visible;mso-wrap-style:square;v-text-anchor:top" o:gfxdata="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" filled="f" strokecolor="red" strokeweight="1.5pt"/>
+                <v:rect id="Rectangle 60" o:spid="_x0000_s1029" style="position:absolute;left:28956;top:4572;width:14287;height:2571;visibility:visible;mso-wrap-style:square;v-text-anchor:top" o:gfxdata="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" filled="f" strokecolor="red" strokeweight="1.5pt"/>
+                <w10:wrap type="topAndBottom" anchorx="margin"/>
+              </v:group>
+            </w:pict>
+          </mc:Fallback>
+        </mc:AlternateContent>
+      </w:r>
+      <w:r>
+        <w:rPr>
+          <w:lang w:val="en"/>
+        </w:rPr>
+        <w:t>Submitted a query using string “Smith’ or 1=1 –“</w:t>
+      </w:r>
+    </w:p>
+    <w:p>
+      <w:pPr>
+        <w:pStyle w:val="ListParagraph"/>
+        <w:numPr>
+          <w:ilvl w:val="0"/>
+          <w:numId w:val="44"/>
+        </w:numPr>
+        <w:spacing w:before="60"/>
+        <w:rPr>
+          <w:lang w:val="en"/>
+        </w:rPr>
+      </w:pPr>
+      <w:r>
+        <w:rPr>
+          <w:noProof/>
+          <w:lang w:eastAsia="en-US"/>
+        </w:rPr>
+        <w:drawing>
+          <wp:anchor distT="0" distB="0" distL="114300" distR="114300" simplePos="0" relativeHeight="251701760" behindDoc="0" locked="0" layoutInCell="1" allowOverlap="1">
+            <wp:simplePos x="0" y="0"/>
+            <wp:positionH relativeFrom="margin">
+              <wp:align>center</wp:align>
+            </wp:positionH>
+            <wp:positionV relativeFrom="paragraph">
+              <wp:posOffset>4984115</wp:posOffset>
+            </wp:positionV>
+            <wp:extent cx="4098925" cy="1438275"/>
+            <wp:effectExtent l="0" t="0" r="0" b="9525"/>
+            <wp:wrapTopAndBottom/>
+            <wp:docPr id="62" name="Picture 62"/>
+            <wp:cNvGraphicFramePr>
+              <a:graphicFrameLocks xmlns:a="http://schemas.openxmlformats.org/drawingml/2006/main" noChangeAspect="1"/>
+            </wp:cNvGraphicFramePr>
+            <a:graphic xmlns:a="http://schemas.openxmlformats.org/drawingml/2006/main">
+              <a:graphicData uri="http://schemas.openxmlformats.org/drawingml/2006/picture">
+                <pic:pic xmlns:pic="http://schemas.openxmlformats.org/drawingml/2006/picture">
+                  <pic:nvPicPr>
+                    <pic:cNvPr id="1" name=""/>
+                    <pic:cNvPicPr/>
+                  </pic:nvPicPr>
+                  <pic:blipFill>
+                    <a:blip r:embed="rId45">
+                      <a:extLst>
+                        <a:ext uri="{28A0092B-C50C-407E-A947-70E740481C1C}">
+                          <a14:useLocalDpi xmlns:a14="http://schemas.microsoft.com/office/drawing/2010/main" val="0"/>
+                        </a:ext>
+                      </a:extLst>
+                    </a:blip>
+                    <a:stretch>
+                      <a:fillRect/>
+                    </a:stretch>
+                  </pic:blipFill>
+                  <pic:spPr>
+                    <a:xfrm>
+                      <a:off x="0" y="0"/>
+                      <a:ext cx="4098925" cy="1438275"/>
+                    </a:xfrm>
+                    <a:prstGeom prst="rect">
+                      <a:avLst/>
+                    </a:prstGeom>
+                  </pic:spPr>
+                </pic:pic>
+              </a:graphicData>
+            </a:graphic>
+            <wp14:sizeRelH relativeFrom="margin">
+              <wp14:pctWidth>0</wp14:pctWidth>
+            </wp14:sizeRelH>
+            <wp14:sizeRelV relativeFrom="margin">
+              <wp14:pctHeight>0</wp14:pctHeight>
+            </wp14:sizeRelV>
+          </wp:anchor>
+        </w:drawing>
+      </w:r>
+      <w:r>
+        <w:rPr>
+          <w:lang w:val="en"/>
+        </w:rPr>
+        <w:t>Success:</w:t>
+      </w:r>
+    </w:p>
+    <w:p>
+      <w:pPr>
+        <w:pStyle w:val="ListParagraph"/>
+        <w:rPr>
+          <w:lang w:val="en"/>
+        </w:rPr>
+      </w:pPr>
     </w:p>
     <w:p>
       <w:pPr>
@@ -5893,6 +8280,259 @@
     </w:p>
     <w:p>
       <w:pPr>
+        <w:pStyle w:val="ListParagraph"/>
+        <w:numPr>
+          <w:ilvl w:val="0"/>
+          <w:numId w:val="45"/>
+        </w:numPr>
+        <w:spacing w:before="60"/>
+        <w:rPr>
+          <w:lang w:val="en"/>
+        </w:rPr>
+      </w:pPr>
+      <w:r>
+        <w:rPr>
+          <w:lang w:val="en"/>
+        </w:rPr>
+        <w:t>Opened Burp proxy using request intercept and the loopback IP</w:t>
+      </w:r>
+    </w:p>
+    <w:p>
+      <w:pPr>
+        <w:pStyle w:val="ListParagraph"/>
+        <w:numPr>
+          <w:ilvl w:val="0"/>
+          <w:numId w:val="45"/>
+        </w:numPr>
+        <w:spacing w:before="60"/>
+        <w:rPr>
+          <w:lang w:val="en"/>
+        </w:rPr>
+      </w:pPr>
+      <w:r>
+        <w:rPr>
+          <w:noProof/>
+          <w:lang w:eastAsia="en-US"/>
+        </w:rPr>
+        <w:drawing>
+          <wp:anchor distT="0" distB="0" distL="114300" distR="114300" simplePos="0" relativeHeight="251702784" behindDoc="0" locked="0" layoutInCell="1" allowOverlap="1">
+            <wp:simplePos x="0" y="0"/>
+            <wp:positionH relativeFrom="margin">
+              <wp:align>center</wp:align>
+            </wp:positionH>
+            <wp:positionV relativeFrom="paragraph">
+              <wp:posOffset>365125</wp:posOffset>
+            </wp:positionV>
+            <wp:extent cx="2362200" cy="1114425"/>
+            <wp:effectExtent l="0" t="0" r="0" b="9525"/>
+            <wp:wrapTopAndBottom/>
+            <wp:docPr id="63" name="Picture 63"/>
+            <wp:cNvGraphicFramePr>
+              <a:graphicFrameLocks xmlns:a="http://schemas.openxmlformats.org/drawingml/2006/main" noChangeAspect="1"/>
+            </wp:cNvGraphicFramePr>
+            <a:graphic xmlns:a="http://schemas.openxmlformats.org/drawingml/2006/main">
+              <a:graphicData uri="http://schemas.openxmlformats.org/drawingml/2006/picture">
+                <pic:pic xmlns:pic="http://schemas.openxmlformats.org/drawingml/2006/picture">
+                  <pic:nvPicPr>
+                    <pic:cNvPr id="1" name=""/>
+                    <pic:cNvPicPr/>
+                  </pic:nvPicPr>
+                  <pic:blipFill>
+                    <a:blip r:embed="rId46">
+                      <a:extLst>
+                        <a:ext uri="{28A0092B-C50C-407E-A947-70E740481C1C}">
+                          <a14:useLocalDpi xmlns:a14="http://schemas.microsoft.com/office/drawing/2010/main" val="0"/>
+                        </a:ext>
+                      </a:extLst>
+                    </a:blip>
+                    <a:stretch>
+                      <a:fillRect/>
+                    </a:stretch>
+                  </pic:blipFill>
+                  <pic:spPr>
+                    <a:xfrm>
+                      <a:off x="0" y="0"/>
+                      <a:ext cx="2362200" cy="1114425"/>
+                    </a:xfrm>
+                    <a:prstGeom prst="rect">
+                      <a:avLst/>
+                    </a:prstGeom>
+                  </pic:spPr>
+                </pic:pic>
+              </a:graphicData>
+            </a:graphic>
+          </wp:anchor>
+        </w:drawing>
+      </w:r>
+      <w:r>
+        <w:rPr>
+          <w:lang w:val="en"/>
+        </w:rPr>
+        <w:t>Submitted a login request using Neville and a blank password</w:t>
+      </w:r>
+    </w:p>
+    <w:p>
+      <w:pPr>
+        <w:pStyle w:val="ListParagraph"/>
+        <w:numPr>
+          <w:ilvl w:val="0"/>
+          <w:numId w:val="45"/>
+        </w:numPr>
+        <w:spacing w:before="60"/>
+        <w:rPr>
+          <w:lang w:val="en"/>
+        </w:rPr>
+      </w:pPr>
+      <w:r>
+        <w:rPr>
+          <w:noProof/>
+          <w:lang w:eastAsia="en-US"/>
+        </w:rPr>
+        <mc:AlternateContent>
+          <mc:Choice Requires="wpg">
+            <w:drawing>
+              <wp:anchor distT="0" distB="0" distL="114300" distR="114300" simplePos="0" relativeHeight="251706880" behindDoc="0" locked="0" layoutInCell="1" allowOverlap="1">
+                <wp:simplePos x="0" y="0"/>
+                <wp:positionH relativeFrom="column">
+                  <wp:posOffset>0</wp:posOffset>
+                </wp:positionH>
+                <wp:positionV relativeFrom="paragraph">
+                  <wp:posOffset>1614170</wp:posOffset>
+                </wp:positionV>
+                <wp:extent cx="6858000" cy="3383280"/>
+                <wp:effectExtent l="0" t="0" r="0" b="7620"/>
+                <wp:wrapTopAndBottom/>
+                <wp:docPr id="66" name="Group 66"/>
+                <wp:cNvGraphicFramePr/>
+                <a:graphic xmlns:a="http://schemas.openxmlformats.org/drawingml/2006/main">
+                  <a:graphicData uri="http://schemas.microsoft.com/office/word/2010/wordprocessingGroup">
+                    <wpg:wgp>
+                      <wpg:cNvGrpSpPr/>
+                      <wpg:grpSpPr>
+                        <a:xfrm>
+                          <a:off x="0" y="0"/>
+                          <a:ext cx="6858000" cy="3383280"/>
+                          <a:chOff x="0" y="0"/>
+                          <a:chExt cx="6858000" cy="3383280"/>
+                        </a:xfrm>
+                      </wpg:grpSpPr>
+                      <pic:pic xmlns:pic="http://schemas.openxmlformats.org/drawingml/2006/picture">
+                        <pic:nvPicPr>
+                          <pic:cNvPr id="64" name="Picture 64" descr="D:\Users\mhayden\Documents\ProjectFiles\Lab5\Screenshots\Q3_e_InjectString.PNG"/>
+                          <pic:cNvPicPr>
+                            <a:picLocks noChangeAspect="1"/>
+                          </pic:cNvPicPr>
+                        </pic:nvPicPr>
+                        <pic:blipFill>
+                          <a:blip r:embed="rId47">
+                            <a:extLst>
+                              <a:ext uri="{28A0092B-C50C-407E-A947-70E740481C1C}">
+                                <a14:useLocalDpi xmlns:a14="http://schemas.microsoft.com/office/drawing/2010/main" val="0"/>
+                              </a:ext>
+                            </a:extLst>
+                          </a:blip>
+                          <a:srcRect/>
+                          <a:stretch>
+                            <a:fillRect/>
+                          </a:stretch>
+                        </pic:blipFill>
+                        <pic:spPr bwMode="auto">
+                          <a:xfrm>
+                            <a:off x="0" y="0"/>
+                            <a:ext cx="6858000" cy="3383280"/>
+                          </a:xfrm>
+                          <a:prstGeom prst="rect">
+                            <a:avLst/>
+                          </a:prstGeom>
+                          <a:noFill/>
+                          <a:ln>
+                            <a:noFill/>
+                          </a:ln>
+                        </pic:spPr>
+                      </pic:pic>
+                      <wps:wsp>
+                        <wps:cNvPr id="65" name="Rectangle 65"/>
+                        <wps:cNvSpPr>
+                          <a:spLocks noChangeArrowheads="1"/>
+                        </wps:cNvSpPr>
+                        <wps:spPr bwMode="auto">
+                          <a:xfrm>
+                            <a:off x="4133850" y="2924175"/>
+                            <a:ext cx="781050" cy="257175"/>
+                          </a:xfrm>
+                          <a:prstGeom prst="rect">
+                            <a:avLst/>
+                          </a:prstGeom>
+                          <a:noFill/>
+                          <a:ln w="19050" algn="ctr">
+                            <a:solidFill>
+                              <a:srgbClr val="FF0000"/>
+                            </a:solidFill>
+                            <a:miter lim="800000"/>
+                            <a:headEnd/>
+                            <a:tailEnd/>
+                          </a:ln>
+                          <a:effectLst/>
+                          <a:extLst>
+                            <a:ext uri="{909E8E84-426E-40DD-AFC4-6F175D3DCCD1}">
+                              <a14:hiddenFill xmlns:a14="http://schemas.microsoft.com/office/drawing/2010/main">
+                                <a:solidFill>
+                                  <a:srgbClr val="FFFFFF"/>
+                                </a:solidFill>
+                              </a14:hiddenFill>
+                            </a:ext>
+                            <a:ext uri="{AF507438-7753-43E0-B8FC-AC1667EBCBE1}">
+                              <a14:hiddenEffects xmlns:a14="http://schemas.microsoft.com/office/drawing/2010/main">
+                                <a:effectLst>
+                                  <a:outerShdw dist="35921" dir="2700000" algn="ctr" rotWithShape="0">
+                                    <a:srgbClr val="808080"/>
+                                  </a:outerShdw>
+                                </a:effectLst>
+                              </a14:hiddenEffects>
+                            </a:ext>
+                          </a:extLst>
+                        </wps:spPr>
+                        <wps:bodyPr rot="0" vert="horz" wrap="square" lIns="91440" tIns="45720" rIns="91440" bIns="45720" anchor="t" anchorCtr="0" upright="1">
+                          <a:noAutofit/>
+                        </wps:bodyPr>
+                      </wps:wsp>
+                    </wpg:wgp>
+                  </a:graphicData>
+                </a:graphic>
+              </wp:anchor>
+            </w:drawing>
+          </mc:Choice>
+          <mc:Fallback>
+            <w:pict>
+              <v:group w14:anchorId="58A93C6C" id="Group 66" o:spid="_x0000_s1026" style="position:absolute;margin-left:0;margin-top:127.1pt;width:540pt;height:266.4pt;z-index:251706880" coordsize="68580,33832" o:gfxdata="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">
+                <v:shape id="Picture 64" o:spid="_x0000_s1027" type="#_x0000_t75" style="position:absolute;width:68580;height:33832;visibility:visible;mso-wrap-style:square" o:gfxdata="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">
+                  <v:imagedata r:id="rId48" o:title="Q3_e_InjectString"/>
+                  <v:path arrowok="t"/>
+                </v:shape>
+                <v:rect id="Rectangle 65" o:spid="_x0000_s1028" style="position:absolute;left:41338;top:29241;width:7811;height:2572;visibility:visible;mso-wrap-style:square;v-text-anchor:top" o:gfxdata="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" filled="f" strokecolor="red" strokeweight="1.5pt"/>
+                <w10:wrap type="topAndBottom"/>
+              </v:group>
+            </w:pict>
+          </mc:Fallback>
+        </mc:AlternateContent>
+      </w:r>
+      <w:r>
+        <w:rPr>
+          <w:lang w:val="en"/>
+        </w:rPr>
+        <w:t>Modified the request to submit a blank password with “or 1=1”, and commenting out the remainder of the line.</w:t>
+      </w:r>
+    </w:p>
+    <w:p>
+      <w:pPr>
+        <w:spacing w:before="60"/>
+        <w:rPr>
+          <w:lang w:val="en"/>
+        </w:rPr>
+      </w:pPr>
+    </w:p>
+    <w:p>
+      <w:pPr>
         <w:numPr>
           <w:ilvl w:val="0"/>
           <w:numId w:val="5"/>
@@ -5918,7 +8558,15 @@
         <w:rPr>
           <w:lang w:val="en"/>
         </w:rPr>
-        <w:t xml:space="preserve"> Insecure Login – Stage 1 only</w:t>
+        <w:t xml:space="preserve"> Insecure Login – St</w:t>
+      </w:r>
+      <w:bookmarkStart w:id="2" w:name="_GoBack"/>
+      <w:bookmarkEnd w:id="2"/>
+      <w:r>
+        <w:rPr>
+          <w:lang w:val="en"/>
+        </w:rPr>
+        <w:t>age 1 only</w:t>
       </w:r>
     </w:p>
     <w:p>
@@ -6419,8 +9067,6 @@
         </w:rPr>
         <w:t>create and execute a second SET attack.</w:t>
       </w:r>
-      <w:bookmarkStart w:id="0" w:name="_GoBack"/>
-      <w:bookmarkEnd w:id="0"/>
     </w:p>
     <w:p/>
     <w:p>
@@ -6455,7 +9101,7 @@
                     </pic:cNvPicPr>
                   </pic:nvPicPr>
                   <pic:blipFill>
-                    <a:blip r:embed="rId18">
+                    <a:blip r:embed="rId49">
                       <a:extLst>
                         <a:ext uri="{28A0092B-C50C-407E-A947-70E740481C1C}">
                           <a14:useLocalDpi xmlns:a14="http://schemas.microsoft.com/office/drawing/2010/main" val="0"/>
@@ -6557,7 +9203,7 @@
                     </pic:cNvPicPr>
                   </pic:nvPicPr>
                   <pic:blipFill>
-                    <a:blip r:embed="rId19">
+                    <a:blip r:embed="rId50">
                       <a:extLst>
                         <a:ext uri="{28A0092B-C50C-407E-A947-70E740481C1C}">
                           <a14:useLocalDpi xmlns:a14="http://schemas.microsoft.com/office/drawing/2010/main" val="0"/>
@@ -6618,7 +9264,7 @@
                     </pic:cNvPicPr>
                   </pic:nvPicPr>
                   <pic:blipFill>
-                    <a:blip r:embed="rId20">
+                    <a:blip r:embed="rId51">
                       <a:extLst>
                         <a:ext uri="{28A0092B-C50C-407E-A947-70E740481C1C}">
                           <a14:useLocalDpi xmlns:a14="http://schemas.microsoft.com/office/drawing/2010/main" val="0"/>
@@ -7060,7 +9706,7 @@
       </w:r>
     </w:p>
     <w:sectPr>
-      <w:footerReference w:type="default" r:id="rId21"/>
+      <w:footerReference w:type="default" r:id="rId52"/>
       <w:pgSz w:w="12240" w:h="15840"/>
       <w:pgMar w:top="720" w:right="720" w:bottom="720" w:left="720" w:header="720" w:footer="720" w:gutter="0"/>
       <w:cols w:space="720"/>
@@ -7109,7 +9755,7 @@
       <w:rPr>
         <w:noProof/>
       </w:rPr>
-      <w:t>12</w:t>
+      <w:t>17</w:t>
     </w:r>
     <w:r>
       <w:fldChar w:fldCharType="end"/>
@@ -7155,6 +9801,205 @@
     </w:lvl>
   </w:abstractNum>
   <w:abstractNum w:abstractNumId="1" w15:restartNumberingAfterBreak="0">
+    <w:nsid w:val="02483A5A"/>
+    <w:multiLevelType w:val="hybridMultilevel"/>
+    <w:tmpl w:val="AEAEC20E"/>
+    <w:lvl w:ilvl="0" w:tplc="0409001B">
+      <w:start w:val="1"/>
+      <w:numFmt w:val="lowerRoman"/>
+      <w:lvlText w:val="%1."/>
+      <w:lvlJc w:val="right"/>
+      <w:pPr>
+        <w:ind w:left="720" w:hanging="360"/>
+      </w:pPr>
+    </w:lvl>
+    <w:lvl w:ilvl="1" w:tplc="04090019" w:tentative="1">
+      <w:start w:val="1"/>
+      <w:numFmt w:val="lowerLetter"/>
+      <w:lvlText w:val="%2."/>
+      <w:lvlJc w:val="left"/>
+      <w:pPr>
+        <w:ind w:left="1440" w:hanging="360"/>
+      </w:pPr>
+    </w:lvl>
+    <w:lvl w:ilvl="2" w:tplc="0409001B" w:tentative="1">
+      <w:start w:val="1"/>
+      <w:numFmt w:val="lowerRoman"/>
+      <w:lvlText w:val="%3."/>
+      <w:lvlJc w:val="right"/>
+      <w:pPr>
+        <w:ind w:left="2160" w:hanging="180"/>
+      </w:pPr>
+    </w:lvl>
+    <w:lvl w:ilvl="3" w:tplc="0409000F" w:tentative="1">
+      <w:start w:val="1"/>
+      <w:numFmt w:val="decimal"/>
+      <w:lvlText w:val="%4."/>
+      <w:lvlJc w:val="left"/>
+      <w:pPr>
+        <w:ind w:left="2880" w:hanging="360"/>
+      </w:pPr>
+    </w:lvl>
+    <w:lvl w:ilvl="4" w:tplc="04090019" w:tentative="1">
+      <w:start w:val="1"/>
+      <w:numFmt w:val="lowerLetter"/>
+      <w:lvlText w:val="%5."/>
+      <w:lvlJc w:val="left"/>
+      <w:pPr>
+        <w:ind w:left="3600" w:hanging="360"/>
+      </w:pPr>
+    </w:lvl>
+    <w:lvl w:ilvl="5" w:tplc="0409001B" w:tentative="1">
+      <w:start w:val="1"/>
+      <w:numFmt w:val="lowerRoman"/>
+      <w:lvlText w:val="%6."/>
+      <w:lvlJc w:val="right"/>
+      <w:pPr>
+        <w:ind w:left="4320" w:hanging="180"/>
+      </w:pPr>
+    </w:lvl>
+    <w:lvl w:ilvl="6" w:tplc="0409000F" w:tentative="1">
+      <w:start w:val="1"/>
+      <w:numFmt w:val="decimal"/>
+      <w:lvlText w:val="%7."/>
+      <w:lvlJc w:val="left"/>
+      <w:pPr>
+        <w:ind w:left="5040" w:hanging="360"/>
+      </w:pPr>
+    </w:lvl>
+    <w:lvl w:ilvl="7" w:tplc="04090019" w:tentative="1">
+      <w:start w:val="1"/>
+      <w:numFmt w:val="lowerLetter"/>
+      <w:lvlText w:val="%8."/>
+      <w:lvlJc w:val="left"/>
+      <w:pPr>
+        <w:ind w:left="5760" w:hanging="360"/>
+      </w:pPr>
+    </w:lvl>
+    <w:lvl w:ilvl="8" w:tplc="0409001B" w:tentative="1">
+      <w:start w:val="1"/>
+      <w:numFmt w:val="lowerRoman"/>
+      <w:lvlText w:val="%9."/>
+      <w:lvlJc w:val="right"/>
+      <w:pPr>
+        <w:ind w:left="6480" w:hanging="180"/>
+      </w:pPr>
+    </w:lvl>
+  </w:abstractNum>
+  <w:abstractNum w:abstractNumId="2" w15:restartNumberingAfterBreak="0">
+    <w:nsid w:val="032B3A0A"/>
+    <w:multiLevelType w:val="hybridMultilevel"/>
+    <w:tmpl w:val="9ED6FA80"/>
+    <w:lvl w:ilvl="0" w:tplc="04090001">
+      <w:start w:val="1"/>
+      <w:numFmt w:val="bullet"/>
+      <w:lvlText w:val=""/>
+      <w:lvlJc w:val="left"/>
+      <w:pPr>
+        <w:ind w:left="720" w:hanging="360"/>
+      </w:pPr>
+      <w:rPr>
+        <w:rFonts w:ascii="Symbol" w:hAnsi="Symbol" w:hint="default"/>
+      </w:rPr>
+    </w:lvl>
+    <w:lvl w:ilvl="1" w:tplc="04090003" w:tentative="1">
+      <w:start w:val="1"/>
+      <w:numFmt w:val="bullet"/>
+      <w:lvlText w:val="o"/>
+      <w:lvlJc w:val="left"/>
+      <w:pPr>
+        <w:ind w:left="1440" w:hanging="360"/>
+      </w:pPr>
+      <w:rPr>
+        <w:rFonts w:ascii="Courier New" w:hAnsi="Courier New" w:cs="Courier New" w:hint="default"/>
+      </w:rPr>
+    </w:lvl>
+    <w:lvl w:ilvl="2" w:tplc="04090005" w:tentative="1">
+      <w:start w:val="1"/>
+      <w:numFmt w:val="bullet"/>
+      <w:lvlText w:val=""/>
+      <w:lvlJc w:val="left"/>
+      <w:pPr>
+        <w:ind w:left="2160" w:hanging="360"/>
+      </w:pPr>
+      <w:rPr>
+        <w:rFonts w:ascii="Wingdings" w:hAnsi="Wingdings" w:hint="default"/>
+      </w:rPr>
+    </w:lvl>
+    <w:lvl w:ilvl="3" w:tplc="04090001" w:tentative="1">
+      <w:start w:val="1"/>
+      <w:numFmt w:val="bullet"/>
+      <w:lvlText w:val=""/>
+      <w:lvlJc w:val="left"/>
+      <w:pPr>
+        <w:ind w:left="2880" w:hanging="360"/>
+      </w:pPr>
+      <w:rPr>
+        <w:rFonts w:ascii="Symbol" w:hAnsi="Symbol" w:hint="default"/>
+      </w:rPr>
+    </w:lvl>
+    <w:lvl w:ilvl="4" w:tplc="04090003" w:tentative="1">
+      <w:start w:val="1"/>
+      <w:numFmt w:val="bullet"/>
+      <w:lvlText w:val="o"/>
+      <w:lvlJc w:val="left"/>
+      <w:pPr>
+        <w:ind w:left="3600" w:hanging="360"/>
+      </w:pPr>
+      <w:rPr>
+        <w:rFonts w:ascii="Courier New" w:hAnsi="Courier New" w:cs="Courier New" w:hint="default"/>
+      </w:rPr>
+    </w:lvl>
+    <w:lvl w:ilvl="5" w:tplc="04090005" w:tentative="1">
+      <w:start w:val="1"/>
+      <w:numFmt w:val="bullet"/>
+      <w:lvlText w:val=""/>
+      <w:lvlJc w:val="left"/>
+      <w:pPr>
+        <w:ind w:left="4320" w:hanging="360"/>
+      </w:pPr>
+      <w:rPr>
+        <w:rFonts w:ascii="Wingdings" w:hAnsi="Wingdings" w:hint="default"/>
+      </w:rPr>
+    </w:lvl>
+    <w:lvl w:ilvl="6" w:tplc="04090001" w:tentative="1">
+      <w:start w:val="1"/>
+      <w:numFmt w:val="bullet"/>
+      <w:lvlText w:val=""/>
+      <w:lvlJc w:val="left"/>
+      <w:pPr>
+        <w:ind w:left="5040" w:hanging="360"/>
+      </w:pPr>
+      <w:rPr>
+        <w:rFonts w:ascii="Symbol" w:hAnsi="Symbol" w:hint="default"/>
+      </w:rPr>
+    </w:lvl>
+    <w:lvl w:ilvl="7" w:tplc="04090003" w:tentative="1">
+      <w:start w:val="1"/>
+      <w:numFmt w:val="bullet"/>
+      <w:lvlText w:val="o"/>
+      <w:lvlJc w:val="left"/>
+      <w:pPr>
+        <w:ind w:left="5760" w:hanging="360"/>
+      </w:pPr>
+      <w:rPr>
+        <w:rFonts w:ascii="Courier New" w:hAnsi="Courier New" w:cs="Courier New" w:hint="default"/>
+      </w:rPr>
+    </w:lvl>
+    <w:lvl w:ilvl="8" w:tplc="04090005" w:tentative="1">
+      <w:start w:val="1"/>
+      <w:numFmt w:val="bullet"/>
+      <w:lvlText w:val=""/>
+      <w:lvlJc w:val="left"/>
+      <w:pPr>
+        <w:ind w:left="6480" w:hanging="360"/>
+      </w:pPr>
+      <w:rPr>
+        <w:rFonts w:ascii="Wingdings" w:hAnsi="Wingdings" w:hint="default"/>
+      </w:rPr>
+    </w:lvl>
+  </w:abstractNum>
+  <w:abstractNum w:abstractNumId="3" w15:restartNumberingAfterBreak="0">
     <w:nsid w:val="05430212"/>
     <w:multiLevelType w:val="hybridMultilevel"/>
     <w:tmpl w:val="53D6A712"/>
@@ -7267,7 +10112,7 @@
       </w:rPr>
     </w:lvl>
   </w:abstractNum>
-  <w:abstractNum w:abstractNumId="2" w15:restartNumberingAfterBreak="0">
+  <w:abstractNum w:abstractNumId="4" w15:restartNumberingAfterBreak="0">
     <w:nsid w:val="06BD1E89"/>
     <w:multiLevelType w:val="hybridMultilevel"/>
     <w:tmpl w:val="671E7032"/>
@@ -7380,7 +10225,7 @@
       </w:rPr>
     </w:lvl>
   </w:abstractNum>
-  <w:abstractNum w:abstractNumId="3" w15:restartNumberingAfterBreak="0">
+  <w:abstractNum w:abstractNumId="5" w15:restartNumberingAfterBreak="0">
     <w:nsid w:val="0D066335"/>
     <w:multiLevelType w:val="singleLevel"/>
     <w:tmpl w:val="58BA601E"/>
@@ -7395,7 +10240,7 @@
       </w:rPr>
     </w:lvl>
   </w:abstractNum>
-  <w:abstractNum w:abstractNumId="4" w15:restartNumberingAfterBreak="0">
+  <w:abstractNum w:abstractNumId="6" w15:restartNumberingAfterBreak="0">
     <w:nsid w:val="14250503"/>
     <w:multiLevelType w:val="hybridMultilevel"/>
     <w:tmpl w:val="D0642F9C"/>
@@ -7508,7 +10353,7 @@
       </w:rPr>
     </w:lvl>
   </w:abstractNum>
-  <w:abstractNum w:abstractNumId="5" w15:restartNumberingAfterBreak="0">
+  <w:abstractNum w:abstractNumId="7" w15:restartNumberingAfterBreak="0">
     <w:nsid w:val="15713855"/>
     <w:multiLevelType w:val="multilevel"/>
     <w:tmpl w:val="8B4A1DAA"/>
@@ -7621,7 +10466,120 @@
       </w:pPr>
     </w:lvl>
   </w:abstractNum>
-  <w:abstractNum w:abstractNumId="6" w15:restartNumberingAfterBreak="0">
+  <w:abstractNum w:abstractNumId="8" w15:restartNumberingAfterBreak="0">
+    <w:nsid w:val="1DE048AD"/>
+    <w:multiLevelType w:val="hybridMultilevel"/>
+    <w:tmpl w:val="D0DAB810"/>
+    <w:lvl w:ilvl="0" w:tplc="04090001">
+      <w:start w:val="1"/>
+      <w:numFmt w:val="bullet"/>
+      <w:lvlText w:val=""/>
+      <w:lvlJc w:val="left"/>
+      <w:pPr>
+        <w:ind w:left="720" w:hanging="360"/>
+      </w:pPr>
+      <w:rPr>
+        <w:rFonts w:ascii="Symbol" w:hAnsi="Symbol" w:hint="default"/>
+      </w:rPr>
+    </w:lvl>
+    <w:lvl w:ilvl="1" w:tplc="04090003" w:tentative="1">
+      <w:start w:val="1"/>
+      <w:numFmt w:val="bullet"/>
+      <w:lvlText w:val="o"/>
+      <w:lvlJc w:val="left"/>
+      <w:pPr>
+        <w:ind w:left="1440" w:hanging="360"/>
+      </w:pPr>
+      <w:rPr>
+        <w:rFonts w:ascii="Courier New" w:hAnsi="Courier New" w:cs="Courier New" w:hint="default"/>
+      </w:rPr>
+    </w:lvl>
+    <w:lvl w:ilvl="2" w:tplc="04090005" w:tentative="1">
+      <w:start w:val="1"/>
+      <w:numFmt w:val="bullet"/>
+      <w:lvlText w:val=""/>
+      <w:lvlJc w:val="left"/>
+      <w:pPr>
+        <w:ind w:left="2160" w:hanging="360"/>
+      </w:pPr>
+      <w:rPr>
+        <w:rFonts w:ascii="Wingdings" w:hAnsi="Wingdings" w:hint="default"/>
+      </w:rPr>
+    </w:lvl>
+    <w:lvl w:ilvl="3" w:tplc="04090001" w:tentative="1">
+      <w:start w:val="1"/>
+      <w:numFmt w:val="bullet"/>
+      <w:lvlText w:val=""/>
+      <w:lvlJc w:val="left"/>
+      <w:pPr>
+        <w:ind w:left="2880" w:hanging="360"/>
+      </w:pPr>
+      <w:rPr>
+        <w:rFonts w:ascii="Symbol" w:hAnsi="Symbol" w:hint="default"/>
+      </w:rPr>
+    </w:lvl>
+    <w:lvl w:ilvl="4" w:tplc="04090003" w:tentative="1">
+      <w:start w:val="1"/>
+      <w:numFmt w:val="bullet"/>
+      <w:lvlText w:val="o"/>
+      <w:lvlJc w:val="left"/>
+      <w:pPr>
+        <w:ind w:left="3600" w:hanging="360"/>
+      </w:pPr>
+      <w:rPr>
+        <w:rFonts w:ascii="Courier New" w:hAnsi="Courier New" w:cs="Courier New" w:hint="default"/>
+      </w:rPr>
+    </w:lvl>
+    <w:lvl w:ilvl="5" w:tplc="04090005" w:tentative="1">
+      <w:start w:val="1"/>
+      <w:numFmt w:val="bullet"/>
+      <w:lvlText w:val=""/>
+      <w:lvlJc w:val="left"/>
+      <w:pPr>
+        <w:ind w:left="4320" w:hanging="360"/>
+      </w:pPr>
+      <w:rPr>
+        <w:rFonts w:ascii="Wingdings" w:hAnsi="Wingdings" w:hint="default"/>
+      </w:rPr>
+    </w:lvl>
+    <w:lvl w:ilvl="6" w:tplc="04090001" w:tentative="1">
+      <w:start w:val="1"/>
+      <w:numFmt w:val="bullet"/>
+      <w:lvlText w:val=""/>
+      <w:lvlJc w:val="left"/>
+      <w:pPr>
+        <w:ind w:left="5040" w:hanging="360"/>
+      </w:pPr>
+      <w:rPr>
+        <w:rFonts w:ascii="Symbol" w:hAnsi="Symbol" w:hint="default"/>
+      </w:rPr>
+    </w:lvl>
+    <w:lvl w:ilvl="7" w:tplc="04090003" w:tentative="1">
+      <w:start w:val="1"/>
+      <w:numFmt w:val="bullet"/>
+      <w:lvlText w:val="o"/>
+      <w:lvlJc w:val="left"/>
+      <w:pPr>
+        <w:ind w:left="5760" w:hanging="360"/>
+      </w:pPr>
+      <w:rPr>
+        <w:rFonts w:ascii="Courier New" w:hAnsi="Courier New" w:cs="Courier New" w:hint="default"/>
+      </w:rPr>
+    </w:lvl>
+    <w:lvl w:ilvl="8" w:tplc="04090005" w:tentative="1">
+      <w:start w:val="1"/>
+      <w:numFmt w:val="bullet"/>
+      <w:lvlText w:val=""/>
+      <w:lvlJc w:val="left"/>
+      <w:pPr>
+        <w:ind w:left="6480" w:hanging="360"/>
+      </w:pPr>
+      <w:rPr>
+        <w:rFonts w:ascii="Wingdings" w:hAnsi="Wingdings" w:hint="default"/>
+      </w:rPr>
+    </w:lvl>
+  </w:abstractNum>
+  <w:abstractNum w:abstractNumId="9" w15:restartNumberingAfterBreak="0">
     <w:nsid w:val="1E9323DC"/>
     <w:multiLevelType w:val="hybridMultilevel"/>
     <w:tmpl w:val="BB52A9E0"/>
@@ -7734,7 +10692,7 @@
       </w:rPr>
     </w:lvl>
   </w:abstractNum>
-  <w:abstractNum w:abstractNumId="7" w15:restartNumberingAfterBreak="0">
+  <w:abstractNum w:abstractNumId="10" w15:restartNumberingAfterBreak="0">
     <w:nsid w:val="1EE43CD6"/>
     <w:multiLevelType w:val="hybridMultilevel"/>
     <w:tmpl w:val="7FB028F2"/>
@@ -7823,7 +10781,120 @@
       </w:pPr>
     </w:lvl>
   </w:abstractNum>
-  <w:abstractNum w:abstractNumId="8" w15:restartNumberingAfterBreak="0">
+  <w:abstractNum w:abstractNumId="11" w15:restartNumberingAfterBreak="0">
+    <w:nsid w:val="1EEB50D8"/>
+    <w:multiLevelType w:val="hybridMultilevel"/>
+    <w:tmpl w:val="790AE5D8"/>
+    <w:lvl w:ilvl="0" w:tplc="04090001">
+      <w:start w:val="1"/>
+      <w:numFmt w:val="bullet"/>
+      <w:lvlText w:val=""/>
+      <w:lvlJc w:val="left"/>
+      <w:pPr>
+        <w:ind w:left="1440" w:hanging="360"/>
+      </w:pPr>
+      <w:rPr>
+        <w:rFonts w:ascii="Symbol" w:hAnsi="Symbol" w:hint="default"/>
+      </w:rPr>
+    </w:lvl>
+    <w:lvl w:ilvl="1" w:tplc="04090003" w:tentative="1">
+      <w:start w:val="1"/>
+      <w:numFmt w:val="bullet"/>
+      <w:lvlText w:val="o"/>
+      <w:lvlJc w:val="left"/>
+      <w:pPr>
+        <w:ind w:left="2160" w:hanging="360"/>
+      </w:pPr>
+      <w:rPr>
+        <w:rFonts w:ascii="Courier New" w:hAnsi="Courier New" w:cs="Courier New" w:hint="default"/>
+      </w:rPr>
+    </w:lvl>
+    <w:lvl w:ilvl="2" w:tplc="04090005" w:tentative="1">
+      <w:start w:val="1"/>
+      <w:numFmt w:val="bullet"/>
+      <w:lvlText w:val=""/>
+      <w:lvlJc w:val="left"/>
+      <w:pPr>
+        <w:ind w:left="2880" w:hanging="360"/>
+      </w:pPr>
+      <w:rPr>
+        <w:rFonts w:ascii="Wingdings" w:hAnsi="Wingdings" w:hint="default"/>
+      </w:rPr>
+    </w:lvl>
+    <w:lvl w:ilvl="3" w:tplc="04090001" w:tentative="1">
+      <w:start w:val="1"/>
+      <w:numFmt w:val="bullet"/>
+      <w:lvlText w:val=""/>
+      <w:lvlJc w:val="left"/>
+      <w:pPr>
+        <w:ind w:left="3600" w:hanging="360"/>
+      </w:pPr>
+      <w:rPr>
+        <w:rFonts w:ascii="Symbol" w:hAnsi="Symbol" w:hint="default"/>
+      </w:rPr>
+    </w:lvl>
+    <w:lvl w:ilvl="4" w:tplc="04090003" w:tentative="1">
+      <w:start w:val="1"/>
+      <w:numFmt w:val="bullet"/>
+      <w:lvlText w:val="o"/>
+      <w:lvlJc w:val="left"/>
+      <w:pPr>
+        <w:ind w:left="4320" w:hanging="360"/>
+      </w:pPr>
+      <w:rPr>
+        <w:rFonts w:ascii="Courier New" w:hAnsi="Courier New" w:cs="Courier New" w:hint="default"/>
+      </w:rPr>
+    </w:lvl>
+    <w:lvl w:ilvl="5" w:tplc="04090005" w:tentative="1">
+      <w:start w:val="1"/>
+      <w:numFmt w:val="bullet"/>
+      <w:lvlText w:val=""/>
+      <w:lvlJc w:val="left"/>
+      <w:pPr>
+        <w:ind w:left="5040" w:hanging="360"/>
+      </w:pPr>
+      <w:rPr>
+        <w:rFonts w:ascii="Wingdings" w:hAnsi="Wingdings" w:hint="default"/>
+      </w:rPr>
+    </w:lvl>
+    <w:lvl w:ilvl="6" w:tplc="04090001" w:tentative="1">
+      <w:start w:val="1"/>
+      <w:numFmt w:val="bullet"/>
+      <w:lvlText w:val=""/>
+      <w:lvlJc w:val="left"/>
+      <w:pPr>
+        <w:ind w:left="5760" w:hanging="360"/>
+      </w:pPr>
+      <w:rPr>
+        <w:rFonts w:ascii="Symbol" w:hAnsi="Symbol" w:hint="default"/>
+      </w:rPr>
+    </w:lvl>
+    <w:lvl w:ilvl="7" w:tplc="04090003" w:tentative="1">
+      <w:start w:val="1"/>
+      <w:numFmt w:val="bullet"/>
+      <w:lvlText w:val="o"/>
+      <w:lvlJc w:val="left"/>
+      <w:pPr>
+        <w:ind w:left="6480" w:hanging="360"/>
+      </w:pPr>
+      <w:rPr>
+        <w:rFonts w:ascii="Courier New" w:hAnsi="Courier New" w:cs="Courier New" w:hint="default"/>
+      </w:rPr>
+    </w:lvl>
+    <w:lvl w:ilvl="8" w:tplc="04090005" w:tentative="1">
+      <w:start w:val="1"/>
+      <w:numFmt w:val="bullet"/>
+      <w:lvlText w:val=""/>
+      <w:lvlJc w:val="left"/>
+      <w:pPr>
+        <w:ind w:left="7200" w:hanging="360"/>
+      </w:pPr>
+      <w:rPr>
+        <w:rFonts w:ascii="Wingdings" w:hAnsi="Wingdings" w:hint="default"/>
+      </w:rPr>
+    </w:lvl>
+  </w:abstractNum>
+  <w:abstractNum w:abstractNumId="12" w15:restartNumberingAfterBreak="0">
     <w:nsid w:val="20064A0F"/>
     <w:multiLevelType w:val="hybridMultilevel"/>
     <w:tmpl w:val="0F0479EA"/>
@@ -7912,7 +10983,7 @@
       </w:pPr>
     </w:lvl>
   </w:abstractNum>
-  <w:abstractNum w:abstractNumId="9" w15:restartNumberingAfterBreak="0">
+  <w:abstractNum w:abstractNumId="13" w15:restartNumberingAfterBreak="0">
     <w:nsid w:val="23066373"/>
     <w:multiLevelType w:val="hybridMultilevel"/>
     <w:tmpl w:val="36AA6B7E"/>
@@ -8025,7 +11096,7 @@
       </w:rPr>
     </w:lvl>
   </w:abstractNum>
-  <w:abstractNum w:abstractNumId="10" w15:restartNumberingAfterBreak="0">
+  <w:abstractNum w:abstractNumId="14" w15:restartNumberingAfterBreak="0">
     <w:nsid w:val="282F3BDD"/>
     <w:multiLevelType w:val="hybridMultilevel"/>
     <w:tmpl w:val="775CA73A"/>
@@ -8138,7 +11209,7 @@
       </w:rPr>
     </w:lvl>
   </w:abstractNum>
-  <w:abstractNum w:abstractNumId="11" w15:restartNumberingAfterBreak="0">
+  <w:abstractNum w:abstractNumId="15" w15:restartNumberingAfterBreak="0">
     <w:nsid w:val="29CE03FC"/>
     <w:multiLevelType w:val="hybridMultilevel"/>
     <w:tmpl w:val="23ACF216"/>
@@ -8251,7 +11322,7 @@
       </w:rPr>
     </w:lvl>
   </w:abstractNum>
-  <w:abstractNum w:abstractNumId="12" w15:restartNumberingAfterBreak="0">
+  <w:abstractNum w:abstractNumId="16" w15:restartNumberingAfterBreak="0">
     <w:nsid w:val="2A634D97"/>
     <w:multiLevelType w:val="hybridMultilevel"/>
     <w:tmpl w:val="A9768258"/>
@@ -8364,10 +11435,10 @@
       </w:rPr>
     </w:lvl>
   </w:abstractNum>
-  <w:abstractNum w:abstractNumId="13" w15:restartNumberingAfterBreak="0">
+  <w:abstractNum w:abstractNumId="17" w15:restartNumberingAfterBreak="0">
     <w:nsid w:val="2AC46A77"/>
     <w:multiLevelType w:val="hybridMultilevel"/>
-    <w:tmpl w:val="380A6100"/>
+    <w:tmpl w:val="02F26E56"/>
     <w:lvl w:ilvl="0" w:tplc="04090001">
       <w:start w:val="1"/>
       <w:numFmt w:val="bullet"/>
@@ -8477,7 +11548,7 @@
       </w:rPr>
     </w:lvl>
   </w:abstractNum>
-  <w:abstractNum w:abstractNumId="14" w15:restartNumberingAfterBreak="0">
+  <w:abstractNum w:abstractNumId="18" w15:restartNumberingAfterBreak="0">
     <w:nsid w:val="2BB61CDC"/>
     <w:multiLevelType w:val="hybridMultilevel"/>
     <w:tmpl w:val="5B402A78"/>
@@ -8590,7 +11661,120 @@
       </w:rPr>
     </w:lvl>
   </w:abstractNum>
-  <w:abstractNum w:abstractNumId="15" w15:restartNumberingAfterBreak="0">
+  <w:abstractNum w:abstractNumId="19" w15:restartNumberingAfterBreak="0">
+    <w:nsid w:val="2E1C1F4F"/>
+    <w:multiLevelType w:val="hybridMultilevel"/>
+    <w:tmpl w:val="B59A60EE"/>
+    <w:lvl w:ilvl="0" w:tplc="04090001">
+      <w:start w:val="1"/>
+      <w:numFmt w:val="bullet"/>
+      <w:lvlText w:val=""/>
+      <w:lvlJc w:val="left"/>
+      <w:pPr>
+        <w:ind w:left="720" w:hanging="360"/>
+      </w:pPr>
+      <w:rPr>
+        <w:rFonts w:ascii="Symbol" w:hAnsi="Symbol" w:hint="default"/>
+      </w:rPr>
+    </w:lvl>
+    <w:lvl w:ilvl="1" w:tplc="04090003" w:tentative="1">
+      <w:start w:val="1"/>
+      <w:numFmt w:val="bullet"/>
+      <w:lvlText w:val="o"/>
+      <w:lvlJc w:val="left"/>
+      <w:pPr>
+        <w:ind w:left="1440" w:hanging="360"/>
+      </w:pPr>
+      <w:rPr>
+        <w:rFonts w:ascii="Courier New" w:hAnsi="Courier New" w:cs="Courier New" w:hint="default"/>
+      </w:rPr>
+    </w:lvl>
+    <w:lvl w:ilvl="2" w:tplc="04090005" w:tentative="1">
+      <w:start w:val="1"/>
+      <w:numFmt w:val="bullet"/>
+      <w:lvlText w:val=""/>
+      <w:lvlJc w:val="left"/>
+      <w:pPr>
+        <w:ind w:left="2160" w:hanging="360"/>
+      </w:pPr>
+      <w:rPr>
+        <w:rFonts w:ascii="Wingdings" w:hAnsi="Wingdings" w:hint="default"/>
+      </w:rPr>
+    </w:lvl>
+    <w:lvl w:ilvl="3" w:tplc="04090001" w:tentative="1">
+      <w:start w:val="1"/>
+      <w:numFmt w:val="bullet"/>
+      <w:lvlText w:val=""/>
+      <w:lvlJc w:val="left"/>
+      <w:pPr>
+        <w:ind w:left="2880" w:hanging="360"/>
+      </w:pPr>
+      <w:rPr>
+        <w:rFonts w:ascii="Symbol" w:hAnsi="Symbol" w:hint="default"/>
+      </w:rPr>
+    </w:lvl>
+    <w:lvl w:ilvl="4" w:tplc="04090003" w:tentative="1">
+      <w:start w:val="1"/>
+      <w:numFmt w:val="bullet"/>
+      <w:lvlText w:val="o"/>
+      <w:lvlJc w:val="left"/>
+      <w:pPr>
+        <w:ind w:left="3600" w:hanging="360"/>
+      </w:pPr>
+      <w:rPr>
+        <w:rFonts w:ascii="Courier New" w:hAnsi="Courier New" w:cs="Courier New" w:hint="default"/>
+      </w:rPr>
+    </w:lvl>
+    <w:lvl w:ilvl="5" w:tplc="04090005" w:tentative="1">
+      <w:start w:val="1"/>
+      <w:numFmt w:val="bullet"/>
+      <w:lvlText w:val=""/>
+      <w:lvlJc w:val="left"/>
+      <w:pPr>
+        <w:ind w:left="4320" w:hanging="360"/>
+      </w:pPr>
+      <w:rPr>
+        <w:rFonts w:ascii="Wingdings" w:hAnsi="Wingdings" w:hint="default"/>
+      </w:rPr>
+    </w:lvl>
+    <w:lvl w:ilvl="6" w:tplc="04090001" w:tentative="1">
+      <w:start w:val="1"/>
+      <w:numFmt w:val="bullet"/>
+      <w:lvlText w:val=""/>
+      <w:lvlJc w:val="left"/>
+      <w:pPr>
+        <w:ind w:left="5040" w:hanging="360"/>
+      </w:pPr>
+      <w:rPr>
+        <w:rFonts w:ascii="Symbol" w:hAnsi="Symbol" w:hint="default"/>
+      </w:rPr>
+    </w:lvl>
+    <w:lvl w:ilvl="7" w:tplc="04090003" w:tentative="1">
+      <w:start w:val="1"/>
+      <w:numFmt w:val="bullet"/>
+      <w:lvlText w:val="o"/>
+      <w:lvlJc w:val="left"/>
+      <w:pPr>
+        <w:ind w:left="5760" w:hanging="360"/>
+      </w:pPr>
+      <w:rPr>
+        <w:rFonts w:ascii="Courier New" w:hAnsi="Courier New" w:cs="Courier New" w:hint="default"/>
+      </w:rPr>
+    </w:lvl>
+    <w:lvl w:ilvl="8" w:tplc="04090005" w:tentative="1">
+      <w:start w:val="1"/>
+      <w:numFmt w:val="bullet"/>
+      <w:lvlText w:val=""/>
+      <w:lvlJc w:val="left"/>
+      <w:pPr>
+        <w:ind w:left="6480" w:hanging="360"/>
+      </w:pPr>
+      <w:rPr>
+        <w:rFonts w:ascii="Wingdings" w:hAnsi="Wingdings" w:hint="default"/>
+      </w:rPr>
+    </w:lvl>
+  </w:abstractNum>
+  <w:abstractNum w:abstractNumId="20" w15:restartNumberingAfterBreak="0">
     <w:nsid w:val="2E5C3369"/>
     <w:multiLevelType w:val="multilevel"/>
     <w:tmpl w:val="DCCAB492"/>
@@ -8703,7 +11887,233 @@
       </w:pPr>
     </w:lvl>
   </w:abstractNum>
-  <w:abstractNum w:abstractNumId="16" w15:restartNumberingAfterBreak="0">
+  <w:abstractNum w:abstractNumId="21" w15:restartNumberingAfterBreak="0">
+    <w:nsid w:val="2F226DFA"/>
+    <w:multiLevelType w:val="hybridMultilevel"/>
+    <w:tmpl w:val="5740856E"/>
+    <w:lvl w:ilvl="0" w:tplc="04090001">
+      <w:start w:val="1"/>
+      <w:numFmt w:val="bullet"/>
+      <w:lvlText w:val=""/>
+      <w:lvlJc w:val="left"/>
+      <w:pPr>
+        <w:ind w:left="720" w:hanging="360"/>
+      </w:pPr>
+      <w:rPr>
+        <w:rFonts w:ascii="Symbol" w:hAnsi="Symbol" w:hint="default"/>
+      </w:rPr>
+    </w:lvl>
+    <w:lvl w:ilvl="1" w:tplc="04090003" w:tentative="1">
+      <w:start w:val="1"/>
+      <w:numFmt w:val="bullet"/>
+      <w:lvlText w:val="o"/>
+      <w:lvlJc w:val="left"/>
+      <w:pPr>
+        <w:ind w:left="1440" w:hanging="360"/>
+      </w:pPr>
+      <w:rPr>
+        <w:rFonts w:ascii="Courier New" w:hAnsi="Courier New" w:cs="Courier New" w:hint="default"/>
+      </w:rPr>
+    </w:lvl>
+    <w:lvl w:ilvl="2" w:tplc="04090005" w:tentative="1">
+      <w:start w:val="1"/>
+      <w:numFmt w:val="bullet"/>
+      <w:lvlText w:val=""/>
+      <w:lvlJc w:val="left"/>
+      <w:pPr>
+        <w:ind w:left="2160" w:hanging="360"/>
+      </w:pPr>
+      <w:rPr>
+        <w:rFonts w:ascii="Wingdings" w:hAnsi="Wingdings" w:hint="default"/>
+      </w:rPr>
+    </w:lvl>
+    <w:lvl w:ilvl="3" w:tplc="04090001" w:tentative="1">
+      <w:start w:val="1"/>
+      <w:numFmt w:val="bullet"/>
+      <w:lvlText w:val=""/>
+      <w:lvlJc w:val="left"/>
+      <w:pPr>
+        <w:ind w:left="2880" w:hanging="360"/>
+      </w:pPr>
+      <w:rPr>
+        <w:rFonts w:ascii="Symbol" w:hAnsi="Symbol" w:hint="default"/>
+      </w:rPr>
+    </w:lvl>
+    <w:lvl w:ilvl="4" w:tplc="04090003" w:tentative="1">
+      <w:start w:val="1"/>
+      <w:numFmt w:val="bullet"/>
+      <w:lvlText w:val="o"/>
+      <w:lvlJc w:val="left"/>
+      <w:pPr>
+        <w:ind w:left="3600" w:hanging="360"/>
+      </w:pPr>
+      <w:rPr>
+        <w:rFonts w:ascii="Courier New" w:hAnsi="Courier New" w:cs="Courier New" w:hint="default"/>
+      </w:rPr>
+    </w:lvl>
+    <w:lvl w:ilvl="5" w:tplc="04090005" w:tentative="1">
+      <w:start w:val="1"/>
+      <w:numFmt w:val="bullet"/>
+      <w:lvlText w:val=""/>
+      <w:lvlJc w:val="left"/>
+      <w:pPr>
+        <w:ind w:left="4320" w:hanging="360"/>
+      </w:pPr>
+      <w:rPr>
+        <w:rFonts w:ascii="Wingdings" w:hAnsi="Wingdings" w:hint="default"/>
+      </w:rPr>
+    </w:lvl>
+    <w:lvl w:ilvl="6" w:tplc="04090001" w:tentative="1">
+      <w:start w:val="1"/>
+      <w:numFmt w:val="bullet"/>
+      <w:lvlText w:val=""/>
+      <w:lvlJc w:val="left"/>
+      <w:pPr>
+        <w:ind w:left="5040" w:hanging="360"/>
+      </w:pPr>
+      <w:rPr>
+        <w:rFonts w:ascii="Symbol" w:hAnsi="Symbol" w:hint="default"/>
+      </w:rPr>
+    </w:lvl>
+    <w:lvl w:ilvl="7" w:tplc="04090003" w:tentative="1">
+      <w:start w:val="1"/>
+      <w:numFmt w:val="bullet"/>
+      <w:lvlText w:val="o"/>
+      <w:lvlJc w:val="left"/>
+      <w:pPr>
+        <w:ind w:left="5760" w:hanging="360"/>
+      </w:pPr>
+      <w:rPr>
+        <w:rFonts w:ascii="Courier New" w:hAnsi="Courier New" w:cs="Courier New" w:hint="default"/>
+      </w:rPr>
+    </w:lvl>
+    <w:lvl w:ilvl="8" w:tplc="04090005" w:tentative="1">
+      <w:start w:val="1"/>
+      <w:numFmt w:val="bullet"/>
+      <w:lvlText w:val=""/>
+      <w:lvlJc w:val="left"/>
+      <w:pPr>
+        <w:ind w:left="6480" w:hanging="360"/>
+      </w:pPr>
+      <w:rPr>
+        <w:rFonts w:ascii="Wingdings" w:hAnsi="Wingdings" w:hint="default"/>
+      </w:rPr>
+    </w:lvl>
+  </w:abstractNum>
+  <w:abstractNum w:abstractNumId="22" w15:restartNumberingAfterBreak="0">
+    <w:nsid w:val="380F63FB"/>
+    <w:multiLevelType w:val="hybridMultilevel"/>
+    <w:tmpl w:val="D946120C"/>
+    <w:lvl w:ilvl="0" w:tplc="04090001">
+      <w:start w:val="1"/>
+      <w:numFmt w:val="bullet"/>
+      <w:lvlText w:val=""/>
+      <w:lvlJc w:val="left"/>
+      <w:pPr>
+        <w:ind w:left="720" w:hanging="360"/>
+      </w:pPr>
+      <w:rPr>
+        <w:rFonts w:ascii="Symbol" w:hAnsi="Symbol" w:hint="default"/>
+      </w:rPr>
+    </w:lvl>
+    <w:lvl w:ilvl="1" w:tplc="04090003" w:tentative="1">
+      <w:start w:val="1"/>
+      <w:numFmt w:val="bullet"/>
+      <w:lvlText w:val="o"/>
+      <w:lvlJc w:val="left"/>
+      <w:pPr>
+        <w:ind w:left="1440" w:hanging="360"/>
+      </w:pPr>
+      <w:rPr>
+        <w:rFonts w:ascii="Courier New" w:hAnsi="Courier New" w:cs="Courier New" w:hint="default"/>
+      </w:rPr>
+    </w:lvl>
+    <w:lvl w:ilvl="2" w:tplc="04090005" w:tentative="1">
+      <w:start w:val="1"/>
+      <w:numFmt w:val="bullet"/>
+      <w:lvlText w:val=""/>
+      <w:lvlJc w:val="left"/>
+      <w:pPr>
+        <w:ind w:left="2160" w:hanging="360"/>
+      </w:pPr>
+      <w:rPr>
+        <w:rFonts w:ascii="Wingdings" w:hAnsi="Wingdings" w:hint="default"/>
+      </w:rPr>
+    </w:lvl>
+    <w:lvl w:ilvl="3" w:tplc="04090001" w:tentative="1">
+      <w:start w:val="1"/>
+      <w:numFmt w:val="bullet"/>
+      <w:lvlText w:val=""/>
+      <w:lvlJc w:val="left"/>
+      <w:pPr>
+        <w:ind w:left="2880" w:hanging="360"/>
+      </w:pPr>
+      <w:rPr>
+        <w:rFonts w:ascii="Symbol" w:hAnsi="Symbol" w:hint="default"/>
+      </w:rPr>
+    </w:lvl>
+    <w:lvl w:ilvl="4" w:tplc="04090003" w:tentative="1">
+      <w:start w:val="1"/>
+      <w:numFmt w:val="bullet"/>
+      <w:lvlText w:val="o"/>
+      <w:lvlJc w:val="left"/>
+      <w:pPr>
+        <w:ind w:left="3600" w:hanging="360"/>
+      </w:pPr>
+      <w:rPr>
+        <w:rFonts w:ascii="Courier New" w:hAnsi="Courier New" w:cs="Courier New" w:hint="default"/>
+      </w:rPr>
+    </w:lvl>
+    <w:lvl w:ilvl="5" w:tplc="04090005" w:tentative="1">
+      <w:start w:val="1"/>
+      <w:numFmt w:val="bullet"/>
+      <w:lvlText w:val=""/>
+      <w:lvlJc w:val="left"/>
+      <w:pPr>
+        <w:ind w:left="4320" w:hanging="360"/>
+      </w:pPr>
+      <w:rPr>
+        <w:rFonts w:ascii="Wingdings" w:hAnsi="Wingdings" w:hint="default"/>
+      </w:rPr>
+    </w:lvl>
+    <w:lvl w:ilvl="6" w:tplc="04090001" w:tentative="1">
+      <w:start w:val="1"/>
+      <w:numFmt w:val="bullet"/>
+      <w:lvlText w:val=""/>
+      <w:lvlJc w:val="left"/>
+      <w:pPr>
+        <w:ind w:left="5040" w:hanging="360"/>
+      </w:pPr>
+      <w:rPr>
+        <w:rFonts w:ascii="Symbol" w:hAnsi="Symbol" w:hint="default"/>
+      </w:rPr>
+    </w:lvl>
+    <w:lvl w:ilvl="7" w:tplc="04090003" w:tentative="1">
+      <w:start w:val="1"/>
+      <w:numFmt w:val="bullet"/>
+      <w:lvlText w:val="o"/>
+      <w:lvlJc w:val="left"/>
+      <w:pPr>
+        <w:ind w:left="5760" w:hanging="360"/>
+      </w:pPr>
+      <w:rPr>
+        <w:rFonts w:ascii="Courier New" w:hAnsi="Courier New" w:cs="Courier New" w:hint="default"/>
+      </w:rPr>
+    </w:lvl>
+    <w:lvl w:ilvl="8" w:tplc="04090005" w:tentative="1">
+      <w:start w:val="1"/>
+      <w:numFmt w:val="bullet"/>
+      <w:lvlText w:val=""/>
+      <w:lvlJc w:val="left"/>
+      <w:pPr>
+        <w:ind w:left="6480" w:hanging="360"/>
+      </w:pPr>
+      <w:rPr>
+        <w:rFonts w:ascii="Wingdings" w:hAnsi="Wingdings" w:hint="default"/>
+      </w:rPr>
+    </w:lvl>
+  </w:abstractNum>
+  <w:abstractNum w:abstractNumId="23" w15:restartNumberingAfterBreak="0">
     <w:nsid w:val="39C91C28"/>
     <w:multiLevelType w:val="multilevel"/>
     <w:tmpl w:val="04090023"/>
@@ -8817,7 +12227,120 @@
       </w:pPr>
     </w:lvl>
   </w:abstractNum>
-  <w:abstractNum w:abstractNumId="17" w15:restartNumberingAfterBreak="0">
+  <w:abstractNum w:abstractNumId="24" w15:restartNumberingAfterBreak="0">
+    <w:nsid w:val="46B70B97"/>
+    <w:multiLevelType w:val="hybridMultilevel"/>
+    <w:tmpl w:val="C29EB8C0"/>
+    <w:lvl w:ilvl="0" w:tplc="04090001">
+      <w:start w:val="1"/>
+      <w:numFmt w:val="bullet"/>
+      <w:lvlText w:val=""/>
+      <w:lvlJc w:val="left"/>
+      <w:pPr>
+        <w:ind w:left="720" w:hanging="360"/>
+      </w:pPr>
+      <w:rPr>
+        <w:rFonts w:ascii="Symbol" w:hAnsi="Symbol" w:hint="default"/>
+      </w:rPr>
+    </w:lvl>
+    <w:lvl w:ilvl="1" w:tplc="04090003" w:tentative="1">
+      <w:start w:val="1"/>
+      <w:numFmt w:val="bullet"/>
+      <w:lvlText w:val="o"/>
+      <w:lvlJc w:val="left"/>
+      <w:pPr>
+        <w:ind w:left="1440" w:hanging="360"/>
+      </w:pPr>
+      <w:rPr>
+        <w:rFonts w:ascii="Courier New" w:hAnsi="Courier New" w:cs="Courier New" w:hint="default"/>
+      </w:rPr>
+    </w:lvl>
+    <w:lvl w:ilvl="2" w:tplc="04090005" w:tentative="1">
+      <w:start w:val="1"/>
+      <w:numFmt w:val="bullet"/>
+      <w:lvlText w:val=""/>
+      <w:lvlJc w:val="left"/>
+      <w:pPr>
+        <w:ind w:left="2160" w:hanging="360"/>
+      </w:pPr>
+      <w:rPr>
+        <w:rFonts w:ascii="Wingdings" w:hAnsi="Wingdings" w:hint="default"/>
+      </w:rPr>
+    </w:lvl>
+    <w:lvl w:ilvl="3" w:tplc="04090001" w:tentative="1">
+      <w:start w:val="1"/>
+      <w:numFmt w:val="bullet"/>
+      <w:lvlText w:val=""/>
+      <w:lvlJc w:val="left"/>
+      <w:pPr>
+        <w:ind w:left="2880" w:hanging="360"/>
+      </w:pPr>
+      <w:rPr>
+        <w:rFonts w:ascii="Symbol" w:hAnsi="Symbol" w:hint="default"/>
+      </w:rPr>
+    </w:lvl>
+    <w:lvl w:ilvl="4" w:tplc="04090003" w:tentative="1">
+      <w:start w:val="1"/>
+      <w:numFmt w:val="bullet"/>
+      <w:lvlText w:val="o"/>
+      <w:lvlJc w:val="left"/>
+      <w:pPr>
+        <w:ind w:left="3600" w:hanging="360"/>
+      </w:pPr>
+      <w:rPr>
+        <w:rFonts w:ascii="Courier New" w:hAnsi="Courier New" w:cs="Courier New" w:hint="default"/>
+      </w:rPr>
+    </w:lvl>
+    <w:lvl w:ilvl="5" w:tplc="04090005" w:tentative="1">
+      <w:start w:val="1"/>
+      <w:numFmt w:val="bullet"/>
+      <w:lvlText w:val=""/>
+      <w:lvlJc w:val="left"/>
+      <w:pPr>
+        <w:ind w:left="4320" w:hanging="360"/>
+      </w:pPr>
+      <w:rPr>
+        <w:rFonts w:ascii="Wingdings" w:hAnsi="Wingdings" w:hint="default"/>
+      </w:rPr>
+    </w:lvl>
+    <w:lvl w:ilvl="6" w:tplc="04090001" w:tentative="1">
+      <w:start w:val="1"/>
+      <w:numFmt w:val="bullet"/>
+      <w:lvlText w:val=""/>
+      <w:lvlJc w:val="left"/>
+      <w:pPr>
+        <w:ind w:left="5040" w:hanging="360"/>
+      </w:pPr>
+      <w:rPr>
+        <w:rFonts w:ascii="Symbol" w:hAnsi="Symbol" w:hint="default"/>
+      </w:rPr>
+    </w:lvl>
+    <w:lvl w:ilvl="7" w:tplc="04090003" w:tentative="1">
+      <w:start w:val="1"/>
+      <w:numFmt w:val="bullet"/>
+      <w:lvlText w:val="o"/>
+      <w:lvlJc w:val="left"/>
+      <w:pPr>
+        <w:ind w:left="5760" w:hanging="360"/>
+      </w:pPr>
+      <w:rPr>
+        <w:rFonts w:ascii="Courier New" w:hAnsi="Courier New" w:cs="Courier New" w:hint="default"/>
+      </w:rPr>
+    </w:lvl>
+    <w:lvl w:ilvl="8" w:tplc="04090005" w:tentative="1">
+      <w:start w:val="1"/>
+      <w:numFmt w:val="bullet"/>
+      <w:lvlText w:val=""/>
+      <w:lvlJc w:val="left"/>
+      <w:pPr>
+        <w:ind w:left="6480" w:hanging="360"/>
+      </w:pPr>
+      <w:rPr>
+        <w:rFonts w:ascii="Wingdings" w:hAnsi="Wingdings" w:hint="default"/>
+      </w:rPr>
+    </w:lvl>
+  </w:abstractNum>
+  <w:abstractNum w:abstractNumId="25" w15:restartNumberingAfterBreak="0">
     <w:nsid w:val="4C06358B"/>
     <w:multiLevelType w:val="hybridMultilevel"/>
     <w:tmpl w:val="5B286BC4"/>
@@ -8936,7 +12459,7 @@
       </w:pPr>
     </w:lvl>
   </w:abstractNum>
-  <w:abstractNum w:abstractNumId="18" w15:restartNumberingAfterBreak="0">
+  <w:abstractNum w:abstractNumId="26" w15:restartNumberingAfterBreak="0">
     <w:nsid w:val="517831C2"/>
     <w:multiLevelType w:val="hybridMultilevel"/>
     <w:tmpl w:val="C2C22F7E"/>
@@ -9025,7 +12548,233 @@
       </w:pPr>
     </w:lvl>
   </w:abstractNum>
-  <w:abstractNum w:abstractNumId="19" w15:restartNumberingAfterBreak="0">
+  <w:abstractNum w:abstractNumId="27" w15:restartNumberingAfterBreak="0">
+    <w:nsid w:val="51D8141C"/>
+    <w:multiLevelType w:val="hybridMultilevel"/>
+    <w:tmpl w:val="924E5E70"/>
+    <w:lvl w:ilvl="0" w:tplc="04090001">
+      <w:start w:val="1"/>
+      <w:numFmt w:val="bullet"/>
+      <w:lvlText w:val=""/>
+      <w:lvlJc w:val="left"/>
+      <w:pPr>
+        <w:ind w:left="720" w:hanging="360"/>
+      </w:pPr>
+      <w:rPr>
+        <w:rFonts w:ascii="Symbol" w:hAnsi="Symbol" w:hint="default"/>
+      </w:rPr>
+    </w:lvl>
+    <w:lvl w:ilvl="1" w:tplc="04090003" w:tentative="1">
+      <w:start w:val="1"/>
+      <w:numFmt w:val="bullet"/>
+      <w:lvlText w:val="o"/>
+      <w:lvlJc w:val="left"/>
+      <w:pPr>
+        <w:ind w:left="1440" w:hanging="360"/>
+      </w:pPr>
+      <w:rPr>
+        <w:rFonts w:ascii="Courier New" w:hAnsi="Courier New" w:cs="Courier New" w:hint="default"/>
+      </w:rPr>
+    </w:lvl>
+    <w:lvl w:ilvl="2" w:tplc="04090005" w:tentative="1">
+      <w:start w:val="1"/>
+      <w:numFmt w:val="bullet"/>
+      <w:lvlText w:val=""/>
+      <w:lvlJc w:val="left"/>
+      <w:pPr>
+        <w:ind w:left="2160" w:hanging="360"/>
+      </w:pPr>
+      <w:rPr>
+        <w:rFonts w:ascii="Wingdings" w:hAnsi="Wingdings" w:hint="default"/>
+      </w:rPr>
+    </w:lvl>
+    <w:lvl w:ilvl="3" w:tplc="04090001" w:tentative="1">
+      <w:start w:val="1"/>
+      <w:numFmt w:val="bullet"/>
+      <w:lvlText w:val=""/>
+      <w:lvlJc w:val="left"/>
+      <w:pPr>
+        <w:ind w:left="2880" w:hanging="360"/>
+      </w:pPr>
+      <w:rPr>
+        <w:rFonts w:ascii="Symbol" w:hAnsi="Symbol" w:hint="default"/>
+      </w:rPr>
+    </w:lvl>
+    <w:lvl w:ilvl="4" w:tplc="04090003" w:tentative="1">
+      <w:start w:val="1"/>
+      <w:numFmt w:val="bullet"/>
+      <w:lvlText w:val="o"/>
+      <w:lvlJc w:val="left"/>
+      <w:pPr>
+        <w:ind w:left="3600" w:hanging="360"/>
+      </w:pPr>
+      <w:rPr>
+        <w:rFonts w:ascii="Courier New" w:hAnsi="Courier New" w:cs="Courier New" w:hint="default"/>
+      </w:rPr>
+    </w:lvl>
+    <w:lvl w:ilvl="5" w:tplc="04090005" w:tentative="1">
+      <w:start w:val="1"/>
+      <w:numFmt w:val="bullet"/>
+      <w:lvlText w:val=""/>
+      <w:lvlJc w:val="left"/>
+      <w:pPr>
+        <w:ind w:left="4320" w:hanging="360"/>
+      </w:pPr>
+      <w:rPr>
+        <w:rFonts w:ascii="Wingdings" w:hAnsi="Wingdings" w:hint="default"/>
+      </w:rPr>
+    </w:lvl>
+    <w:lvl w:ilvl="6" w:tplc="04090001" w:tentative="1">
+      <w:start w:val="1"/>
+      <w:numFmt w:val="bullet"/>
+      <w:lvlText w:val=""/>
+      <w:lvlJc w:val="left"/>
+      <w:pPr>
+        <w:ind w:left="5040" w:hanging="360"/>
+      </w:pPr>
+      <w:rPr>
+        <w:rFonts w:ascii="Symbol" w:hAnsi="Symbol" w:hint="default"/>
+      </w:rPr>
+    </w:lvl>
+    <w:lvl w:ilvl="7" w:tplc="04090003" w:tentative="1">
+      <w:start w:val="1"/>
+      <w:numFmt w:val="bullet"/>
+      <w:lvlText w:val="o"/>
+      <w:lvlJc w:val="left"/>
+      <w:pPr>
+        <w:ind w:left="5760" w:hanging="360"/>
+      </w:pPr>
+      <w:rPr>
+        <w:rFonts w:ascii="Courier New" w:hAnsi="Courier New" w:cs="Courier New" w:hint="default"/>
+      </w:rPr>
+    </w:lvl>
+    <w:lvl w:ilvl="8" w:tplc="04090005" w:tentative="1">
+      <w:start w:val="1"/>
+      <w:numFmt w:val="bullet"/>
+      <w:lvlText w:val=""/>
+      <w:lvlJc w:val="left"/>
+      <w:pPr>
+        <w:ind w:left="6480" w:hanging="360"/>
+      </w:pPr>
+      <w:rPr>
+        <w:rFonts w:ascii="Wingdings" w:hAnsi="Wingdings" w:hint="default"/>
+      </w:rPr>
+    </w:lvl>
+  </w:abstractNum>
+  <w:abstractNum w:abstractNumId="28" w15:restartNumberingAfterBreak="0">
+    <w:nsid w:val="54C41907"/>
+    <w:multiLevelType w:val="hybridMultilevel"/>
+    <w:tmpl w:val="A11051FC"/>
+    <w:lvl w:ilvl="0" w:tplc="04090001">
+      <w:start w:val="1"/>
+      <w:numFmt w:val="bullet"/>
+      <w:lvlText w:val=""/>
+      <w:lvlJc w:val="left"/>
+      <w:pPr>
+        <w:ind w:left="720" w:hanging="360"/>
+      </w:pPr>
+      <w:rPr>
+        <w:rFonts w:ascii="Symbol" w:hAnsi="Symbol" w:hint="default"/>
+      </w:rPr>
+    </w:lvl>
+    <w:lvl w:ilvl="1" w:tplc="04090003" w:tentative="1">
+      <w:start w:val="1"/>
+      <w:numFmt w:val="bullet"/>
+      <w:lvlText w:val="o"/>
+      <w:lvlJc w:val="left"/>
+      <w:pPr>
+        <w:ind w:left="1440" w:hanging="360"/>
+      </w:pPr>
+      <w:rPr>
+        <w:rFonts w:ascii="Courier New" w:hAnsi="Courier New" w:cs="Courier New" w:hint="default"/>
+      </w:rPr>
+    </w:lvl>
+    <w:lvl w:ilvl="2" w:tplc="04090005" w:tentative="1">
+      <w:start w:val="1"/>
+      <w:numFmt w:val="bullet"/>
+      <w:lvlText w:val=""/>
+      <w:lvlJc w:val="left"/>
+      <w:pPr>
+        <w:ind w:left="2160" w:hanging="360"/>
+      </w:pPr>
+      <w:rPr>
+        <w:rFonts w:ascii="Wingdings" w:hAnsi="Wingdings" w:hint="default"/>
+      </w:rPr>
+    </w:lvl>
+    <w:lvl w:ilvl="3" w:tplc="04090001" w:tentative="1">
+      <w:start w:val="1"/>
+      <w:numFmt w:val="bullet"/>
+      <w:lvlText w:val=""/>
+      <w:lvlJc w:val="left"/>
+      <w:pPr>
+        <w:ind w:left="2880" w:hanging="360"/>
+      </w:pPr>
+      <w:rPr>
+        <w:rFonts w:ascii="Symbol" w:hAnsi="Symbol" w:hint="default"/>
+      </w:rPr>
+    </w:lvl>
+    <w:lvl w:ilvl="4" w:tplc="04090003" w:tentative="1">
+      <w:start w:val="1"/>
+      <w:numFmt w:val="bullet"/>
+      <w:lvlText w:val="o"/>
+      <w:lvlJc w:val="left"/>
+      <w:pPr>
+        <w:ind w:left="3600" w:hanging="360"/>
+      </w:pPr>
+      <w:rPr>
+        <w:rFonts w:ascii="Courier New" w:hAnsi="Courier New" w:cs="Courier New" w:hint="default"/>
+      </w:rPr>
+    </w:lvl>
+    <w:lvl w:ilvl="5" w:tplc="04090005" w:tentative="1">
+      <w:start w:val="1"/>
+      <w:numFmt w:val="bullet"/>
+      <w:lvlText w:val=""/>
+      <w:lvlJc w:val="left"/>
+      <w:pPr>
+        <w:ind w:left="4320" w:hanging="360"/>
+      </w:pPr>
+      <w:rPr>
+        <w:rFonts w:ascii="Wingdings" w:hAnsi="Wingdings" w:hint="default"/>
+      </w:rPr>
+    </w:lvl>
+    <w:lvl w:ilvl="6" w:tplc="04090001" w:tentative="1">
+      <w:start w:val="1"/>
+      <w:numFmt w:val="bullet"/>
+      <w:lvlText w:val=""/>
+      <w:lvlJc w:val="left"/>
+      <w:pPr>
+        <w:ind w:left="5040" w:hanging="360"/>
+      </w:pPr>
+      <w:rPr>
+        <w:rFonts w:ascii="Symbol" w:hAnsi="Symbol" w:hint="default"/>
+      </w:rPr>
+    </w:lvl>
+    <w:lvl w:ilvl="7" w:tplc="04090003" w:tentative="1">
+      <w:start w:val="1"/>
+      <w:numFmt w:val="bullet"/>
+      <w:lvlText w:val="o"/>
+      <w:lvlJc w:val="left"/>
+      <w:pPr>
+        <w:ind w:left="5760" w:hanging="360"/>
+      </w:pPr>
+      <w:rPr>
+        <w:rFonts w:ascii="Courier New" w:hAnsi="Courier New" w:cs="Courier New" w:hint="default"/>
+      </w:rPr>
+    </w:lvl>
+    <w:lvl w:ilvl="8" w:tplc="04090005" w:tentative="1">
+      <w:start w:val="1"/>
+      <w:numFmt w:val="bullet"/>
+      <w:lvlText w:val=""/>
+      <w:lvlJc w:val="left"/>
+      <w:pPr>
+        <w:ind w:left="6480" w:hanging="360"/>
+      </w:pPr>
+      <w:rPr>
+        <w:rFonts w:ascii="Wingdings" w:hAnsi="Wingdings" w:hint="default"/>
+      </w:rPr>
+    </w:lvl>
+  </w:abstractNum>
+  <w:abstractNum w:abstractNumId="29" w15:restartNumberingAfterBreak="0">
     <w:nsid w:val="55C9476C"/>
     <w:multiLevelType w:val="hybridMultilevel"/>
     <w:tmpl w:val="6ACC9468"/>
@@ -9111,7 +12860,7 @@
       </w:pPr>
     </w:lvl>
   </w:abstractNum>
-  <w:abstractNum w:abstractNumId="20" w15:restartNumberingAfterBreak="0">
+  <w:abstractNum w:abstractNumId="30" w15:restartNumberingAfterBreak="0">
     <w:nsid w:val="56B94BDF"/>
     <w:multiLevelType w:val="hybridMultilevel"/>
     <w:tmpl w:val="0492A710"/>
@@ -9224,7 +12973,7 @@
       </w:rPr>
     </w:lvl>
   </w:abstractNum>
-  <w:abstractNum w:abstractNumId="21" w15:restartNumberingAfterBreak="0">
+  <w:abstractNum w:abstractNumId="31" w15:restartNumberingAfterBreak="0">
     <w:nsid w:val="5AC346F4"/>
     <w:multiLevelType w:val="hybridMultilevel"/>
     <w:tmpl w:val="9E6AB0A2"/>
@@ -9364,7 +13113,7 @@
       </w:rPr>
     </w:lvl>
   </w:abstractNum>
-  <w:abstractNum w:abstractNumId="22" w15:restartNumberingAfterBreak="0">
+  <w:abstractNum w:abstractNumId="32" w15:restartNumberingAfterBreak="0">
     <w:nsid w:val="5AE671B0"/>
     <w:multiLevelType w:val="hybridMultilevel"/>
     <w:tmpl w:val="84CAA5F6"/>
@@ -9477,7 +13226,7 @@
       </w:rPr>
     </w:lvl>
   </w:abstractNum>
-  <w:abstractNum w:abstractNumId="23" w15:restartNumberingAfterBreak="0">
+  <w:abstractNum w:abstractNumId="33" w15:restartNumberingAfterBreak="0">
     <w:nsid w:val="5B1A40A2"/>
     <w:multiLevelType w:val="hybridMultilevel"/>
     <w:tmpl w:val="B69E4D10"/>
@@ -9590,7 +13339,7 @@
       </w:rPr>
     </w:lvl>
   </w:abstractNum>
-  <w:abstractNum w:abstractNumId="24" w15:restartNumberingAfterBreak="0">
+  <w:abstractNum w:abstractNumId="34" w15:restartNumberingAfterBreak="0">
     <w:nsid w:val="5FF86787"/>
     <w:multiLevelType w:val="hybridMultilevel"/>
     <w:tmpl w:val="F23C958A"/>
@@ -9703,7 +13452,7 @@
       </w:rPr>
     </w:lvl>
   </w:abstractNum>
-  <w:abstractNum w:abstractNumId="25" w15:restartNumberingAfterBreak="0">
+  <w:abstractNum w:abstractNumId="35" w15:restartNumberingAfterBreak="0">
     <w:nsid w:val="63BE38D5"/>
     <w:multiLevelType w:val="multilevel"/>
     <w:tmpl w:val="0409001D"/>
@@ -9816,7 +13565,7 @@
       </w:pPr>
     </w:lvl>
   </w:abstractNum>
-  <w:abstractNum w:abstractNumId="26" w15:restartNumberingAfterBreak="0">
+  <w:abstractNum w:abstractNumId="36" w15:restartNumberingAfterBreak="0">
     <w:nsid w:val="69AA5ACF"/>
     <w:multiLevelType w:val="hybridMultilevel"/>
     <w:tmpl w:val="07E40274"/>
@@ -9929,7 +13678,7 @@
       </w:rPr>
     </w:lvl>
   </w:abstractNum>
-  <w:abstractNum w:abstractNumId="27" w15:restartNumberingAfterBreak="0">
+  <w:abstractNum w:abstractNumId="37" w15:restartNumberingAfterBreak="0">
     <w:nsid w:val="6A4825A3"/>
     <w:multiLevelType w:val="hybridMultilevel"/>
     <w:tmpl w:val="4C10540A"/>
@@ -10042,7 +13791,7 @@
       </w:rPr>
     </w:lvl>
   </w:abstractNum>
-  <w:abstractNum w:abstractNumId="28" w15:restartNumberingAfterBreak="0">
+  <w:abstractNum w:abstractNumId="38" w15:restartNumberingAfterBreak="0">
     <w:nsid w:val="6BD50C4F"/>
     <w:multiLevelType w:val="multilevel"/>
     <w:tmpl w:val="D2C09BF4"/>
@@ -10182,7 +13931,7 @@
       </w:rPr>
     </w:lvl>
   </w:abstractNum>
-  <w:abstractNum w:abstractNumId="29" w15:restartNumberingAfterBreak="0">
+  <w:abstractNum w:abstractNumId="39" w15:restartNumberingAfterBreak="0">
     <w:nsid w:val="6F777BE6"/>
     <w:multiLevelType w:val="hybridMultilevel"/>
     <w:tmpl w:val="D2C09BF4"/>
@@ -10322,7 +14071,7 @@
       </w:rPr>
     </w:lvl>
   </w:abstractNum>
-  <w:abstractNum w:abstractNumId="30" w15:restartNumberingAfterBreak="0">
+  <w:abstractNum w:abstractNumId="40" w15:restartNumberingAfterBreak="0">
     <w:nsid w:val="70E66487"/>
     <w:multiLevelType w:val="hybridMultilevel"/>
     <w:tmpl w:val="C4A6A3CA"/>
@@ -10435,7 +14184,120 @@
       </w:rPr>
     </w:lvl>
   </w:abstractNum>
-  <w:abstractNum w:abstractNumId="31" w15:restartNumberingAfterBreak="0">
+  <w:abstractNum w:abstractNumId="41" w15:restartNumberingAfterBreak="0">
+    <w:nsid w:val="72DD6404"/>
+    <w:multiLevelType w:val="hybridMultilevel"/>
+    <w:tmpl w:val="80D0504E"/>
+    <w:lvl w:ilvl="0" w:tplc="04090001">
+      <w:start w:val="1"/>
+      <w:numFmt w:val="bullet"/>
+      <w:lvlText w:val=""/>
+      <w:lvlJc w:val="left"/>
+      <w:pPr>
+        <w:ind w:left="720" w:hanging="360"/>
+      </w:pPr>
+      <w:rPr>
+        <w:rFonts w:ascii="Symbol" w:hAnsi="Symbol" w:hint="default"/>
+      </w:rPr>
+    </w:lvl>
+    <w:lvl w:ilvl="1" w:tplc="04090003" w:tentative="1">
+      <w:start w:val="1"/>
+      <w:numFmt w:val="bullet"/>
+      <w:lvlText w:val="o"/>
+      <w:lvlJc w:val="left"/>
+      <w:pPr>
+        <w:ind w:left="1440" w:hanging="360"/>
+      </w:pPr>
+      <w:rPr>
+        <w:rFonts w:ascii="Courier New" w:hAnsi="Courier New" w:cs="Courier New" w:hint="default"/>
+      </w:rPr>
+    </w:lvl>
+    <w:lvl w:ilvl="2" w:tplc="04090005" w:tentative="1">
+      <w:start w:val="1"/>
+      <w:numFmt w:val="bullet"/>
+      <w:lvlText w:val=""/>
+      <w:lvlJc w:val="left"/>
+      <w:pPr>
+        <w:ind w:left="2160" w:hanging="360"/>
+      </w:pPr>
+      <w:rPr>
+        <w:rFonts w:ascii="Wingdings" w:hAnsi="Wingdings" w:hint="default"/>
+      </w:rPr>
+    </w:lvl>
+    <w:lvl w:ilvl="3" w:tplc="04090001" w:tentative="1">
+      <w:start w:val="1"/>
+      <w:numFmt w:val="bullet"/>
+      <w:lvlText w:val=""/>
+      <w:lvlJc w:val="left"/>
+      <w:pPr>
+        <w:ind w:left="2880" w:hanging="360"/>
+      </w:pPr>
+      <w:rPr>
+        <w:rFonts w:ascii="Symbol" w:hAnsi="Symbol" w:hint="default"/>
+      </w:rPr>
+    </w:lvl>
+    <w:lvl w:ilvl="4" w:tplc="04090003" w:tentative="1">
+      <w:start w:val="1"/>
+      <w:numFmt w:val="bullet"/>
+      <w:lvlText w:val="o"/>
+      <w:lvlJc w:val="left"/>
+      <w:pPr>
+        <w:ind w:left="3600" w:hanging="360"/>
+      </w:pPr>
+      <w:rPr>
+        <w:rFonts w:ascii="Courier New" w:hAnsi="Courier New" w:cs="Courier New" w:hint="default"/>
+      </w:rPr>
+    </w:lvl>
+    <w:lvl w:ilvl="5" w:tplc="04090005" w:tentative="1">
+      <w:start w:val="1"/>
+      <w:numFmt w:val="bullet"/>
+      <w:lvlText w:val=""/>
+      <w:lvlJc w:val="left"/>
+      <w:pPr>
+        <w:ind w:left="4320" w:hanging="360"/>
+      </w:pPr>
+      <w:rPr>
+        <w:rFonts w:ascii="Wingdings" w:hAnsi="Wingdings" w:hint="default"/>
+      </w:rPr>
+    </w:lvl>
+    <w:lvl w:ilvl="6" w:tplc="04090001" w:tentative="1">
+      <w:start w:val="1"/>
+      <w:numFmt w:val="bullet"/>
+      <w:lvlText w:val=""/>
+      <w:lvlJc w:val="left"/>
+      <w:pPr>
+        <w:ind w:left="5040" w:hanging="360"/>
+      </w:pPr>
+      <w:rPr>
+        <w:rFonts w:ascii="Symbol" w:hAnsi="Symbol" w:hint="default"/>
+      </w:rPr>
+    </w:lvl>
+    <w:lvl w:ilvl="7" w:tplc="04090003" w:tentative="1">
+      <w:start w:val="1"/>
+      <w:numFmt w:val="bullet"/>
+      <w:lvlText w:val="o"/>
+      <w:lvlJc w:val="left"/>
+      <w:pPr>
+        <w:ind w:left="5760" w:hanging="360"/>
+      </w:pPr>
+      <w:rPr>
+        <w:rFonts w:ascii="Courier New" w:hAnsi="Courier New" w:cs="Courier New" w:hint="default"/>
+      </w:rPr>
+    </w:lvl>
+    <w:lvl w:ilvl="8" w:tplc="04090005" w:tentative="1">
+      <w:start w:val="1"/>
+      <w:numFmt w:val="bullet"/>
+      <w:lvlText w:val=""/>
+      <w:lvlJc w:val="left"/>
+      <w:pPr>
+        <w:ind w:left="6480" w:hanging="360"/>
+      </w:pPr>
+      <w:rPr>
+        <w:rFonts w:ascii="Wingdings" w:hAnsi="Wingdings" w:hint="default"/>
+      </w:rPr>
+    </w:lvl>
+  </w:abstractNum>
+  <w:abstractNum w:abstractNumId="42" w15:restartNumberingAfterBreak="0">
     <w:nsid w:val="771835D3"/>
     <w:multiLevelType w:val="hybridMultilevel"/>
     <w:tmpl w:val="2E7E189A"/>
@@ -10521,7 +14383,7 @@
       </w:pPr>
     </w:lvl>
   </w:abstractNum>
-  <w:abstractNum w:abstractNumId="32" w15:restartNumberingAfterBreak="0">
+  <w:abstractNum w:abstractNumId="43" w15:restartNumberingAfterBreak="0">
     <w:nsid w:val="77246DA4"/>
     <w:multiLevelType w:val="multilevel"/>
     <w:tmpl w:val="0409001F"/>
@@ -10634,7 +14496,7 @@
       </w:pPr>
     </w:lvl>
   </w:abstractNum>
-  <w:abstractNum w:abstractNumId="33" w15:restartNumberingAfterBreak="0">
+  <w:abstractNum w:abstractNumId="44" w15:restartNumberingAfterBreak="0">
     <w:nsid w:val="79ED59CB"/>
     <w:multiLevelType w:val="hybridMultilevel"/>
     <w:tmpl w:val="1090E48E"/>
@@ -10762,103 +14624,136 @@
     </w:lvlOverride>
   </w:num>
   <w:num w:numId="2">
+    <w:abstractNumId w:val="5"/>
+  </w:num>
+  <w:num w:numId="3">
+    <w:abstractNumId w:val="7"/>
+  </w:num>
+  <w:num w:numId="4">
+    <w:abstractNumId w:val="20"/>
+  </w:num>
+  <w:num w:numId="5">
+    <w:abstractNumId w:val="25"/>
+  </w:num>
+  <w:num w:numId="6">
+    <w:abstractNumId w:val="39"/>
+  </w:num>
+  <w:num w:numId="7">
+    <w:abstractNumId w:val="38"/>
+  </w:num>
+  <w:num w:numId="8">
+    <w:abstractNumId w:val="43"/>
+  </w:num>
+  <w:num w:numId="9">
+    <w:abstractNumId w:val="35"/>
+  </w:num>
+  <w:num w:numId="10">
+    <w:abstractNumId w:val="23"/>
+  </w:num>
+  <w:num w:numId="11">
+    <w:abstractNumId w:val="31"/>
+  </w:num>
+  <w:num w:numId="12">
     <w:abstractNumId w:val="3"/>
   </w:num>
-  <w:num w:numId="3">
-    <w:abstractNumId w:val="5"/>
+  <w:num w:numId="13">
+    <w:abstractNumId w:val="44"/>
   </w:num>
-  <w:num w:numId="4">
+  <w:num w:numId="14">
+    <w:abstractNumId w:val="33"/>
+  </w:num>
+  <w:num w:numId="15">
+    <w:abstractNumId w:val="34"/>
+  </w:num>
+  <w:num w:numId="16">
+    <w:abstractNumId w:val="32"/>
+  </w:num>
+  <w:num w:numId="17">
     <w:abstractNumId w:val="15"/>
   </w:num>
-  <w:num w:numId="5">
+  <w:num w:numId="18">
+    <w:abstractNumId w:val="13"/>
+  </w:num>
+  <w:num w:numId="19">
     <w:abstractNumId w:val="17"/>
   </w:num>
-  <w:num w:numId="6">
+  <w:num w:numId="20">
+    <w:abstractNumId w:val="14"/>
+  </w:num>
+  <w:num w:numId="21">
+    <w:abstractNumId w:val="9"/>
+  </w:num>
+  <w:num w:numId="22">
+    <w:abstractNumId w:val="18"/>
+  </w:num>
+  <w:num w:numId="23">
+    <w:abstractNumId w:val="37"/>
+  </w:num>
+  <w:num w:numId="24">
     <w:abstractNumId w:val="29"/>
   </w:num>
-  <w:num w:numId="7">
+  <w:num w:numId="25">
+    <w:abstractNumId w:val="12"/>
+  </w:num>
+  <w:num w:numId="26">
+    <w:abstractNumId w:val="26"/>
+  </w:num>
+  <w:num w:numId="27">
+    <w:abstractNumId w:val="36"/>
+  </w:num>
+  <w:num w:numId="28">
+    <w:abstractNumId w:val="16"/>
+  </w:num>
+  <w:num w:numId="29">
+    <w:abstractNumId w:val="30"/>
+  </w:num>
+  <w:num w:numId="30">
+    <w:abstractNumId w:val="40"/>
+  </w:num>
+  <w:num w:numId="31">
+    <w:abstractNumId w:val="10"/>
+  </w:num>
+  <w:num w:numId="32">
+    <w:abstractNumId w:val="42"/>
+  </w:num>
+  <w:num w:numId="33">
+    <w:abstractNumId w:val="4"/>
+  </w:num>
+  <w:num w:numId="34">
+    <w:abstractNumId w:val="6"/>
+  </w:num>
+  <w:num w:numId="35">
+    <w:abstractNumId w:val="11"/>
+  </w:num>
+  <w:num w:numId="36">
+    <w:abstractNumId w:val="19"/>
+  </w:num>
+  <w:num w:numId="37">
+    <w:abstractNumId w:val="1"/>
+  </w:num>
+  <w:num w:numId="38">
+    <w:abstractNumId w:val="21"/>
+  </w:num>
+  <w:num w:numId="39">
+    <w:abstractNumId w:val="41"/>
+  </w:num>
+  <w:num w:numId="40">
     <w:abstractNumId w:val="28"/>
   </w:num>
-  <w:num w:numId="8">
-    <w:abstractNumId w:val="32"/>
+  <w:num w:numId="41">
+    <w:abstractNumId w:val="2"/>
   </w:num>
-  <w:num w:numId="9">
-    <w:abstractNumId w:val="25"/>
+  <w:num w:numId="42">
+    <w:abstractNumId w:val="8"/>
   </w:num>
-  <w:num w:numId="10">
-    <w:abstractNumId w:val="16"/>
-  </w:num>
-  <w:num w:numId="11">
-    <w:abstractNumId w:val="21"/>
-  </w:num>
-  <w:num w:numId="12">
-    <w:abstractNumId w:val="1"/>
-  </w:num>
-  <w:num w:numId="13">
-    <w:abstractNumId w:val="33"/>
-  </w:num>
-  <w:num w:numId="14">
-    <w:abstractNumId w:val="23"/>
-  </w:num>
-  <w:num w:numId="15">
+  <w:num w:numId="43">
     <w:abstractNumId w:val="24"/>
   </w:num>
-  <w:num w:numId="16">
-    <w:abstractNumId w:val="22"/>
-  </w:num>
-  <w:num w:numId="17">
-    <w:abstractNumId w:val="11"/>
-  </w:num>
-  <w:num w:numId="18">
-    <w:abstractNumId w:val="9"/>
-  </w:num>
-  <w:num w:numId="19">
-    <w:abstractNumId w:val="13"/>
-  </w:num>
-  <w:num w:numId="20">
-    <w:abstractNumId w:val="10"/>
-  </w:num>
-  <w:num w:numId="21">
-    <w:abstractNumId w:val="6"/>
-  </w:num>
-  <w:num w:numId="22">
-    <w:abstractNumId w:val="14"/>
-  </w:num>
-  <w:num w:numId="23">
+  <w:num w:numId="44">
     <w:abstractNumId w:val="27"/>
   </w:num>
-  <w:num w:numId="24">
-    <w:abstractNumId w:val="19"/>
-  </w:num>
-  <w:num w:numId="25">
-    <w:abstractNumId w:val="8"/>
-  </w:num>
-  <w:num w:numId="26">
-    <w:abstractNumId w:val="18"/>
-  </w:num>
-  <w:num w:numId="27">
-    <w:abstractNumId w:val="26"/>
-  </w:num>
-  <w:num w:numId="28">
-    <w:abstractNumId w:val="12"/>
-  </w:num>
-  <w:num w:numId="29">
-    <w:abstractNumId w:val="20"/>
-  </w:num>
-  <w:num w:numId="30">
-    <w:abstractNumId w:val="30"/>
-  </w:num>
-  <w:num w:numId="31">
-    <w:abstractNumId w:val="7"/>
-  </w:num>
-  <w:num w:numId="32">
-    <w:abstractNumId w:val="31"/>
-  </w:num>
-  <w:num w:numId="33">
-    <w:abstractNumId w:val="2"/>
-  </w:num>
-  <w:num w:numId="34">
-    <w:abstractNumId w:val="4"/>
+  <w:num w:numId="45">
+    <w:abstractNumId w:val="22"/>
   </w:num>
 </w:numbering>
 </file>

</xml_diff>